<commit_message>
feat(apuntes): borrar .md s
</commit_message>
<xml_diff>
--- a/patrones-diseno/patrones-diseno.docx
+++ b/patrones-diseno/patrones-diseno.docx
@@ -39,6 +39,7 @@
               <w:tab w:val="right" w:leader="dot" w:pos="9350"/>
             </w:tabs>
             <w:rPr>
+              <w:rFonts w:eastAsiaTheme="minorEastAsia"/>
               <w:noProof/>
             </w:rPr>
           </w:pPr>
@@ -51,7 +52,7 @@
           <w:r>
             <w:fldChar w:fldCharType="separate"/>
           </w:r>
-          <w:hyperlink w:anchor="_Toc31725172" w:history="1">
+          <w:hyperlink w:anchor="_Toc32243075" w:history="1">
             <w:r>
               <w:rPr>
                 <w:rStyle w:val="Hyperlink"/>
@@ -78,7 +79,7 @@
                 <w:noProof/>
                 <w:webHidden/>
               </w:rPr>
-              <w:instrText xml:space="preserve"> PAGEREF _Toc31725172 \h </w:instrText>
+              <w:instrText xml:space="preserve"> PAGEREF _Toc32243075 \h </w:instrText>
             </w:r>
             <w:r>
               <w:rPr>
@@ -116,10 +117,11 @@
               <w:tab w:val="right" w:leader="dot" w:pos="9350"/>
             </w:tabs>
             <w:rPr>
+              <w:rFonts w:eastAsiaTheme="minorEastAsia"/>
               <w:noProof/>
             </w:rPr>
           </w:pPr>
-          <w:hyperlink w:anchor="_Toc31725173" w:history="1">
+          <w:hyperlink w:anchor="_Toc32243076" w:history="1">
             <w:r>
               <w:rPr>
                 <w:rStyle w:val="Hyperlink"/>
@@ -146,7 +148,7 @@
                 <w:noProof/>
                 <w:webHidden/>
               </w:rPr>
-              <w:instrText xml:space="preserve"> PAGEREF _Toc31725173 \h </w:instrText>
+              <w:instrText xml:space="preserve"> PAGEREF _Toc32243076 \h </w:instrText>
             </w:r>
             <w:r>
               <w:rPr>
@@ -184,10 +186,11 @@
               <w:tab w:val="right" w:leader="dot" w:pos="9350"/>
             </w:tabs>
             <w:rPr>
+              <w:rFonts w:eastAsiaTheme="minorEastAsia"/>
               <w:noProof/>
             </w:rPr>
           </w:pPr>
-          <w:hyperlink w:anchor="_Toc31725174" w:history="1">
+          <w:hyperlink w:anchor="_Toc32243077" w:history="1">
             <w:r>
               <w:rPr>
                 <w:rStyle w:val="Hyperlink"/>
@@ -214,7 +217,7 @@
                 <w:noProof/>
                 <w:webHidden/>
               </w:rPr>
-              <w:instrText xml:space="preserve"> PAGEREF _Toc31725174 \h </w:instrText>
+              <w:instrText xml:space="preserve"> PAGEREF _Toc32243077 \h </w:instrText>
             </w:r>
             <w:r>
               <w:rPr>
@@ -252,10 +255,11 @@
               <w:tab w:val="right" w:leader="dot" w:pos="9350"/>
             </w:tabs>
             <w:rPr>
+              <w:rFonts w:eastAsiaTheme="minorEastAsia"/>
               <w:noProof/>
             </w:rPr>
           </w:pPr>
-          <w:hyperlink w:anchor="_Toc31725175" w:history="1">
+          <w:hyperlink w:anchor="_Toc32243078" w:history="1">
             <w:r>
               <w:rPr>
                 <w:rStyle w:val="Hyperlink"/>
@@ -282,7 +286,7 @@
                 <w:noProof/>
                 <w:webHidden/>
               </w:rPr>
-              <w:instrText xml:space="preserve"> PAGEREF _Toc31725175 \h </w:instrText>
+              <w:instrText xml:space="preserve"> PAGEREF _Toc32243078 \h </w:instrText>
             </w:r>
             <w:r>
               <w:rPr>
@@ -320,10 +324,11 @@
               <w:tab w:val="right" w:leader="dot" w:pos="9350"/>
             </w:tabs>
             <w:rPr>
+              <w:rFonts w:eastAsiaTheme="minorEastAsia"/>
               <w:noProof/>
             </w:rPr>
           </w:pPr>
-          <w:hyperlink w:anchor="_Toc31725176" w:history="1">
+          <w:hyperlink w:anchor="_Toc32243079" w:history="1">
             <w:r>
               <w:rPr>
                 <w:rStyle w:val="Hyperlink"/>
@@ -350,7 +355,7 @@
                 <w:noProof/>
                 <w:webHidden/>
               </w:rPr>
-              <w:instrText xml:space="preserve"> PAGEREF _Toc31725176 \h </w:instrText>
+              <w:instrText xml:space="preserve"> PAGEREF _Toc32243079 \h </w:instrText>
             </w:r>
             <w:r>
               <w:rPr>
@@ -388,10 +393,11 @@
               <w:tab w:val="right" w:leader="dot" w:pos="9350"/>
             </w:tabs>
             <w:rPr>
+              <w:rFonts w:eastAsiaTheme="minorEastAsia"/>
               <w:noProof/>
             </w:rPr>
           </w:pPr>
-          <w:hyperlink w:anchor="_Toc31725177" w:history="1">
+          <w:hyperlink w:anchor="_Toc32243080" w:history="1">
             <w:r>
               <w:rPr>
                 <w:rStyle w:val="Hyperlink"/>
@@ -418,7 +424,7 @@
                 <w:noProof/>
                 <w:webHidden/>
               </w:rPr>
-              <w:instrText xml:space="preserve"> PAGEREF _Toc31725177 \h </w:instrText>
+              <w:instrText xml:space="preserve"> PAGEREF _Toc32243080 \h </w:instrText>
             </w:r>
             <w:r>
               <w:rPr>
@@ -456,10 +462,11 @@
               <w:tab w:val="right" w:leader="dot" w:pos="9350"/>
             </w:tabs>
             <w:rPr>
+              <w:rFonts w:eastAsiaTheme="minorEastAsia"/>
               <w:noProof/>
             </w:rPr>
           </w:pPr>
-          <w:hyperlink w:anchor="_Toc31725178" w:history="1">
+          <w:hyperlink w:anchor="_Toc32243081" w:history="1">
             <w:r>
               <w:rPr>
                 <w:rStyle w:val="Hyperlink"/>
@@ -486,7 +493,7 @@
                 <w:noProof/>
                 <w:webHidden/>
               </w:rPr>
-              <w:instrText xml:space="preserve"> PAGEREF _Toc31725178 \h </w:instrText>
+              <w:instrText xml:space="preserve"> PAGEREF _Toc32243081 \h </w:instrText>
             </w:r>
             <w:r>
               <w:rPr>
@@ -524,10 +531,11 @@
               <w:tab w:val="right" w:leader="dot" w:pos="9350"/>
             </w:tabs>
             <w:rPr>
+              <w:rFonts w:eastAsiaTheme="minorEastAsia"/>
               <w:noProof/>
             </w:rPr>
           </w:pPr>
-          <w:hyperlink w:anchor="_Toc31725179" w:history="1">
+          <w:hyperlink w:anchor="_Toc32243082" w:history="1">
             <w:r>
               <w:rPr>
                 <w:rStyle w:val="Hyperlink"/>
@@ -554,7 +562,7 @@
                 <w:noProof/>
                 <w:webHidden/>
               </w:rPr>
-              <w:instrText xml:space="preserve"> PAGEREF _Toc31725179 \h </w:instrText>
+              <w:instrText xml:space="preserve"> PAGEREF _Toc32243082 \h </w:instrText>
             </w:r>
             <w:r>
               <w:rPr>
@@ -592,10 +600,11 @@
               <w:tab w:val="right" w:leader="dot" w:pos="9350"/>
             </w:tabs>
             <w:rPr>
+              <w:rFonts w:eastAsiaTheme="minorEastAsia"/>
               <w:noProof/>
             </w:rPr>
           </w:pPr>
-          <w:hyperlink w:anchor="_Toc31725180" w:history="1">
+          <w:hyperlink w:anchor="_Toc32243083" w:history="1">
             <w:r>
               <w:rPr>
                 <w:rStyle w:val="Hyperlink"/>
@@ -622,7 +631,7 @@
                 <w:noProof/>
                 <w:webHidden/>
               </w:rPr>
-              <w:instrText xml:space="preserve"> PAGEREF _Toc31725180 \h </w:instrText>
+              <w:instrText xml:space="preserve"> PAGEREF _Toc32243083 \h </w:instrText>
             </w:r>
             <w:r>
               <w:rPr>
@@ -660,10 +669,11 @@
               <w:tab w:val="right" w:leader="dot" w:pos="9350"/>
             </w:tabs>
             <w:rPr>
+              <w:rFonts w:eastAsiaTheme="minorEastAsia"/>
               <w:noProof/>
             </w:rPr>
           </w:pPr>
-          <w:hyperlink w:anchor="_Toc31725181" w:history="1">
+          <w:hyperlink w:anchor="_Toc32243084" w:history="1">
             <w:r>
               <w:rPr>
                 <w:rStyle w:val="Hyperlink"/>
@@ -690,7 +700,7 @@
                 <w:noProof/>
                 <w:webHidden/>
               </w:rPr>
-              <w:instrText xml:space="preserve"> PAGEREF _Toc31725181 \h </w:instrText>
+              <w:instrText xml:space="preserve"> PAGEREF _Toc32243084 \h </w:instrText>
             </w:r>
             <w:r>
               <w:rPr>
@@ -728,10 +738,11 @@
               <w:tab w:val="right" w:leader="dot" w:pos="9350"/>
             </w:tabs>
             <w:rPr>
+              <w:rFonts w:eastAsiaTheme="minorEastAsia"/>
               <w:noProof/>
             </w:rPr>
           </w:pPr>
-          <w:hyperlink w:anchor="_Toc31725182" w:history="1">
+          <w:hyperlink w:anchor="_Toc32243085" w:history="1">
             <w:r>
               <w:rPr>
                 <w:rStyle w:val="Hyperlink"/>
@@ -758,7 +769,7 @@
                 <w:noProof/>
                 <w:webHidden/>
               </w:rPr>
-              <w:instrText xml:space="preserve"> PAGEREF _Toc31725182 \h </w:instrText>
+              <w:instrText xml:space="preserve"> PAGEREF _Toc32243085 \h </w:instrText>
             </w:r>
             <w:r>
               <w:rPr>
@@ -796,10 +807,11 @@
               <w:tab w:val="right" w:leader="dot" w:pos="9350"/>
             </w:tabs>
             <w:rPr>
+              <w:rFonts w:eastAsiaTheme="minorEastAsia"/>
               <w:noProof/>
             </w:rPr>
           </w:pPr>
-          <w:hyperlink w:anchor="_Toc31725183" w:history="1">
+          <w:hyperlink w:anchor="_Toc32243086" w:history="1">
             <w:r>
               <w:rPr>
                 <w:rStyle w:val="Hyperlink"/>
@@ -826,7 +838,7 @@
                 <w:noProof/>
                 <w:webHidden/>
               </w:rPr>
-              <w:instrText xml:space="preserve"> PAGEREF _Toc31725183 \h </w:instrText>
+              <w:instrText xml:space="preserve"> PAGEREF _Toc32243086 \h </w:instrText>
             </w:r>
             <w:r>
               <w:rPr>
@@ -864,10 +876,11 @@
               <w:tab w:val="right" w:leader="dot" w:pos="9350"/>
             </w:tabs>
             <w:rPr>
+              <w:rFonts w:eastAsiaTheme="minorEastAsia"/>
               <w:noProof/>
             </w:rPr>
           </w:pPr>
-          <w:hyperlink w:anchor="_Toc31725184" w:history="1">
+          <w:hyperlink w:anchor="_Toc32243087" w:history="1">
             <w:r>
               <w:rPr>
                 <w:rStyle w:val="Hyperlink"/>
@@ -894,7 +907,7 @@
                 <w:noProof/>
                 <w:webHidden/>
               </w:rPr>
-              <w:instrText xml:space="preserve"> PAGEREF _Toc31725184 \h </w:instrText>
+              <w:instrText xml:space="preserve"> PAGEREF _Toc32243087 \h </w:instrText>
             </w:r>
             <w:r>
               <w:rPr>
@@ -915,6 +928,420 @@
                 <w:webHidden/>
               </w:rPr>
               <w:t>4</w:t>
+            </w:r>
+            <w:r>
+              <w:rPr>
+                <w:noProof/>
+                <w:webHidden/>
+              </w:rPr>
+              <w:fldChar w:fldCharType="end"/>
+            </w:r>
+          </w:hyperlink>
+        </w:p>
+        <w:p>
+          <w:pPr>
+            <w:pStyle w:val="TOC2"/>
+            <w:tabs>
+              <w:tab w:val="right" w:leader="dot" w:pos="9350"/>
+            </w:tabs>
+            <w:rPr>
+              <w:rFonts w:eastAsiaTheme="minorEastAsia"/>
+              <w:noProof/>
+            </w:rPr>
+          </w:pPr>
+          <w:hyperlink w:anchor="_Toc32243088" w:history="1">
+            <w:r>
+              <w:rPr>
+                <w:rStyle w:val="Hyperlink"/>
+                <w:noProof/>
+              </w:rPr>
+              <w:t>05/02/2020</w:t>
+            </w:r>
+            <w:r>
+              <w:rPr>
+                <w:noProof/>
+                <w:webHidden/>
+              </w:rPr>
+              <w:tab/>
+            </w:r>
+            <w:r>
+              <w:rPr>
+                <w:noProof/>
+                <w:webHidden/>
+              </w:rPr>
+              <w:fldChar w:fldCharType="begin"/>
+            </w:r>
+            <w:r>
+              <w:rPr>
+                <w:noProof/>
+                <w:webHidden/>
+              </w:rPr>
+              <w:instrText xml:space="preserve"> PAGEREF _Toc32243088 \h </w:instrText>
+            </w:r>
+            <w:r>
+              <w:rPr>
+                <w:noProof/>
+                <w:webHidden/>
+              </w:rPr>
+            </w:r>
+            <w:r>
+              <w:rPr>
+                <w:noProof/>
+                <w:webHidden/>
+              </w:rPr>
+              <w:fldChar w:fldCharType="separate"/>
+            </w:r>
+            <w:r>
+              <w:rPr>
+                <w:noProof/>
+                <w:webHidden/>
+              </w:rPr>
+              <w:t>4</w:t>
+            </w:r>
+            <w:r>
+              <w:rPr>
+                <w:noProof/>
+                <w:webHidden/>
+              </w:rPr>
+              <w:fldChar w:fldCharType="end"/>
+            </w:r>
+          </w:hyperlink>
+        </w:p>
+        <w:p>
+          <w:pPr>
+            <w:pStyle w:val="TOC3"/>
+            <w:tabs>
+              <w:tab w:val="right" w:leader="dot" w:pos="9350"/>
+            </w:tabs>
+            <w:rPr>
+              <w:rFonts w:eastAsiaTheme="minorEastAsia"/>
+              <w:noProof/>
+            </w:rPr>
+          </w:pPr>
+          <w:hyperlink w:anchor="_Toc32243089" w:history="1">
+            <w:r>
+              <w:rPr>
+                <w:rStyle w:val="Hyperlink"/>
+                <w:noProof/>
+              </w:rPr>
+              <w:t>Problemas de los patrones.</w:t>
+            </w:r>
+            <w:r>
+              <w:rPr>
+                <w:noProof/>
+                <w:webHidden/>
+              </w:rPr>
+              <w:tab/>
+            </w:r>
+            <w:r>
+              <w:rPr>
+                <w:noProof/>
+                <w:webHidden/>
+              </w:rPr>
+              <w:fldChar w:fldCharType="begin"/>
+            </w:r>
+            <w:r>
+              <w:rPr>
+                <w:noProof/>
+                <w:webHidden/>
+              </w:rPr>
+              <w:instrText xml:space="preserve"> PAGEREF _Toc32243089 \h </w:instrText>
+            </w:r>
+            <w:r>
+              <w:rPr>
+                <w:noProof/>
+                <w:webHidden/>
+              </w:rPr>
+            </w:r>
+            <w:r>
+              <w:rPr>
+                <w:noProof/>
+                <w:webHidden/>
+              </w:rPr>
+              <w:fldChar w:fldCharType="separate"/>
+            </w:r>
+            <w:r>
+              <w:rPr>
+                <w:noProof/>
+                <w:webHidden/>
+              </w:rPr>
+              <w:t>5</w:t>
+            </w:r>
+            <w:r>
+              <w:rPr>
+                <w:noProof/>
+                <w:webHidden/>
+              </w:rPr>
+              <w:fldChar w:fldCharType="end"/>
+            </w:r>
+          </w:hyperlink>
+        </w:p>
+        <w:p>
+          <w:pPr>
+            <w:pStyle w:val="TOC3"/>
+            <w:tabs>
+              <w:tab w:val="right" w:leader="dot" w:pos="9350"/>
+            </w:tabs>
+            <w:rPr>
+              <w:rFonts w:eastAsiaTheme="minorEastAsia"/>
+              <w:noProof/>
+            </w:rPr>
+          </w:pPr>
+          <w:hyperlink w:anchor="_Toc32243090" w:history="1">
+            <w:r>
+              <w:rPr>
+                <w:rStyle w:val="Hyperlink"/>
+                <w:noProof/>
+              </w:rPr>
+              <w:t>Cómo seleccionar un patron de diseño</w:t>
+            </w:r>
+            <w:r>
+              <w:rPr>
+                <w:noProof/>
+                <w:webHidden/>
+              </w:rPr>
+              <w:tab/>
+            </w:r>
+            <w:r>
+              <w:rPr>
+                <w:noProof/>
+                <w:webHidden/>
+              </w:rPr>
+              <w:fldChar w:fldCharType="begin"/>
+            </w:r>
+            <w:r>
+              <w:rPr>
+                <w:noProof/>
+                <w:webHidden/>
+              </w:rPr>
+              <w:instrText xml:space="preserve"> PAGEREF _Toc32243090 \h </w:instrText>
+            </w:r>
+            <w:r>
+              <w:rPr>
+                <w:noProof/>
+                <w:webHidden/>
+              </w:rPr>
+            </w:r>
+            <w:r>
+              <w:rPr>
+                <w:noProof/>
+                <w:webHidden/>
+              </w:rPr>
+              <w:fldChar w:fldCharType="separate"/>
+            </w:r>
+            <w:r>
+              <w:rPr>
+                <w:noProof/>
+                <w:webHidden/>
+              </w:rPr>
+              <w:t>5</w:t>
+            </w:r>
+            <w:r>
+              <w:rPr>
+                <w:noProof/>
+                <w:webHidden/>
+              </w:rPr>
+              <w:fldChar w:fldCharType="end"/>
+            </w:r>
+          </w:hyperlink>
+        </w:p>
+        <w:p>
+          <w:pPr>
+            <w:pStyle w:val="TOC3"/>
+            <w:tabs>
+              <w:tab w:val="right" w:leader="dot" w:pos="9350"/>
+            </w:tabs>
+            <w:rPr>
+              <w:rFonts w:eastAsiaTheme="minorEastAsia"/>
+              <w:noProof/>
+            </w:rPr>
+          </w:pPr>
+          <w:hyperlink w:anchor="_Toc32243091" w:history="1">
+            <w:r>
+              <w:rPr>
+                <w:rStyle w:val="Hyperlink"/>
+                <w:noProof/>
+              </w:rPr>
+              <w:t>Cómo usar un patrón de diseño</w:t>
+            </w:r>
+            <w:r>
+              <w:rPr>
+                <w:noProof/>
+                <w:webHidden/>
+              </w:rPr>
+              <w:tab/>
+            </w:r>
+            <w:r>
+              <w:rPr>
+                <w:noProof/>
+                <w:webHidden/>
+              </w:rPr>
+              <w:fldChar w:fldCharType="begin"/>
+            </w:r>
+            <w:r>
+              <w:rPr>
+                <w:noProof/>
+                <w:webHidden/>
+              </w:rPr>
+              <w:instrText xml:space="preserve"> PAGEREF _Toc32243091 \h </w:instrText>
+            </w:r>
+            <w:r>
+              <w:rPr>
+                <w:noProof/>
+                <w:webHidden/>
+              </w:rPr>
+            </w:r>
+            <w:r>
+              <w:rPr>
+                <w:noProof/>
+                <w:webHidden/>
+              </w:rPr>
+              <w:fldChar w:fldCharType="separate"/>
+            </w:r>
+            <w:r>
+              <w:rPr>
+                <w:noProof/>
+                <w:webHidden/>
+              </w:rPr>
+              <w:t>5</w:t>
+            </w:r>
+            <w:r>
+              <w:rPr>
+                <w:noProof/>
+                <w:webHidden/>
+              </w:rPr>
+              <w:fldChar w:fldCharType="end"/>
+            </w:r>
+          </w:hyperlink>
+        </w:p>
+        <w:p>
+          <w:pPr>
+            <w:pStyle w:val="TOC3"/>
+            <w:tabs>
+              <w:tab w:val="right" w:leader="dot" w:pos="9350"/>
+            </w:tabs>
+            <w:rPr>
+              <w:rFonts w:eastAsiaTheme="minorEastAsia"/>
+              <w:noProof/>
+            </w:rPr>
+          </w:pPr>
+          <w:hyperlink w:anchor="_Toc32243092" w:history="1">
+            <w:r>
+              <w:rPr>
+                <w:rStyle w:val="Hyperlink"/>
+                <w:noProof/>
+              </w:rPr>
+              <w:t>Ventajas de los patrones de diseño</w:t>
+            </w:r>
+            <w:r>
+              <w:rPr>
+                <w:noProof/>
+                <w:webHidden/>
+              </w:rPr>
+              <w:tab/>
+            </w:r>
+            <w:r>
+              <w:rPr>
+                <w:noProof/>
+                <w:webHidden/>
+              </w:rPr>
+              <w:fldChar w:fldCharType="begin"/>
+            </w:r>
+            <w:r>
+              <w:rPr>
+                <w:noProof/>
+                <w:webHidden/>
+              </w:rPr>
+              <w:instrText xml:space="preserve"> PAGEREF _Toc32243092 \h </w:instrText>
+            </w:r>
+            <w:r>
+              <w:rPr>
+                <w:noProof/>
+                <w:webHidden/>
+              </w:rPr>
+            </w:r>
+            <w:r>
+              <w:rPr>
+                <w:noProof/>
+                <w:webHidden/>
+              </w:rPr>
+              <w:fldChar w:fldCharType="separate"/>
+            </w:r>
+            <w:r>
+              <w:rPr>
+                <w:noProof/>
+                <w:webHidden/>
+              </w:rPr>
+              <w:t>5</w:t>
+            </w:r>
+            <w:r>
+              <w:rPr>
+                <w:noProof/>
+                <w:webHidden/>
+              </w:rPr>
+              <w:fldChar w:fldCharType="end"/>
+            </w:r>
+          </w:hyperlink>
+        </w:p>
+        <w:p>
+          <w:pPr>
+            <w:pStyle w:val="TOC3"/>
+            <w:tabs>
+              <w:tab w:val="right" w:leader="dot" w:pos="9350"/>
+            </w:tabs>
+            <w:rPr>
+              <w:rFonts w:eastAsiaTheme="minorEastAsia"/>
+              <w:noProof/>
+            </w:rPr>
+          </w:pPr>
+          <w:hyperlink w:anchor="_Toc32243093" w:history="1">
+            <w:r>
+              <w:rPr>
+                <w:rStyle w:val="Hyperlink"/>
+                <w:noProof/>
+              </w:rPr>
+              <w:t>Desventajas</w:t>
+            </w:r>
+            <w:r>
+              <w:rPr>
+                <w:noProof/>
+                <w:webHidden/>
+              </w:rPr>
+              <w:tab/>
+            </w:r>
+            <w:r>
+              <w:rPr>
+                <w:noProof/>
+                <w:webHidden/>
+              </w:rPr>
+              <w:fldChar w:fldCharType="begin"/>
+            </w:r>
+            <w:r>
+              <w:rPr>
+                <w:noProof/>
+                <w:webHidden/>
+              </w:rPr>
+              <w:instrText xml:space="preserve"> PAGEREF _Toc32243093 \h </w:instrText>
+            </w:r>
+            <w:r>
+              <w:rPr>
+                <w:noProof/>
+                <w:webHidden/>
+              </w:rPr>
+            </w:r>
+            <w:r>
+              <w:rPr>
+                <w:noProof/>
+                <w:webHidden/>
+              </w:rPr>
+              <w:fldChar w:fldCharType="separate"/>
+            </w:r>
+            <w:r>
+              <w:rPr>
+                <w:noProof/>
+                <w:webHidden/>
+              </w:rPr>
+              <w:t>5</w:t>
             </w:r>
             <w:r>
               <w:rPr>
@@ -946,7 +1373,7 @@
       <w:pPr>
         <w:pStyle w:val="Heading1"/>
       </w:pPr>
-      <w:bookmarkStart w:id="0" w:name="_Toc31725172"/>
+      <w:bookmarkStart w:id="0" w:name="_Toc32243075"/>
       <w:r>
         <w:lastRenderedPageBreak/>
         <w:t>PATRONES DE DISEÑO</w:t>
@@ -957,7 +1384,7 @@
       <w:pPr>
         <w:pStyle w:val="Heading2"/>
       </w:pPr>
-      <w:bookmarkStart w:id="1" w:name="_Toc31725173"/>
+      <w:bookmarkStart w:id="1" w:name="_Toc32243076"/>
       <w:r>
         <w:t>27/01/2020</w:t>
       </w:r>
@@ -982,7 +1409,7 @@
       <w:pPr>
         <w:pStyle w:val="Heading3"/>
       </w:pPr>
-      <w:bookmarkStart w:id="2" w:name="_Toc31725174"/>
+      <w:bookmarkStart w:id="2" w:name="_Toc32243077"/>
       <w:r>
         <w:t>TEMARIO</w:t>
       </w:r>
@@ -1455,7 +1882,15 @@
         </w:numPr>
       </w:pPr>
       <w:r>
-        <w:t>ARQUITECTURA ORIENTADA A EVENTOS</w:t>
+        <w:t xml:space="preserve">ARQUITECTURA ORIENTADA </w:t>
+      </w:r>
+      <w:proofErr w:type="gramStart"/>
+      <w:r>
+        <w:t>A</w:t>
+      </w:r>
+      <w:proofErr w:type="gramEnd"/>
+      <w:r>
+        <w:t xml:space="preserve"> EVENTOS</w:t>
       </w:r>
     </w:p>
     <w:p>
@@ -1539,7 +1974,15 @@
         </w:numPr>
       </w:pPr>
       <w:r>
-        <w:t>INTRODUCCIÓN A ARQUITECTURAS MV</w:t>
+        <w:t xml:space="preserve">INTRODUCCIÓN </w:t>
+      </w:r>
+      <w:proofErr w:type="gramStart"/>
+      <w:r>
+        <w:t>A</w:t>
+      </w:r>
+      <w:proofErr w:type="gramEnd"/>
+      <w:r>
+        <w:t xml:space="preserve"> ARQUITECTURAS MV</w:t>
       </w:r>
     </w:p>
     <w:p>
@@ -1570,7 +2013,7 @@
       <w:pPr>
         <w:pStyle w:val="Heading3"/>
       </w:pPr>
-      <w:bookmarkStart w:id="3" w:name="_Toc31725175"/>
+      <w:bookmarkStart w:id="3" w:name="_Toc32243078"/>
       <w:r>
         <w:t>PORCENTAJE DE EVALUACIÓN</w:t>
       </w:r>
@@ -1590,7 +2033,7 @@
       <w:pPr>
         <w:pStyle w:val="Heading2"/>
       </w:pPr>
-      <w:bookmarkStart w:id="4" w:name="_Toc31725176"/>
+      <w:bookmarkStart w:id="4" w:name="_Toc32243079"/>
       <w:r>
         <w:t>28/01/2020</w:t>
       </w:r>
@@ -1605,7 +2048,7 @@
       <w:pPr>
         <w:pStyle w:val="Heading2"/>
       </w:pPr>
-      <w:bookmarkStart w:id="5" w:name="_Toc31725177"/>
+      <w:bookmarkStart w:id="5" w:name="_Toc32243080"/>
       <w:r>
         <w:t>29/01/2020</w:t>
       </w:r>
@@ -1618,7 +2061,7 @@
       <w:pPr>
         <w:pStyle w:val="Heading3"/>
       </w:pPr>
-      <w:bookmarkStart w:id="6" w:name="_Toc31725178"/>
+      <w:bookmarkStart w:id="6" w:name="_Toc32243081"/>
       <w:proofErr w:type="spellStart"/>
       <w:r>
         <w:t>Patrón</w:t>
@@ -1730,10 +2173,12 @@
       </w:r>
     </w:p>
     <w:p>
+      <w:proofErr w:type="gramStart"/>
       <w:r>
         <w:t>![</w:t>
       </w:r>
       <w:proofErr w:type="spellStart"/>
+      <w:proofErr w:type="gramEnd"/>
       <w:r>
         <w:t>Descripción</w:t>
       </w:r>
@@ -1986,7 +2431,7 @@
       <w:pPr>
         <w:pStyle w:val="Heading3"/>
       </w:pPr>
-      <w:bookmarkStart w:id="7" w:name="_Toc31725179"/>
+      <w:bookmarkStart w:id="7" w:name="_Toc32243082"/>
       <w:proofErr w:type="spellStart"/>
       <w:r>
         <w:t>Arquitectura</w:t>
@@ -2122,7 +2567,7 @@
       <w:pPr>
         <w:pStyle w:val="Heading3"/>
       </w:pPr>
-      <w:bookmarkStart w:id="8" w:name="_Toc31725180"/>
+      <w:bookmarkStart w:id="8" w:name="_Toc32243083"/>
       <w:r>
         <w:lastRenderedPageBreak/>
         <w:t xml:space="preserve">Por </w:t>
@@ -2284,7 +2729,7 @@
       <w:pPr>
         <w:pStyle w:val="Heading3"/>
       </w:pPr>
-      <w:bookmarkStart w:id="9" w:name="_Toc31725181"/>
+      <w:bookmarkStart w:id="9" w:name="_Toc32243084"/>
       <w:proofErr w:type="spellStart"/>
       <w:r>
         <w:t>Qué</w:t>
@@ -2467,7 +2912,7 @@
       <w:pPr>
         <w:pStyle w:val="Heading3"/>
       </w:pPr>
-      <w:bookmarkStart w:id="10" w:name="_Toc31725182"/>
+      <w:bookmarkStart w:id="10" w:name="_Toc32243085"/>
       <w:proofErr w:type="spellStart"/>
       <w:r>
         <w:t>Características</w:t>
@@ -2672,7 +3117,7 @@
       <w:pPr>
         <w:pStyle w:val="Heading3"/>
       </w:pPr>
-      <w:bookmarkStart w:id="11" w:name="_Toc31725183"/>
+      <w:bookmarkStart w:id="11" w:name="_Toc32243086"/>
       <w:proofErr w:type="spellStart"/>
       <w:r>
         <w:t>Exposición</w:t>
@@ -2918,7 +3363,7 @@
       <w:pPr>
         <w:pStyle w:val="Heading2"/>
       </w:pPr>
-      <w:bookmarkStart w:id="12" w:name="_Toc31725184"/>
+      <w:bookmarkStart w:id="12" w:name="_Toc32243087"/>
       <w:r>
         <w:t>04/02/2020</w:t>
       </w:r>
@@ -2928,9 +3373,11 @@
       <w:pPr>
         <w:pStyle w:val="Heading2"/>
       </w:pPr>
+      <w:bookmarkStart w:id="13" w:name="_Toc32243088"/>
       <w:r>
         <w:t>05/02/2020</w:t>
       </w:r>
+      <w:bookmarkEnd w:id="13"/>
     </w:p>
     <w:p>
       <w:pPr>
@@ -2940,8 +3387,6 @@
           <w:numId w:val="12"/>
         </w:numPr>
       </w:pPr>
-      <w:bookmarkStart w:id="13" w:name="_GoBack"/>
-      <w:bookmarkEnd w:id="13"/>
       <w:proofErr w:type="spellStart"/>
       <w:r>
         <w:t>Capturan</w:t>
@@ -3252,6 +3697,7 @@
       <w:pPr>
         <w:pStyle w:val="Heading3"/>
       </w:pPr>
+      <w:bookmarkStart w:id="14" w:name="_Toc32243089"/>
       <w:proofErr w:type="spellStart"/>
       <w:r>
         <w:t>Problemas</w:t>
@@ -3268,6 +3714,7 @@
       <w:r>
         <w:t>.</w:t>
       </w:r>
+      <w:bookmarkEnd w:id="14"/>
     </w:p>
     <w:p>
       <w:pPr>
@@ -3408,12 +3855,17 @@
         <w:t xml:space="preserve"> de </w:t>
       </w:r>
       <w:proofErr w:type="spellStart"/>
+      <w:proofErr w:type="gramStart"/>
       <w:r>
         <w:t>desarrollo</w:t>
       </w:r>
       <w:proofErr w:type="spellEnd"/>
       <w:r>
-        <w:t xml:space="preserve">  se </w:t>
+        <w:t xml:space="preserve">  se</w:t>
+      </w:r>
+      <w:proofErr w:type="gramEnd"/>
+      <w:r>
+        <w:t xml:space="preserve"> </w:t>
       </w:r>
       <w:proofErr w:type="spellStart"/>
       <w:r>
@@ -3704,6 +4156,7 @@
       <w:pPr>
         <w:pStyle w:val="Heading3"/>
       </w:pPr>
+      <w:bookmarkStart w:id="15" w:name="_Toc32243090"/>
       <w:proofErr w:type="spellStart"/>
       <w:r>
         <w:t>Cómo</w:t>
@@ -3724,6 +4177,7 @@
       <w:r>
         <w:t>diseño</w:t>
       </w:r>
+      <w:bookmarkEnd w:id="15"/>
       <w:proofErr w:type="spellEnd"/>
     </w:p>
     <w:p>
@@ -3992,6 +4446,7 @@
       <w:pPr>
         <w:pStyle w:val="Heading3"/>
       </w:pPr>
+      <w:bookmarkStart w:id="16" w:name="_Toc32243091"/>
       <w:proofErr w:type="spellStart"/>
       <w:r>
         <w:t>Cómo</w:t>
@@ -4020,6 +4475,7 @@
       <w:r>
         <w:t>diseño</w:t>
       </w:r>
+      <w:bookmarkEnd w:id="16"/>
       <w:proofErr w:type="spellEnd"/>
     </w:p>
     <w:p>
@@ -4355,6 +4811,7 @@
       <w:pPr>
         <w:pStyle w:val="Heading3"/>
       </w:pPr>
+      <w:bookmarkStart w:id="17" w:name="_Toc32243092"/>
       <w:proofErr w:type="spellStart"/>
       <w:r>
         <w:t>Ventajas</w:t>
@@ -4375,6 +4832,7 @@
       <w:r>
         <w:t>diseño</w:t>
       </w:r>
+      <w:bookmarkEnd w:id="17"/>
       <w:proofErr w:type="spellEnd"/>
     </w:p>
     <w:p>
@@ -4436,10 +4894,12 @@
       <w:pPr>
         <w:pStyle w:val="Heading3"/>
       </w:pPr>
+      <w:bookmarkStart w:id="18" w:name="_Toc32243093"/>
       <w:proofErr w:type="spellStart"/>
       <w:r>
         <w:t>Desventajas</w:t>
       </w:r>
+      <w:bookmarkEnd w:id="18"/>
       <w:proofErr w:type="spellEnd"/>
     </w:p>
     <w:p>
@@ -4518,6 +4978,602 @@
       <w:r>
         <w:t>.</w:t>
       </w:r>
+    </w:p>
+    <w:p>
+      <w:r>
+        <w:br w:type="page"/>
+      </w:r>
+    </w:p>
+    <w:p>
+      <w:pPr>
+        <w:pStyle w:val="Heading2"/>
+      </w:pPr>
+      <w:r>
+        <w:lastRenderedPageBreak/>
+        <w:t>10/02/2020</w:t>
+      </w:r>
+    </w:p>
+    <w:p>
+      <w:pPr>
+        <w:pStyle w:val="Heading3"/>
+      </w:pPr>
+      <w:proofErr w:type="spellStart"/>
+      <w:r>
+        <w:t>Descripción</w:t>
+      </w:r>
+      <w:proofErr w:type="spellEnd"/>
+      <w:r>
+        <w:t xml:space="preserve"> de un </w:t>
+      </w:r>
+      <w:proofErr w:type="spellStart"/>
+      <w:r>
+        <w:t>patrón</w:t>
+      </w:r>
+      <w:proofErr w:type="spellEnd"/>
+    </w:p>
+    <w:p>
+      <w:pPr>
+        <w:pStyle w:val="ListParagraph"/>
+        <w:numPr>
+          <w:ilvl w:val="0"/>
+          <w:numId w:val="18"/>
+        </w:numPr>
+      </w:pPr>
+      <w:proofErr w:type="spellStart"/>
+      <w:r>
+        <w:t>Nombre</w:t>
+      </w:r>
+      <w:proofErr w:type="spellEnd"/>
+      <w:r>
+        <w:t xml:space="preserve">: </w:t>
+      </w:r>
+      <w:proofErr w:type="spellStart"/>
+      <w:r>
+        <w:t>Corto</w:t>
+      </w:r>
+      <w:proofErr w:type="spellEnd"/>
+      <w:r>
+        <w:t xml:space="preserve"> y </w:t>
+      </w:r>
+      <w:proofErr w:type="spellStart"/>
+      <w:r>
+        <w:t>descriptivo</w:t>
+      </w:r>
+      <w:proofErr w:type="spellEnd"/>
+    </w:p>
+    <w:p>
+      <w:pPr>
+        <w:pStyle w:val="ListParagraph"/>
+        <w:numPr>
+          <w:ilvl w:val="0"/>
+          <w:numId w:val="18"/>
+        </w:numPr>
+      </w:pPr>
+      <w:proofErr w:type="spellStart"/>
+      <w:r>
+        <w:t>Problema</w:t>
+      </w:r>
+      <w:proofErr w:type="spellEnd"/>
+      <w:r>
+        <w:t xml:space="preserve">: </w:t>
+      </w:r>
+      <w:proofErr w:type="spellStart"/>
+      <w:r>
+        <w:t>Descripción</w:t>
+      </w:r>
+      <w:proofErr w:type="spellEnd"/>
+      <w:r>
+        <w:t xml:space="preserve"> del </w:t>
+      </w:r>
+      <w:proofErr w:type="spellStart"/>
+      <w:r>
+        <w:t>problema</w:t>
+      </w:r>
+      <w:proofErr w:type="spellEnd"/>
+      <w:r>
+        <w:t xml:space="preserve"> que </w:t>
+      </w:r>
+      <w:proofErr w:type="spellStart"/>
+      <w:r>
+        <w:t>refuerza</w:t>
+      </w:r>
+      <w:proofErr w:type="spellEnd"/>
+      <w:r>
+        <w:t xml:space="preserve"> la </w:t>
+      </w:r>
+      <w:proofErr w:type="spellStart"/>
+      <w:r>
+        <w:t>intención</w:t>
+      </w:r>
+      <w:proofErr w:type="spellEnd"/>
+      <w:r>
+        <w:t xml:space="preserve"> del </w:t>
+      </w:r>
+      <w:proofErr w:type="spellStart"/>
+      <w:r>
+        <w:t>patrón</w:t>
+      </w:r>
+      <w:proofErr w:type="spellEnd"/>
+    </w:p>
+    <w:p>
+      <w:pPr>
+        <w:pStyle w:val="ListParagraph"/>
+        <w:numPr>
+          <w:ilvl w:val="0"/>
+          <w:numId w:val="18"/>
+        </w:numPr>
+      </w:pPr>
+      <w:proofErr w:type="spellStart"/>
+      <w:r>
+        <w:t>Contexto</w:t>
+      </w:r>
+      <w:proofErr w:type="spellEnd"/>
+      <w:r>
+        <w:t xml:space="preserve">: </w:t>
+      </w:r>
+      <w:proofErr w:type="spellStart"/>
+      <w:r>
+        <w:t>Precondiciones</w:t>
+      </w:r>
+      <w:proofErr w:type="spellEnd"/>
+      <w:r>
+        <w:t xml:space="preserve"> </w:t>
+      </w:r>
+      <w:proofErr w:type="spellStart"/>
+      <w:r>
+        <w:t>necesarias</w:t>
+      </w:r>
+      <w:proofErr w:type="spellEnd"/>
+      <w:r>
+        <w:t xml:space="preserve"> para el </w:t>
+      </w:r>
+      <w:proofErr w:type="spellStart"/>
+      <w:r>
+        <w:t>problema</w:t>
+      </w:r>
+      <w:proofErr w:type="spellEnd"/>
+      <w:r>
+        <w:t xml:space="preserve"> y la </w:t>
+      </w:r>
+      <w:proofErr w:type="spellStart"/>
+      <w:r>
+        <w:t>solución</w:t>
+      </w:r>
+      <w:proofErr w:type="spellEnd"/>
+      <w:r>
+        <w:t xml:space="preserve"> que </w:t>
+      </w:r>
+      <w:proofErr w:type="spellStart"/>
+      <w:r>
+        <w:t>exista</w:t>
+      </w:r>
+      <w:proofErr w:type="spellEnd"/>
+    </w:p>
+    <w:p>
+      <w:pPr>
+        <w:pStyle w:val="ListParagraph"/>
+        <w:numPr>
+          <w:ilvl w:val="0"/>
+          <w:numId w:val="18"/>
+        </w:numPr>
+      </w:pPr>
+      <w:proofErr w:type="spellStart"/>
+      <w:r>
+        <w:t>Fuerza</w:t>
+      </w:r>
+      <w:proofErr w:type="spellEnd"/>
+      <w:r>
+        <w:t xml:space="preserve">: Son las variables </w:t>
+      </w:r>
+      <w:proofErr w:type="spellStart"/>
+      <w:r>
+        <w:t>principales</w:t>
+      </w:r>
+      <w:proofErr w:type="spellEnd"/>
+      <w:r>
+        <w:t xml:space="preserve"> del </w:t>
+      </w:r>
+      <w:proofErr w:type="spellStart"/>
+      <w:r>
+        <w:t>problema</w:t>
+      </w:r>
+      <w:proofErr w:type="spellEnd"/>
+      <w:r>
+        <w:t xml:space="preserve">, que </w:t>
+      </w:r>
+      <w:proofErr w:type="spellStart"/>
+      <w:r>
+        <w:t>determinan</w:t>
+      </w:r>
+      <w:proofErr w:type="spellEnd"/>
+      <w:r>
+        <w:t xml:space="preserve"> </w:t>
+      </w:r>
+      <w:r>
+        <w:t xml:space="preserve">que tan </w:t>
+      </w:r>
+      <w:proofErr w:type="spellStart"/>
+      <w:r>
+        <w:t>buena</w:t>
+      </w:r>
+      <w:proofErr w:type="spellEnd"/>
+      <w:r>
+        <w:t xml:space="preserve"> o mala es la </w:t>
+      </w:r>
+      <w:proofErr w:type="spellStart"/>
+      <w:r>
+        <w:t>solución</w:t>
+      </w:r>
+      <w:proofErr w:type="spellEnd"/>
+      <w:r>
+        <w:t>.</w:t>
+      </w:r>
+    </w:p>
+    <w:p>
+      <w:pPr>
+        <w:pStyle w:val="ListParagraph"/>
+        <w:numPr>
+          <w:ilvl w:val="0"/>
+          <w:numId w:val="18"/>
+        </w:numPr>
+      </w:pPr>
+      <w:proofErr w:type="spellStart"/>
+      <w:r>
+        <w:t>Solución</w:t>
+      </w:r>
+      <w:proofErr w:type="spellEnd"/>
+      <w:r>
+        <w:t xml:space="preserve">: </w:t>
+      </w:r>
+      <w:proofErr w:type="spellStart"/>
+      <w:r>
+        <w:t>Relaciones</w:t>
+      </w:r>
+      <w:proofErr w:type="spellEnd"/>
+      <w:r>
+        <w:t xml:space="preserve"> </w:t>
+      </w:r>
+      <w:proofErr w:type="spellStart"/>
+      <w:r>
+        <w:t>estáticas</w:t>
+      </w:r>
+      <w:proofErr w:type="spellEnd"/>
+      <w:r>
+        <w:t xml:space="preserve"> y </w:t>
+      </w:r>
+      <w:proofErr w:type="spellStart"/>
+      <w:r>
+        <w:t>reglas</w:t>
+      </w:r>
+      <w:proofErr w:type="spellEnd"/>
+      <w:r>
+        <w:t xml:space="preserve"> de </w:t>
+      </w:r>
+      <w:proofErr w:type="spellStart"/>
+      <w:r>
+        <w:t>funcionamiento</w:t>
+      </w:r>
+      <w:proofErr w:type="spellEnd"/>
+      <w:r>
+        <w:t xml:space="preserve"> que </w:t>
+      </w:r>
+      <w:proofErr w:type="spellStart"/>
+      <w:r>
+        <w:t>describen</w:t>
+      </w:r>
+      <w:proofErr w:type="spellEnd"/>
+      <w:r>
+        <w:t xml:space="preserve"> </w:t>
+      </w:r>
+      <w:proofErr w:type="spellStart"/>
+      <w:r>
+        <w:t>cómo</w:t>
+      </w:r>
+      <w:proofErr w:type="spellEnd"/>
+      <w:r>
+        <w:t xml:space="preserve"> </w:t>
+      </w:r>
+      <w:proofErr w:type="spellStart"/>
+      <w:r>
+        <w:t>llegar</w:t>
+      </w:r>
+      <w:proofErr w:type="spellEnd"/>
+      <w:r>
+        <w:t xml:space="preserve"> al </w:t>
+      </w:r>
+      <w:proofErr w:type="spellStart"/>
+      <w:r>
+        <w:t>resultado</w:t>
+      </w:r>
+      <w:proofErr w:type="spellEnd"/>
+      <w:r>
+        <w:t>.</w:t>
+      </w:r>
+    </w:p>
+    <w:p>
+      <w:pPr>
+        <w:pStyle w:val="ListParagraph"/>
+        <w:numPr>
+          <w:ilvl w:val="0"/>
+          <w:numId w:val="18"/>
+        </w:numPr>
+      </w:pPr>
+      <w:proofErr w:type="spellStart"/>
+      <w:r>
+        <w:t>Contexto</w:t>
+      </w:r>
+      <w:proofErr w:type="spellEnd"/>
+      <w:r>
+        <w:t xml:space="preserve"> </w:t>
+      </w:r>
+      <w:proofErr w:type="spellStart"/>
+      <w:r>
+        <w:t>resultante</w:t>
+      </w:r>
+      <w:proofErr w:type="spellEnd"/>
+      <w:r>
+        <w:t xml:space="preserve">: </w:t>
+      </w:r>
+      <w:r>
+        <w:t xml:space="preserve">es el </w:t>
+      </w:r>
+      <w:proofErr w:type="spellStart"/>
+      <w:r>
+        <w:t>estado</w:t>
+      </w:r>
+      <w:proofErr w:type="spellEnd"/>
+      <w:r>
+        <w:t xml:space="preserve"> o </w:t>
+      </w:r>
+      <w:proofErr w:type="spellStart"/>
+      <w:r>
+        <w:t>configuración</w:t>
+      </w:r>
+      <w:proofErr w:type="spellEnd"/>
+      <w:r>
+        <w:t xml:space="preserve"> del Sistema </w:t>
+      </w:r>
+      <w:proofErr w:type="spellStart"/>
+      <w:r>
+        <w:t>despues</w:t>
+      </w:r>
+      <w:proofErr w:type="spellEnd"/>
+      <w:r>
+        <w:t xml:space="preserve"> de </w:t>
+      </w:r>
+      <w:proofErr w:type="spellStart"/>
+      <w:r>
+        <w:t>aplicar</w:t>
+      </w:r>
+      <w:proofErr w:type="spellEnd"/>
+      <w:r>
+        <w:t xml:space="preserve"> el </w:t>
+      </w:r>
+      <w:proofErr w:type="spellStart"/>
+      <w:r>
+        <w:t>patrón</w:t>
+      </w:r>
+      <w:proofErr w:type="spellEnd"/>
+      <w:r>
+        <w:t>.</w:t>
+      </w:r>
+    </w:p>
+    <w:p>
+      <w:pPr>
+        <w:pStyle w:val="ListParagraph"/>
+        <w:numPr>
+          <w:ilvl w:val="0"/>
+          <w:numId w:val="18"/>
+        </w:numPr>
+      </w:pPr>
+      <w:proofErr w:type="spellStart"/>
+      <w:r>
+        <w:t>Racionalidad</w:t>
+      </w:r>
+      <w:proofErr w:type="spellEnd"/>
+      <w:r>
+        <w:t xml:space="preserve">: </w:t>
+      </w:r>
+      <w:r>
+        <w:t xml:space="preserve">Es una </w:t>
+      </w:r>
+      <w:proofErr w:type="spellStart"/>
+      <w:r>
+        <w:t>explicación</w:t>
+      </w:r>
+      <w:proofErr w:type="spellEnd"/>
+      <w:r>
+        <w:t xml:space="preserve"> </w:t>
+      </w:r>
+      <w:proofErr w:type="spellStart"/>
+      <w:r>
+        <w:t>justificada</w:t>
+      </w:r>
+      <w:proofErr w:type="spellEnd"/>
+      <w:r>
+        <w:t xml:space="preserve"> de los </w:t>
+      </w:r>
+      <w:proofErr w:type="spellStart"/>
+      <w:r>
+        <w:t>pasos</w:t>
+      </w:r>
+      <w:proofErr w:type="spellEnd"/>
+      <w:r>
+        <w:t xml:space="preserve"> o </w:t>
+      </w:r>
+      <w:proofErr w:type="spellStart"/>
+      <w:r>
+        <w:t>reglas</w:t>
+      </w:r>
+      <w:proofErr w:type="spellEnd"/>
+      <w:r>
+        <w:t xml:space="preserve"> </w:t>
+      </w:r>
+      <w:proofErr w:type="spellStart"/>
+      <w:r>
+        <w:t>en</w:t>
+      </w:r>
+      <w:proofErr w:type="spellEnd"/>
+      <w:r>
+        <w:t xml:space="preserve"> el </w:t>
+      </w:r>
+      <w:proofErr w:type="spellStart"/>
+      <w:r>
+        <w:t>patrón</w:t>
+      </w:r>
+      <w:proofErr w:type="spellEnd"/>
+      <w:r>
+        <w:t xml:space="preserve"> y del </w:t>
+      </w:r>
+      <w:proofErr w:type="spellStart"/>
+      <w:r>
+        <w:t>patrón</w:t>
+      </w:r>
+      <w:proofErr w:type="spellEnd"/>
+      <w:r>
+        <w:t xml:space="preserve"> </w:t>
+      </w:r>
+      <w:proofErr w:type="spellStart"/>
+      <w:r>
+        <w:t>como</w:t>
+      </w:r>
+      <w:proofErr w:type="spellEnd"/>
+      <w:r>
+        <w:t xml:space="preserve"> un </w:t>
+      </w:r>
+      <w:proofErr w:type="spellStart"/>
+      <w:r>
+        <w:t>todo</w:t>
+      </w:r>
+      <w:proofErr w:type="spellEnd"/>
+      <w:r>
+        <w:t xml:space="preserve"> y </w:t>
+      </w:r>
+      <w:proofErr w:type="spellStart"/>
+      <w:r>
+        <w:t>acorde</w:t>
+      </w:r>
+      <w:proofErr w:type="spellEnd"/>
+      <w:r>
+        <w:t xml:space="preserve"> con sus </w:t>
+      </w:r>
+      <w:proofErr w:type="spellStart"/>
+      <w:r>
+        <w:t>metas</w:t>
+      </w:r>
+      <w:proofErr w:type="spellEnd"/>
+      <w:r>
+        <w:t xml:space="preserve">, </w:t>
+      </w:r>
+      <w:proofErr w:type="spellStart"/>
+      <w:r>
+        <w:t>principios</w:t>
+      </w:r>
+      <w:proofErr w:type="spellEnd"/>
+      <w:r>
+        <w:t xml:space="preserve"> y </w:t>
+      </w:r>
+      <w:proofErr w:type="spellStart"/>
+      <w:r>
+        <w:t>filosofía</w:t>
+      </w:r>
+      <w:proofErr w:type="spellEnd"/>
+      <w:r>
+        <w:t>.</w:t>
+      </w:r>
+    </w:p>
+    <w:p>
+      <w:pPr>
+        <w:pStyle w:val="ListParagraph"/>
+        <w:numPr>
+          <w:ilvl w:val="0"/>
+          <w:numId w:val="18"/>
+        </w:numPr>
+      </w:pPr>
+      <w:proofErr w:type="spellStart"/>
+      <w:r>
+        <w:t>Relaciones</w:t>
+      </w:r>
+      <w:proofErr w:type="spellEnd"/>
+      <w:r>
+        <w:t>:</w:t>
+      </w:r>
+      <w:r>
+        <w:t xml:space="preserve"> Las </w:t>
+      </w:r>
+      <w:proofErr w:type="spellStart"/>
+      <w:r>
+        <w:t>relaciones</w:t>
+      </w:r>
+      <w:proofErr w:type="spellEnd"/>
+      <w:r>
+        <w:t xml:space="preserve"> </w:t>
+      </w:r>
+      <w:proofErr w:type="spellStart"/>
+      <w:r>
+        <w:t>estáticas</w:t>
+      </w:r>
+      <w:proofErr w:type="spellEnd"/>
+      <w:r>
+        <w:t xml:space="preserve"> y </w:t>
+      </w:r>
+      <w:proofErr w:type="spellStart"/>
+      <w:r>
+        <w:t>dinámicas</w:t>
+      </w:r>
+      <w:proofErr w:type="spellEnd"/>
+      <w:r>
+        <w:t xml:space="preserve"> de </w:t>
+      </w:r>
+      <w:proofErr w:type="spellStart"/>
+      <w:r>
+        <w:t>éste</w:t>
+      </w:r>
+      <w:proofErr w:type="spellEnd"/>
+      <w:r>
+        <w:t xml:space="preserve"> </w:t>
+      </w:r>
+      <w:proofErr w:type="spellStart"/>
+      <w:r>
+        <w:t>patrón</w:t>
+      </w:r>
+      <w:proofErr w:type="spellEnd"/>
+      <w:r>
+        <w:t xml:space="preserve"> con </w:t>
+      </w:r>
+      <w:proofErr w:type="spellStart"/>
+      <w:r>
+        <w:t>otro</w:t>
+      </w:r>
+      <w:proofErr w:type="spellEnd"/>
+      <w:r>
+        <w:t>.</w:t>
+      </w:r>
+    </w:p>
+    <w:p>
+      <w:pPr>
+        <w:pStyle w:val="Heading3"/>
+      </w:pPr>
+      <w:r>
+        <w:t xml:space="preserve">Examen 19 de </w:t>
+      </w:r>
+      <w:proofErr w:type="spellStart"/>
+      <w:r>
+        <w:t>feb.</w:t>
+      </w:r>
+      <w:proofErr w:type="spellEnd"/>
+    </w:p>
+    <w:p>
+      <w:pPr>
+        <w:pStyle w:val="Heading3"/>
+      </w:pPr>
+      <w:r>
+        <w:t>GUÍA EXAMEN</w:t>
+      </w:r>
+    </w:p>
+    <w:p>
+      <w:bookmarkStart w:id="19" w:name="_GoBack"/>
+      <w:bookmarkEnd w:id="19"/>
     </w:p>
     <w:sectPr>
       <w:pgSz w:w="12240" w:h="15840"/>
@@ -4930,6 +5986,119 @@
     </w:lvl>
   </w:abstractNum>
   <w:abstractNum w:abstractNumId="4" w15:restartNumberingAfterBreak="0">
+    <w:nsid w:val="255435CC"/>
+    <w:multiLevelType w:val="hybridMultilevel"/>
+    <w:tmpl w:val="2CAC13D8"/>
+    <w:lvl w:ilvl="0" w:tplc="04090001">
+      <w:start w:val="1"/>
+      <w:numFmt w:val="bullet"/>
+      <w:lvlText w:val=""/>
+      <w:lvlJc w:val="left"/>
+      <w:pPr>
+        <w:ind w:left="720" w:hanging="360"/>
+      </w:pPr>
+      <w:rPr>
+        <w:rFonts w:ascii="Symbol" w:hAnsi="Symbol" w:hint="default"/>
+      </w:rPr>
+    </w:lvl>
+    <w:lvl w:ilvl="1" w:tplc="04090003" w:tentative="1">
+      <w:start w:val="1"/>
+      <w:numFmt w:val="bullet"/>
+      <w:lvlText w:val="o"/>
+      <w:lvlJc w:val="left"/>
+      <w:pPr>
+        <w:ind w:left="1440" w:hanging="360"/>
+      </w:pPr>
+      <w:rPr>
+        <w:rFonts w:ascii="Courier New" w:hAnsi="Courier New" w:cs="Courier New" w:hint="default"/>
+      </w:rPr>
+    </w:lvl>
+    <w:lvl w:ilvl="2" w:tplc="04090005" w:tentative="1">
+      <w:start w:val="1"/>
+      <w:numFmt w:val="bullet"/>
+      <w:lvlText w:val=""/>
+      <w:lvlJc w:val="left"/>
+      <w:pPr>
+        <w:ind w:left="2160" w:hanging="360"/>
+      </w:pPr>
+      <w:rPr>
+        <w:rFonts w:ascii="Wingdings" w:hAnsi="Wingdings" w:hint="default"/>
+      </w:rPr>
+    </w:lvl>
+    <w:lvl w:ilvl="3" w:tplc="04090001" w:tentative="1">
+      <w:start w:val="1"/>
+      <w:numFmt w:val="bullet"/>
+      <w:lvlText w:val=""/>
+      <w:lvlJc w:val="left"/>
+      <w:pPr>
+        <w:ind w:left="2880" w:hanging="360"/>
+      </w:pPr>
+      <w:rPr>
+        <w:rFonts w:ascii="Symbol" w:hAnsi="Symbol" w:hint="default"/>
+      </w:rPr>
+    </w:lvl>
+    <w:lvl w:ilvl="4" w:tplc="04090003" w:tentative="1">
+      <w:start w:val="1"/>
+      <w:numFmt w:val="bullet"/>
+      <w:lvlText w:val="o"/>
+      <w:lvlJc w:val="left"/>
+      <w:pPr>
+        <w:ind w:left="3600" w:hanging="360"/>
+      </w:pPr>
+      <w:rPr>
+        <w:rFonts w:ascii="Courier New" w:hAnsi="Courier New" w:cs="Courier New" w:hint="default"/>
+      </w:rPr>
+    </w:lvl>
+    <w:lvl w:ilvl="5" w:tplc="04090005" w:tentative="1">
+      <w:start w:val="1"/>
+      <w:numFmt w:val="bullet"/>
+      <w:lvlText w:val=""/>
+      <w:lvlJc w:val="left"/>
+      <w:pPr>
+        <w:ind w:left="4320" w:hanging="360"/>
+      </w:pPr>
+      <w:rPr>
+        <w:rFonts w:ascii="Wingdings" w:hAnsi="Wingdings" w:hint="default"/>
+      </w:rPr>
+    </w:lvl>
+    <w:lvl w:ilvl="6" w:tplc="04090001" w:tentative="1">
+      <w:start w:val="1"/>
+      <w:numFmt w:val="bullet"/>
+      <w:lvlText w:val=""/>
+      <w:lvlJc w:val="left"/>
+      <w:pPr>
+        <w:ind w:left="5040" w:hanging="360"/>
+      </w:pPr>
+      <w:rPr>
+        <w:rFonts w:ascii="Symbol" w:hAnsi="Symbol" w:hint="default"/>
+      </w:rPr>
+    </w:lvl>
+    <w:lvl w:ilvl="7" w:tplc="04090003" w:tentative="1">
+      <w:start w:val="1"/>
+      <w:numFmt w:val="bullet"/>
+      <w:lvlText w:val="o"/>
+      <w:lvlJc w:val="left"/>
+      <w:pPr>
+        <w:ind w:left="5760" w:hanging="360"/>
+      </w:pPr>
+      <w:rPr>
+        <w:rFonts w:ascii="Courier New" w:hAnsi="Courier New" w:cs="Courier New" w:hint="default"/>
+      </w:rPr>
+    </w:lvl>
+    <w:lvl w:ilvl="8" w:tplc="04090005" w:tentative="1">
+      <w:start w:val="1"/>
+      <w:numFmt w:val="bullet"/>
+      <w:lvlText w:val=""/>
+      <w:lvlJc w:val="left"/>
+      <w:pPr>
+        <w:ind w:left="6480" w:hanging="360"/>
+      </w:pPr>
+      <w:rPr>
+        <w:rFonts w:ascii="Wingdings" w:hAnsi="Wingdings" w:hint="default"/>
+      </w:rPr>
+    </w:lvl>
+  </w:abstractNum>
+  <w:abstractNum w:abstractNumId="5" w15:restartNumberingAfterBreak="0">
     <w:nsid w:val="2D21175B"/>
     <w:multiLevelType w:val="hybridMultilevel"/>
     <w:tmpl w:val="5C360E48"/>
@@ -5042,7 +6211,7 @@
       </w:rPr>
     </w:lvl>
   </w:abstractNum>
-  <w:abstractNum w:abstractNumId="5" w15:restartNumberingAfterBreak="0">
+  <w:abstractNum w:abstractNumId="6" w15:restartNumberingAfterBreak="0">
     <w:nsid w:val="33295D3B"/>
     <w:multiLevelType w:val="multilevel"/>
     <w:tmpl w:val="0409001F"/>
@@ -5128,7 +6297,7 @@
       </w:pPr>
     </w:lvl>
   </w:abstractNum>
-  <w:abstractNum w:abstractNumId="6" w15:restartNumberingAfterBreak="0">
+  <w:abstractNum w:abstractNumId="7" w15:restartNumberingAfterBreak="0">
     <w:nsid w:val="34265026"/>
     <w:multiLevelType w:val="hybridMultilevel"/>
     <w:tmpl w:val="123C0E4A"/>
@@ -5214,7 +6383,7 @@
       </w:pPr>
     </w:lvl>
   </w:abstractNum>
-  <w:abstractNum w:abstractNumId="7" w15:restartNumberingAfterBreak="0">
+  <w:abstractNum w:abstractNumId="8" w15:restartNumberingAfterBreak="0">
     <w:nsid w:val="375E55FE"/>
     <w:multiLevelType w:val="hybridMultilevel"/>
     <w:tmpl w:val="951CD710"/>
@@ -5327,7 +6496,7 @@
       </w:rPr>
     </w:lvl>
   </w:abstractNum>
-  <w:abstractNum w:abstractNumId="8" w15:restartNumberingAfterBreak="0">
+  <w:abstractNum w:abstractNumId="9" w15:restartNumberingAfterBreak="0">
     <w:nsid w:val="3DE543CA"/>
     <w:multiLevelType w:val="hybridMultilevel"/>
     <w:tmpl w:val="DA941A8E"/>
@@ -5440,7 +6609,7 @@
       </w:rPr>
     </w:lvl>
   </w:abstractNum>
-  <w:abstractNum w:abstractNumId="9" w15:restartNumberingAfterBreak="0">
+  <w:abstractNum w:abstractNumId="10" w15:restartNumberingAfterBreak="0">
     <w:nsid w:val="40BA65E5"/>
     <w:multiLevelType w:val="multilevel"/>
     <w:tmpl w:val="0409001F"/>
@@ -5526,7 +6695,7 @@
       </w:pPr>
     </w:lvl>
   </w:abstractNum>
-  <w:abstractNum w:abstractNumId="10" w15:restartNumberingAfterBreak="0">
+  <w:abstractNum w:abstractNumId="11" w15:restartNumberingAfterBreak="0">
     <w:nsid w:val="470E3880"/>
     <w:multiLevelType w:val="multilevel"/>
     <w:tmpl w:val="0409001F"/>
@@ -5612,7 +6781,7 @@
       </w:pPr>
     </w:lvl>
   </w:abstractNum>
-  <w:abstractNum w:abstractNumId="11" w15:restartNumberingAfterBreak="0">
+  <w:abstractNum w:abstractNumId="12" w15:restartNumberingAfterBreak="0">
     <w:nsid w:val="4C2851C9"/>
     <w:multiLevelType w:val="hybridMultilevel"/>
     <w:tmpl w:val="C3788836"/>
@@ -5725,7 +6894,7 @@
       </w:rPr>
     </w:lvl>
   </w:abstractNum>
-  <w:abstractNum w:abstractNumId="12" w15:restartNumberingAfterBreak="0">
+  <w:abstractNum w:abstractNumId="13" w15:restartNumberingAfterBreak="0">
     <w:nsid w:val="5A720FCF"/>
     <w:multiLevelType w:val="multilevel"/>
     <w:tmpl w:val="0409001F"/>
@@ -5811,7 +6980,7 @@
       </w:pPr>
     </w:lvl>
   </w:abstractNum>
-  <w:abstractNum w:abstractNumId="13" w15:restartNumberingAfterBreak="0">
+  <w:abstractNum w:abstractNumId="14" w15:restartNumberingAfterBreak="0">
     <w:nsid w:val="5C601153"/>
     <w:multiLevelType w:val="multilevel"/>
     <w:tmpl w:val="0409001F"/>
@@ -5897,7 +7066,7 @@
       </w:pPr>
     </w:lvl>
   </w:abstractNum>
-  <w:abstractNum w:abstractNumId="14" w15:restartNumberingAfterBreak="0">
+  <w:abstractNum w:abstractNumId="15" w15:restartNumberingAfterBreak="0">
     <w:nsid w:val="65220585"/>
     <w:multiLevelType w:val="hybridMultilevel"/>
     <w:tmpl w:val="63FC5478"/>
@@ -5986,7 +7155,7 @@
       </w:pPr>
     </w:lvl>
   </w:abstractNum>
-  <w:abstractNum w:abstractNumId="15" w15:restartNumberingAfterBreak="0">
+  <w:abstractNum w:abstractNumId="16" w15:restartNumberingAfterBreak="0">
     <w:nsid w:val="70106CEC"/>
     <w:multiLevelType w:val="hybridMultilevel"/>
     <w:tmpl w:val="CBDC67AC"/>
@@ -6099,7 +7268,7 @@
       </w:rPr>
     </w:lvl>
   </w:abstractNum>
-  <w:abstractNum w:abstractNumId="16" w15:restartNumberingAfterBreak="0">
+  <w:abstractNum w:abstractNumId="17" w15:restartNumberingAfterBreak="0">
     <w:nsid w:val="7528470C"/>
     <w:multiLevelType w:val="hybridMultilevel"/>
     <w:tmpl w:val="961AF96C"/>
@@ -6213,34 +7382,34 @@
     </w:lvl>
   </w:abstractNum>
   <w:num w:numId="1">
-    <w:abstractNumId w:val="6"/>
+    <w:abstractNumId w:val="7"/>
   </w:num>
   <w:num w:numId="2">
+    <w:abstractNumId w:val="14"/>
+  </w:num>
+  <w:num w:numId="3">
+    <w:abstractNumId w:val="10"/>
+  </w:num>
+  <w:num w:numId="4">
     <w:abstractNumId w:val="13"/>
   </w:num>
-  <w:num w:numId="3">
-    <w:abstractNumId w:val="9"/>
-  </w:num>
-  <w:num w:numId="4">
-    <w:abstractNumId w:val="12"/>
-  </w:num>
   <w:num w:numId="5">
-    <w:abstractNumId w:val="5"/>
+    <w:abstractNumId w:val="6"/>
   </w:num>
   <w:num w:numId="6">
     <w:abstractNumId w:val="2"/>
   </w:num>
   <w:num w:numId="7">
-    <w:abstractNumId w:val="10"/>
+    <w:abstractNumId w:val="11"/>
   </w:num>
   <w:num w:numId="8">
-    <w:abstractNumId w:val="14"/>
+    <w:abstractNumId w:val="15"/>
   </w:num>
   <w:num w:numId="9">
-    <w:abstractNumId w:val="7"/>
+    <w:abstractNumId w:val="8"/>
   </w:num>
   <w:num w:numId="10">
-    <w:abstractNumId w:val="8"/>
+    <w:abstractNumId w:val="9"/>
   </w:num>
   <w:num w:numId="11">
     <w:abstractNumId w:val="0"/>
@@ -6249,19 +7418,22 @@
     <w:abstractNumId w:val="1"/>
   </w:num>
   <w:num w:numId="13">
-    <w:abstractNumId w:val="15"/>
+    <w:abstractNumId w:val="16"/>
   </w:num>
   <w:num w:numId="14">
-    <w:abstractNumId w:val="11"/>
+    <w:abstractNumId w:val="12"/>
   </w:num>
   <w:num w:numId="15">
     <w:abstractNumId w:val="3"/>
   </w:num>
   <w:num w:numId="16">
-    <w:abstractNumId w:val="4"/>
+    <w:abstractNumId w:val="5"/>
   </w:num>
   <w:num w:numId="17">
-    <w:abstractNumId w:val="16"/>
+    <w:abstractNumId w:val="17"/>
+  </w:num>
+  <w:num w:numId="18">
+    <w:abstractNumId w:val="4"/>
   </w:num>
 </w:numbering>
 </file>
@@ -7236,7 +8408,7 @@
 </file>
 
 <file path=customXml/itemProps1.xml><?xml version="1.0" encoding="utf-8"?>
-<ds:datastoreItem xmlns:ds="http://schemas.openxmlformats.org/officeDocument/2006/customXml" ds:itemID="{87E632CD-221E-4B2D-90D2-B5227986DE27}">
+<ds:datastoreItem xmlns:ds="http://schemas.openxmlformats.org/officeDocument/2006/customXml" ds:itemID="{40DC1E8A-1BB7-4ADB-87A8-96EF140DC3F2}">
   <ds:schemaRefs>
     <ds:schemaRef ds:uri="http://schemas.openxmlformats.org/officeDocument/2006/bibliography"/>
   </ds:schemaRefs>

</xml_diff>

<commit_message>
feat(practicas): apuntes y practicas
</commit_message>
<xml_diff>
--- a/patrones-diseno/patrones-diseno.docx
+++ b/patrones-diseno/patrones-diseno.docx
@@ -1,6 +1,6 @@
 
 <file path=word/document.xml><?xml version="1.0" encoding="utf-8"?>
-<w:document xmlns:wpc="http://schemas.microsoft.com/office/word/2010/wordprocessingCanvas" xmlns:cx="http://schemas.microsoft.com/office/drawing/2014/chartex" xmlns:cx1="http://schemas.microsoft.com/office/drawing/2015/9/8/chartex" xmlns:cx2="http://schemas.microsoft.com/office/drawing/2015/10/21/chartex" xmlns:cx3="http://schemas.microsoft.com/office/drawing/2016/5/9/chartex" xmlns:cx4="http://schemas.microsoft.com/office/drawing/2016/5/10/chartex" xmlns:cx5="http://schemas.microsoft.com/office/drawing/2016/5/11/chartex" xmlns:cx6="http://schemas.microsoft.com/office/drawing/2016/5/12/chartex" xmlns:cx7="http://schemas.microsoft.com/office/drawing/2016/5/13/chartex" xmlns:cx8="http://schemas.microsoft.com/office/drawing/2016/5/14/chartex" xmlns:mc="http://schemas.openxmlformats.org/markup-compatibility/2006" xmlns:aink="http://schemas.microsoft.com/office/drawing/2016/ink" xmlns:am3d="http://schemas.microsoft.com/office/drawing/2017/model3d" xmlns:o="urn:schemas-microsoft-com:office:office" xmlns:r="http://schemas.openxmlformats.org/officeDocument/2006/relationships" xmlns:m="http://schemas.openxmlformats.org/officeDocument/2006/math" xmlns:v="urn:schemas-microsoft-com:vml" xmlns:wp14="http://schemas.microsoft.com/office/word/2010/wordprocessingDrawing" xmlns:wp="http://schemas.openxmlformats.org/drawingml/2006/wordprocessingDrawing" xmlns:w10="urn:schemas-microsoft-com:office:word" xmlns:w="http://schemas.openxmlformats.org/wordprocessingml/2006/main" xmlns:w14="http://schemas.microsoft.com/office/word/2010/wordml" xmlns:w15="http://schemas.microsoft.com/office/word/2012/wordml" xmlns:w16cid="http://schemas.microsoft.com/office/word/2016/wordml/cid" xmlns:w16se="http://schemas.microsoft.com/office/word/2015/wordml/symex" xmlns:wpg="http://schemas.microsoft.com/office/word/2010/wordprocessingGroup" xmlns:wpi="http://schemas.microsoft.com/office/word/2010/wordprocessingInk" xmlns:wne="http://schemas.microsoft.com/office/word/2006/wordml" xmlns:wps="http://schemas.microsoft.com/office/word/2010/wordprocessingShape" mc:Ignorable="w14 w15 w16se w16cid wp14">
+<w:document xmlns:wpc="http://schemas.microsoft.com/office/word/2010/wordprocessingCanvas" xmlns:cx="http://schemas.microsoft.com/office/drawing/2014/chartex" xmlns:cx1="http://schemas.microsoft.com/office/drawing/2015/9/8/chartex" xmlns:cx2="http://schemas.microsoft.com/office/drawing/2015/10/21/chartex" xmlns:cx3="http://schemas.microsoft.com/office/drawing/2016/5/9/chartex" xmlns:cx4="http://schemas.microsoft.com/office/drawing/2016/5/10/chartex" xmlns:cx5="http://schemas.microsoft.com/office/drawing/2016/5/11/chartex" xmlns:cx6="http://schemas.microsoft.com/office/drawing/2016/5/12/chartex" xmlns:cx7="http://schemas.microsoft.com/office/drawing/2016/5/13/chartex" xmlns:cx8="http://schemas.microsoft.com/office/drawing/2016/5/14/chartex" xmlns:mc="http://schemas.openxmlformats.org/markup-compatibility/2006" xmlns:aink="http://schemas.microsoft.com/office/drawing/2016/ink" xmlns:am3d="http://schemas.microsoft.com/office/drawing/2017/model3d" xmlns:o="urn:schemas-microsoft-com:office:office" xmlns:r="http://schemas.openxmlformats.org/officeDocument/2006/relationships" xmlns:m="http://schemas.openxmlformats.org/officeDocument/2006/math" xmlns:v="urn:schemas-microsoft-com:vml" xmlns:wp14="http://schemas.microsoft.com/office/word/2010/wordprocessingDrawing" xmlns:wp="http://schemas.openxmlformats.org/drawingml/2006/wordprocessingDrawing" xmlns:w10="urn:schemas-microsoft-com:office:word" xmlns:w="http://schemas.openxmlformats.org/wordprocessingml/2006/main" xmlns:w14="http://schemas.microsoft.com/office/word/2010/wordml" xmlns:w15="http://schemas.microsoft.com/office/word/2012/wordml" xmlns:w16cex="http://schemas.microsoft.com/office/word/2018/wordml/cex" xmlns:w16cid="http://schemas.microsoft.com/office/word/2016/wordml/cid" xmlns:w16="http://schemas.microsoft.com/office/word/2018/wordml" xmlns:w16se="http://schemas.microsoft.com/office/word/2015/wordml/symex" xmlns:wpg="http://schemas.microsoft.com/office/word/2010/wordprocessingGroup" xmlns:wpi="http://schemas.microsoft.com/office/word/2010/wordprocessingInk" xmlns:wne="http://schemas.microsoft.com/office/word/2006/wordml" xmlns:wps="http://schemas.microsoft.com/office/word/2010/wordprocessingShape" mc:Ignorable="w14 w15 w16se w16cid w16 w16cex wp14">
   <w:body>
     <w:sdt>
       <w:sdtPr>
@@ -3171,6 +3171,247 @@
       <w:r>
         <w:t>…</w:t>
       </w:r>
+    </w:p>
+    <w:p>
+      <w:pPr>
+        <w:pStyle w:val="Heading2"/>
+      </w:pPr>
+      <w:r>
+        <w:t>13/02/2020</w:t>
+      </w:r>
+    </w:p>
+    <w:p>
+      <w:pPr>
+        <w:pStyle w:val="Heading2"/>
+      </w:pPr>
+      <w:r>
+        <w:t>GUÍA EXAMEN</w:t>
+      </w:r>
+    </w:p>
+    <w:p>
+      <w:pPr>
+        <w:pStyle w:val="ListParagraph"/>
+        <w:numPr>
+          <w:ilvl w:val="0"/>
+          <w:numId w:val="21"/>
+        </w:numPr>
+      </w:pPr>
+      <w:r>
+        <w:t>Definición de patrones de diseño</w:t>
+      </w:r>
+    </w:p>
+    <w:p>
+      <w:pPr>
+        <w:pStyle w:val="ListParagraph"/>
+        <w:numPr>
+          <w:ilvl w:val="0"/>
+          <w:numId w:val="21"/>
+        </w:numPr>
+      </w:pPr>
+      <w:r>
+        <w:t>Menciona y explica por qué estudiar patrones de diseño</w:t>
+      </w:r>
+    </w:p>
+    <w:p>
+      <w:pPr>
+        <w:pStyle w:val="ListParagraph"/>
+        <w:numPr>
+          <w:ilvl w:val="0"/>
+          <w:numId w:val="21"/>
+        </w:numPr>
+      </w:pPr>
+      <w:r>
+        <w:t>Dar las carácterisiticas de los patrones de diseño</w:t>
+      </w:r>
+    </w:p>
+    <w:p>
+      <w:pPr>
+        <w:pStyle w:val="ListParagraph"/>
+        <w:numPr>
+          <w:ilvl w:val="0"/>
+          <w:numId w:val="21"/>
+        </w:numPr>
+      </w:pPr>
+      <w:r>
+        <w:t>Menciona lo beneficios de los patrones de diseño</w:t>
+      </w:r>
+    </w:p>
+    <w:p>
+      <w:pPr>
+        <w:pStyle w:val="ListParagraph"/>
+        <w:numPr>
+          <w:ilvl w:val="0"/>
+          <w:numId w:val="21"/>
+        </w:numPr>
+      </w:pPr>
+      <w:r>
+        <w:t>Cómo seleccionamos un patrones de diseño</w:t>
+      </w:r>
+    </w:p>
+    <w:p>
+      <w:pPr>
+        <w:pStyle w:val="ListParagraph"/>
+        <w:numPr>
+          <w:ilvl w:val="0"/>
+          <w:numId w:val="21"/>
+        </w:numPr>
+      </w:pPr>
+      <w:r>
+        <w:t>Ventajas de los patrones de diseño</w:t>
+      </w:r>
+    </w:p>
+    <w:p>
+      <w:pPr>
+        <w:pStyle w:val="ListParagraph"/>
+        <w:numPr>
+          <w:ilvl w:val="0"/>
+          <w:numId w:val="21"/>
+        </w:numPr>
+      </w:pPr>
+      <w:r>
+        <w:t>Cómo describimos un patrón de diseño</w:t>
+      </w:r>
+    </w:p>
+    <w:p>
+      <w:pPr>
+        <w:pStyle w:val="ListParagraph"/>
+        <w:numPr>
+          <w:ilvl w:val="0"/>
+          <w:numId w:val="21"/>
+        </w:numPr>
+      </w:pPr>
+      <w:r>
+        <w:t xml:space="preserve">Dar la definición de </w:t>
+      </w:r>
+      <w:r>
+        <w:t>solución</w:t>
+      </w:r>
+    </w:p>
+    <w:p>
+      <w:pPr>
+        <w:pStyle w:val="ListParagraph"/>
+        <w:numPr>
+          <w:ilvl w:val="0"/>
+          <w:numId w:val="21"/>
+        </w:numPr>
+      </w:pPr>
+      <w:r>
+        <w:t>Definición de context</w:t>
+      </w:r>
+      <w:r>
+        <w:t xml:space="preserve">o </w:t>
+      </w:r>
+    </w:p>
+    <w:p>
+      <w:pPr>
+        <w:pStyle w:val="ListParagraph"/>
+        <w:numPr>
+          <w:ilvl w:val="0"/>
+          <w:numId w:val="21"/>
+        </w:numPr>
+      </w:pPr>
+      <w:r>
+        <w:t>Cómo se usan los patrones de diseño</w:t>
+      </w:r>
+    </w:p>
+    <w:p>
+      <w:pPr>
+        <w:pStyle w:val="ListParagraph"/>
+        <w:numPr>
+          <w:ilvl w:val="0"/>
+          <w:numId w:val="21"/>
+        </w:numPr>
+      </w:pPr>
+      <w:r>
+        <w:t>Dar la definición de abstract factory</w:t>
+      </w:r>
+    </w:p>
+    <w:p>
+      <w:pPr>
+        <w:pStyle w:val="ListParagraph"/>
+        <w:numPr>
+          <w:ilvl w:val="0"/>
+          <w:numId w:val="21"/>
+        </w:numPr>
+      </w:pPr>
+      <w:r>
+        <w:t>Caracteristicas de abstract factory</w:t>
+      </w:r>
+    </w:p>
+    <w:p>
+      <w:pPr>
+        <w:pStyle w:val="ListParagraph"/>
+        <w:numPr>
+          <w:ilvl w:val="0"/>
+          <w:numId w:val="21"/>
+        </w:numPr>
+      </w:pPr>
+      <w:r>
+        <w:t>Menciona la ventajas del patrón abstract factory</w:t>
+      </w:r>
+    </w:p>
+    <w:p>
+      <w:pPr>
+        <w:pStyle w:val="ListParagraph"/>
+        <w:numPr>
+          <w:ilvl w:val="0"/>
+          <w:numId w:val="21"/>
+        </w:numPr>
+      </w:pPr>
+      <w:r>
+        <w:t>Menciona y explica la estructura del patrón abstract factory</w:t>
+      </w:r>
+    </w:p>
+    <w:p>
+      <w:pPr>
+        <w:pStyle w:val="ListParagraph"/>
+        <w:numPr>
+          <w:ilvl w:val="0"/>
+          <w:numId w:val="21"/>
+        </w:numPr>
+      </w:pPr>
+      <w:r>
+        <w:t>Escribe un ejemplo de este p</w:t>
+      </w:r>
+      <w:r>
+        <w:t>atrón</w:t>
+      </w:r>
+    </w:p>
+    <w:p>
+      <w:pPr>
+        <w:pStyle w:val="ListParagraph"/>
+        <w:numPr>
+          <w:ilvl w:val="0"/>
+          <w:numId w:val="21"/>
+        </w:numPr>
+      </w:pPr>
+      <w:r>
+        <w:t>Qué es el patrón builder</w:t>
+      </w:r>
+    </w:p>
+    <w:p>
+      <w:pPr>
+        <w:pStyle w:val="ListParagraph"/>
+        <w:numPr>
+          <w:ilvl w:val="0"/>
+          <w:numId w:val="21"/>
+        </w:numPr>
+      </w:pPr>
+      <w:r>
+        <w:t>Menciona y explica la estructura del patrón builder</w:t>
+      </w:r>
+    </w:p>
+    <w:p>
+      <w:pPr>
+        <w:pStyle w:val="ListParagraph"/>
+        <w:numPr>
+          <w:ilvl w:val="0"/>
+          <w:numId w:val="21"/>
+        </w:numPr>
+      </w:pPr>
+      <w:r>
+        <w:t>Menciona aplicaciones del patrón builder</w:t>
+      </w:r>
       <w:bookmarkStart w:id="19" w:name="_GoBack"/>
       <w:bookmarkEnd w:id="19"/>
     </w:p>
@@ -3185,7 +3426,7 @@
 </file>
 
 <file path=word/numbering.xml><?xml version="1.0" encoding="utf-8"?>
-<w:numbering xmlns:wpc="http://schemas.microsoft.com/office/word/2010/wordprocessingCanvas" xmlns:cx="http://schemas.microsoft.com/office/drawing/2014/chartex" xmlns:cx1="http://schemas.microsoft.com/office/drawing/2015/9/8/chartex" xmlns:cx2="http://schemas.microsoft.com/office/drawing/2015/10/21/chartex" xmlns:cx3="http://schemas.microsoft.com/office/drawing/2016/5/9/chartex" xmlns:cx4="http://schemas.microsoft.com/office/drawing/2016/5/10/chartex" xmlns:cx5="http://schemas.microsoft.com/office/drawing/2016/5/11/chartex" xmlns:cx6="http://schemas.microsoft.com/office/drawing/2016/5/12/chartex" xmlns:cx7="http://schemas.microsoft.com/office/drawing/2016/5/13/chartex" xmlns:cx8="http://schemas.microsoft.com/office/drawing/2016/5/14/chartex" xmlns:mc="http://schemas.openxmlformats.org/markup-compatibility/2006" xmlns:aink="http://schemas.microsoft.com/office/drawing/2016/ink" xmlns:am3d="http://schemas.microsoft.com/office/drawing/2017/model3d" xmlns:o="urn:schemas-microsoft-com:office:office" xmlns:r="http://schemas.openxmlformats.org/officeDocument/2006/relationships" xmlns:m="http://schemas.openxmlformats.org/officeDocument/2006/math" xmlns:v="urn:schemas-microsoft-com:vml" xmlns:wp14="http://schemas.microsoft.com/office/word/2010/wordprocessingDrawing" xmlns:wp="http://schemas.openxmlformats.org/drawingml/2006/wordprocessingDrawing" xmlns:w10="urn:schemas-microsoft-com:office:word" xmlns:w="http://schemas.openxmlformats.org/wordprocessingml/2006/main" xmlns:w14="http://schemas.microsoft.com/office/word/2010/wordml" xmlns:w15="http://schemas.microsoft.com/office/word/2012/wordml" xmlns:w16cid="http://schemas.microsoft.com/office/word/2016/wordml/cid" xmlns:w16se="http://schemas.microsoft.com/office/word/2015/wordml/symex" xmlns:wpg="http://schemas.microsoft.com/office/word/2010/wordprocessingGroup" xmlns:wpi="http://schemas.microsoft.com/office/word/2010/wordprocessingInk" xmlns:wne="http://schemas.microsoft.com/office/word/2006/wordml" xmlns:wps="http://schemas.microsoft.com/office/word/2010/wordprocessingShape" mc:Ignorable="w14 w15 w16se w16cid wp14">
+<w:numbering xmlns:wpc="http://schemas.microsoft.com/office/word/2010/wordprocessingCanvas" xmlns:cx="http://schemas.microsoft.com/office/drawing/2014/chartex" xmlns:cx1="http://schemas.microsoft.com/office/drawing/2015/9/8/chartex" xmlns:cx2="http://schemas.microsoft.com/office/drawing/2015/10/21/chartex" xmlns:cx3="http://schemas.microsoft.com/office/drawing/2016/5/9/chartex" xmlns:cx4="http://schemas.microsoft.com/office/drawing/2016/5/10/chartex" xmlns:cx5="http://schemas.microsoft.com/office/drawing/2016/5/11/chartex" xmlns:cx6="http://schemas.microsoft.com/office/drawing/2016/5/12/chartex" xmlns:cx7="http://schemas.microsoft.com/office/drawing/2016/5/13/chartex" xmlns:cx8="http://schemas.microsoft.com/office/drawing/2016/5/14/chartex" xmlns:mc="http://schemas.openxmlformats.org/markup-compatibility/2006" xmlns:aink="http://schemas.microsoft.com/office/drawing/2016/ink" xmlns:am3d="http://schemas.microsoft.com/office/drawing/2017/model3d" xmlns:o="urn:schemas-microsoft-com:office:office" xmlns:r="http://schemas.openxmlformats.org/officeDocument/2006/relationships" xmlns:m="http://schemas.openxmlformats.org/officeDocument/2006/math" xmlns:v="urn:schemas-microsoft-com:vml" xmlns:wp14="http://schemas.microsoft.com/office/word/2010/wordprocessingDrawing" xmlns:wp="http://schemas.openxmlformats.org/drawingml/2006/wordprocessingDrawing" xmlns:w10="urn:schemas-microsoft-com:office:word" xmlns:w="http://schemas.openxmlformats.org/wordprocessingml/2006/main" xmlns:w14="http://schemas.microsoft.com/office/word/2010/wordml" xmlns:w15="http://schemas.microsoft.com/office/word/2012/wordml" xmlns:w16cex="http://schemas.microsoft.com/office/word/2018/wordml/cex" xmlns:w16cid="http://schemas.microsoft.com/office/word/2016/wordml/cid" xmlns:w16="http://schemas.microsoft.com/office/word/2018/wordml" xmlns:w16se="http://schemas.microsoft.com/office/word/2015/wordml/symex" xmlns:wpg="http://schemas.microsoft.com/office/word/2010/wordprocessingGroup" xmlns:wpi="http://schemas.microsoft.com/office/word/2010/wordprocessingInk" xmlns:wne="http://schemas.microsoft.com/office/word/2006/wordml" xmlns:wps="http://schemas.microsoft.com/office/word/2010/wordprocessingShape" mc:Ignorable="w14 w15 w16se w16cid w16 w16cex wp14">
   <w:abstractNum w:abstractNumId="0" w15:restartNumberingAfterBreak="0">
     <w:nsid w:val="05693416"/>
     <w:multiLevelType w:val="hybridMultilevel"/>
@@ -3499,6 +3740,92 @@
     </w:lvl>
   </w:abstractNum>
   <w:abstractNum w:abstractNumId="3" w15:restartNumberingAfterBreak="0">
+    <w:nsid w:val="1B2D52BA"/>
+    <w:multiLevelType w:val="hybridMultilevel"/>
+    <w:tmpl w:val="C98811FC"/>
+    <w:lvl w:ilvl="0" w:tplc="0409000F">
+      <w:start w:val="1"/>
+      <w:numFmt w:val="decimal"/>
+      <w:lvlText w:val="%1."/>
+      <w:lvlJc w:val="left"/>
+      <w:pPr>
+        <w:ind w:left="720" w:hanging="360"/>
+      </w:pPr>
+    </w:lvl>
+    <w:lvl w:ilvl="1" w:tplc="04090019" w:tentative="1">
+      <w:start w:val="1"/>
+      <w:numFmt w:val="lowerLetter"/>
+      <w:lvlText w:val="%2."/>
+      <w:lvlJc w:val="left"/>
+      <w:pPr>
+        <w:ind w:left="1440" w:hanging="360"/>
+      </w:pPr>
+    </w:lvl>
+    <w:lvl w:ilvl="2" w:tplc="0409001B" w:tentative="1">
+      <w:start w:val="1"/>
+      <w:numFmt w:val="lowerRoman"/>
+      <w:lvlText w:val="%3."/>
+      <w:lvlJc w:val="right"/>
+      <w:pPr>
+        <w:ind w:left="2160" w:hanging="180"/>
+      </w:pPr>
+    </w:lvl>
+    <w:lvl w:ilvl="3" w:tplc="0409000F" w:tentative="1">
+      <w:start w:val="1"/>
+      <w:numFmt w:val="decimal"/>
+      <w:lvlText w:val="%4."/>
+      <w:lvlJc w:val="left"/>
+      <w:pPr>
+        <w:ind w:left="2880" w:hanging="360"/>
+      </w:pPr>
+    </w:lvl>
+    <w:lvl w:ilvl="4" w:tplc="04090019" w:tentative="1">
+      <w:start w:val="1"/>
+      <w:numFmt w:val="lowerLetter"/>
+      <w:lvlText w:val="%5."/>
+      <w:lvlJc w:val="left"/>
+      <w:pPr>
+        <w:ind w:left="3600" w:hanging="360"/>
+      </w:pPr>
+    </w:lvl>
+    <w:lvl w:ilvl="5" w:tplc="0409001B" w:tentative="1">
+      <w:start w:val="1"/>
+      <w:numFmt w:val="lowerRoman"/>
+      <w:lvlText w:val="%6."/>
+      <w:lvlJc w:val="right"/>
+      <w:pPr>
+        <w:ind w:left="4320" w:hanging="180"/>
+      </w:pPr>
+    </w:lvl>
+    <w:lvl w:ilvl="6" w:tplc="0409000F" w:tentative="1">
+      <w:start w:val="1"/>
+      <w:numFmt w:val="decimal"/>
+      <w:lvlText w:val="%7."/>
+      <w:lvlJc w:val="left"/>
+      <w:pPr>
+        <w:ind w:left="5040" w:hanging="360"/>
+      </w:pPr>
+    </w:lvl>
+    <w:lvl w:ilvl="7" w:tplc="04090019" w:tentative="1">
+      <w:start w:val="1"/>
+      <w:numFmt w:val="lowerLetter"/>
+      <w:lvlText w:val="%8."/>
+      <w:lvlJc w:val="left"/>
+      <w:pPr>
+        <w:ind w:left="5760" w:hanging="360"/>
+      </w:pPr>
+    </w:lvl>
+    <w:lvl w:ilvl="8" w:tplc="0409001B" w:tentative="1">
+      <w:start w:val="1"/>
+      <w:numFmt w:val="lowerRoman"/>
+      <w:lvlText w:val="%9."/>
+      <w:lvlJc w:val="right"/>
+      <w:pPr>
+        <w:ind w:left="6480" w:hanging="180"/>
+      </w:pPr>
+    </w:lvl>
+  </w:abstractNum>
+  <w:abstractNum w:abstractNumId="4" w15:restartNumberingAfterBreak="0">
     <w:nsid w:val="1F925094"/>
     <w:multiLevelType w:val="multilevel"/>
     <w:tmpl w:val="0409001F"/>
@@ -3584,7 +3911,93 @@
       </w:pPr>
     </w:lvl>
   </w:abstractNum>
-  <w:abstractNum w:abstractNumId="4" w15:restartNumberingAfterBreak="0">
+  <w:abstractNum w:abstractNumId="5" w15:restartNumberingAfterBreak="0">
+    <w:nsid w:val="221E08CE"/>
+    <w:multiLevelType w:val="hybridMultilevel"/>
+    <w:tmpl w:val="D0D29CC6"/>
+    <w:lvl w:ilvl="0" w:tplc="0409000F">
+      <w:start w:val="1"/>
+      <w:numFmt w:val="decimal"/>
+      <w:lvlText w:val="%1."/>
+      <w:lvlJc w:val="left"/>
+      <w:pPr>
+        <w:ind w:left="720" w:hanging="360"/>
+      </w:pPr>
+    </w:lvl>
+    <w:lvl w:ilvl="1" w:tplc="04090019" w:tentative="1">
+      <w:start w:val="1"/>
+      <w:numFmt w:val="lowerLetter"/>
+      <w:lvlText w:val="%2."/>
+      <w:lvlJc w:val="left"/>
+      <w:pPr>
+        <w:ind w:left="1440" w:hanging="360"/>
+      </w:pPr>
+    </w:lvl>
+    <w:lvl w:ilvl="2" w:tplc="0409001B" w:tentative="1">
+      <w:start w:val="1"/>
+      <w:numFmt w:val="lowerRoman"/>
+      <w:lvlText w:val="%3."/>
+      <w:lvlJc w:val="right"/>
+      <w:pPr>
+        <w:ind w:left="2160" w:hanging="180"/>
+      </w:pPr>
+    </w:lvl>
+    <w:lvl w:ilvl="3" w:tplc="0409000F" w:tentative="1">
+      <w:start w:val="1"/>
+      <w:numFmt w:val="decimal"/>
+      <w:lvlText w:val="%4."/>
+      <w:lvlJc w:val="left"/>
+      <w:pPr>
+        <w:ind w:left="2880" w:hanging="360"/>
+      </w:pPr>
+    </w:lvl>
+    <w:lvl w:ilvl="4" w:tplc="04090019" w:tentative="1">
+      <w:start w:val="1"/>
+      <w:numFmt w:val="lowerLetter"/>
+      <w:lvlText w:val="%5."/>
+      <w:lvlJc w:val="left"/>
+      <w:pPr>
+        <w:ind w:left="3600" w:hanging="360"/>
+      </w:pPr>
+    </w:lvl>
+    <w:lvl w:ilvl="5" w:tplc="0409001B" w:tentative="1">
+      <w:start w:val="1"/>
+      <w:numFmt w:val="lowerRoman"/>
+      <w:lvlText w:val="%6."/>
+      <w:lvlJc w:val="right"/>
+      <w:pPr>
+        <w:ind w:left="4320" w:hanging="180"/>
+      </w:pPr>
+    </w:lvl>
+    <w:lvl w:ilvl="6" w:tplc="0409000F" w:tentative="1">
+      <w:start w:val="1"/>
+      <w:numFmt w:val="decimal"/>
+      <w:lvlText w:val="%7."/>
+      <w:lvlJc w:val="left"/>
+      <w:pPr>
+        <w:ind w:left="5040" w:hanging="360"/>
+      </w:pPr>
+    </w:lvl>
+    <w:lvl w:ilvl="7" w:tplc="04090019" w:tentative="1">
+      <w:start w:val="1"/>
+      <w:numFmt w:val="lowerLetter"/>
+      <w:lvlText w:val="%8."/>
+      <w:lvlJc w:val="left"/>
+      <w:pPr>
+        <w:ind w:left="5760" w:hanging="360"/>
+      </w:pPr>
+    </w:lvl>
+    <w:lvl w:ilvl="8" w:tplc="0409001B" w:tentative="1">
+      <w:start w:val="1"/>
+      <w:numFmt w:val="lowerRoman"/>
+      <w:lvlText w:val="%9."/>
+      <w:lvlJc w:val="right"/>
+      <w:pPr>
+        <w:ind w:left="6480" w:hanging="180"/>
+      </w:pPr>
+    </w:lvl>
+  </w:abstractNum>
+  <w:abstractNum w:abstractNumId="6" w15:restartNumberingAfterBreak="0">
     <w:nsid w:val="255435CC"/>
     <w:multiLevelType w:val="hybridMultilevel"/>
     <w:tmpl w:val="2CAC13D8"/>
@@ -3697,7 +4110,7 @@
       </w:rPr>
     </w:lvl>
   </w:abstractNum>
-  <w:abstractNum w:abstractNumId="5" w15:restartNumberingAfterBreak="0">
+  <w:abstractNum w:abstractNumId="7" w15:restartNumberingAfterBreak="0">
     <w:nsid w:val="2D21175B"/>
     <w:multiLevelType w:val="hybridMultilevel"/>
     <w:tmpl w:val="5C360E48"/>
@@ -3810,7 +4223,7 @@
       </w:rPr>
     </w:lvl>
   </w:abstractNum>
-  <w:abstractNum w:abstractNumId="6" w15:restartNumberingAfterBreak="0">
+  <w:abstractNum w:abstractNumId="8" w15:restartNumberingAfterBreak="0">
     <w:nsid w:val="32897AB5"/>
     <w:multiLevelType w:val="hybridMultilevel"/>
     <w:tmpl w:val="9ED86B9E"/>
@@ -3923,7 +4336,7 @@
       </w:rPr>
     </w:lvl>
   </w:abstractNum>
-  <w:abstractNum w:abstractNumId="7" w15:restartNumberingAfterBreak="0">
+  <w:abstractNum w:abstractNumId="9" w15:restartNumberingAfterBreak="0">
     <w:nsid w:val="33295D3B"/>
     <w:multiLevelType w:val="multilevel"/>
     <w:tmpl w:val="0409001F"/>
@@ -4009,7 +4422,7 @@
       </w:pPr>
     </w:lvl>
   </w:abstractNum>
-  <w:abstractNum w:abstractNumId="8" w15:restartNumberingAfterBreak="0">
+  <w:abstractNum w:abstractNumId="10" w15:restartNumberingAfterBreak="0">
     <w:nsid w:val="34265026"/>
     <w:multiLevelType w:val="hybridMultilevel"/>
     <w:tmpl w:val="123C0E4A"/>
@@ -4095,7 +4508,7 @@
       </w:pPr>
     </w:lvl>
   </w:abstractNum>
-  <w:abstractNum w:abstractNumId="9" w15:restartNumberingAfterBreak="0">
+  <w:abstractNum w:abstractNumId="11" w15:restartNumberingAfterBreak="0">
     <w:nsid w:val="375E55FE"/>
     <w:multiLevelType w:val="hybridMultilevel"/>
     <w:tmpl w:val="951CD710"/>
@@ -4208,7 +4621,7 @@
       </w:rPr>
     </w:lvl>
   </w:abstractNum>
-  <w:abstractNum w:abstractNumId="10" w15:restartNumberingAfterBreak="0">
+  <w:abstractNum w:abstractNumId="12" w15:restartNumberingAfterBreak="0">
     <w:nsid w:val="3DE543CA"/>
     <w:multiLevelType w:val="hybridMultilevel"/>
     <w:tmpl w:val="DA941A8E"/>
@@ -4321,7 +4734,7 @@
       </w:rPr>
     </w:lvl>
   </w:abstractNum>
-  <w:abstractNum w:abstractNumId="11" w15:restartNumberingAfterBreak="0">
+  <w:abstractNum w:abstractNumId="13" w15:restartNumberingAfterBreak="0">
     <w:nsid w:val="40BA65E5"/>
     <w:multiLevelType w:val="multilevel"/>
     <w:tmpl w:val="0409001F"/>
@@ -4407,7 +4820,7 @@
       </w:pPr>
     </w:lvl>
   </w:abstractNum>
-  <w:abstractNum w:abstractNumId="12" w15:restartNumberingAfterBreak="0">
+  <w:abstractNum w:abstractNumId="14" w15:restartNumberingAfterBreak="0">
     <w:nsid w:val="470E3880"/>
     <w:multiLevelType w:val="multilevel"/>
     <w:tmpl w:val="0409001F"/>
@@ -4493,7 +4906,7 @@
       </w:pPr>
     </w:lvl>
   </w:abstractNum>
-  <w:abstractNum w:abstractNumId="13" w15:restartNumberingAfterBreak="0">
+  <w:abstractNum w:abstractNumId="15" w15:restartNumberingAfterBreak="0">
     <w:nsid w:val="4C2851C9"/>
     <w:multiLevelType w:val="hybridMultilevel"/>
     <w:tmpl w:val="C3788836"/>
@@ -4606,7 +5019,7 @@
       </w:rPr>
     </w:lvl>
   </w:abstractNum>
-  <w:abstractNum w:abstractNumId="14" w15:restartNumberingAfterBreak="0">
+  <w:abstractNum w:abstractNumId="16" w15:restartNumberingAfterBreak="0">
     <w:nsid w:val="5A720FCF"/>
     <w:multiLevelType w:val="multilevel"/>
     <w:tmpl w:val="0409001F"/>
@@ -4692,7 +5105,7 @@
       </w:pPr>
     </w:lvl>
   </w:abstractNum>
-  <w:abstractNum w:abstractNumId="15" w15:restartNumberingAfterBreak="0">
+  <w:abstractNum w:abstractNumId="17" w15:restartNumberingAfterBreak="0">
     <w:nsid w:val="5C601153"/>
     <w:multiLevelType w:val="multilevel"/>
     <w:tmpl w:val="0409001F"/>
@@ -4778,7 +5191,7 @@
       </w:pPr>
     </w:lvl>
   </w:abstractNum>
-  <w:abstractNum w:abstractNumId="16" w15:restartNumberingAfterBreak="0">
+  <w:abstractNum w:abstractNumId="18" w15:restartNumberingAfterBreak="0">
     <w:nsid w:val="65220585"/>
     <w:multiLevelType w:val="hybridMultilevel"/>
     <w:tmpl w:val="63FC5478"/>
@@ -4867,7 +5280,7 @@
       </w:pPr>
     </w:lvl>
   </w:abstractNum>
-  <w:abstractNum w:abstractNumId="17" w15:restartNumberingAfterBreak="0">
+  <w:abstractNum w:abstractNumId="19" w15:restartNumberingAfterBreak="0">
     <w:nsid w:val="70106CEC"/>
     <w:multiLevelType w:val="hybridMultilevel"/>
     <w:tmpl w:val="CBDC67AC"/>
@@ -4980,7 +5393,7 @@
       </w:rPr>
     </w:lvl>
   </w:abstractNum>
-  <w:abstractNum w:abstractNumId="18" w15:restartNumberingAfterBreak="0">
+  <w:abstractNum w:abstractNumId="20" w15:restartNumberingAfterBreak="0">
     <w:nsid w:val="7528470C"/>
     <w:multiLevelType w:val="hybridMultilevel"/>
     <w:tmpl w:val="961AF96C"/>
@@ -5094,34 +5507,34 @@
     </w:lvl>
   </w:abstractNum>
   <w:num w:numId="1">
-    <w:abstractNumId w:val="8"/>
+    <w:abstractNumId w:val="10"/>
   </w:num>
   <w:num w:numId="2">
-    <w:abstractNumId w:val="15"/>
+    <w:abstractNumId w:val="17"/>
   </w:num>
   <w:num w:numId="3">
-    <w:abstractNumId w:val="11"/>
+    <w:abstractNumId w:val="13"/>
   </w:num>
   <w:num w:numId="4">
-    <w:abstractNumId w:val="14"/>
+    <w:abstractNumId w:val="16"/>
   </w:num>
   <w:num w:numId="5">
-    <w:abstractNumId w:val="7"/>
+    <w:abstractNumId w:val="9"/>
   </w:num>
   <w:num w:numId="6">
     <w:abstractNumId w:val="2"/>
   </w:num>
   <w:num w:numId="7">
-    <w:abstractNumId w:val="12"/>
+    <w:abstractNumId w:val="14"/>
   </w:num>
   <w:num w:numId="8">
-    <w:abstractNumId w:val="16"/>
+    <w:abstractNumId w:val="18"/>
   </w:num>
   <w:num w:numId="9">
-    <w:abstractNumId w:val="9"/>
+    <w:abstractNumId w:val="11"/>
   </w:num>
   <w:num w:numId="10">
-    <w:abstractNumId w:val="10"/>
+    <w:abstractNumId w:val="12"/>
   </w:num>
   <w:num w:numId="11">
     <w:abstractNumId w:val="0"/>
@@ -5130,31 +5543,37 @@
     <w:abstractNumId w:val="1"/>
   </w:num>
   <w:num w:numId="13">
-    <w:abstractNumId w:val="17"/>
+    <w:abstractNumId w:val="19"/>
   </w:num>
   <w:num w:numId="14">
-    <w:abstractNumId w:val="13"/>
+    <w:abstractNumId w:val="15"/>
   </w:num>
   <w:num w:numId="15">
-    <w:abstractNumId w:val="3"/>
+    <w:abstractNumId w:val="4"/>
   </w:num>
   <w:num w:numId="16">
+    <w:abstractNumId w:val="7"/>
+  </w:num>
+  <w:num w:numId="17">
+    <w:abstractNumId w:val="20"/>
+  </w:num>
+  <w:num w:numId="18">
+    <w:abstractNumId w:val="6"/>
+  </w:num>
+  <w:num w:numId="19">
+    <w:abstractNumId w:val="8"/>
+  </w:num>
+  <w:num w:numId="20">
     <w:abstractNumId w:val="5"/>
   </w:num>
-  <w:num w:numId="17">
-    <w:abstractNumId w:val="18"/>
-  </w:num>
-  <w:num w:numId="18">
-    <w:abstractNumId w:val="4"/>
-  </w:num>
-  <w:num w:numId="19">
-    <w:abstractNumId w:val="6"/>
+  <w:num w:numId="21">
+    <w:abstractNumId w:val="3"/>
   </w:num>
 </w:numbering>
 </file>
 
 <file path=word/styles.xml><?xml version="1.0" encoding="utf-8"?>
-<w:styles xmlns:mc="http://schemas.openxmlformats.org/markup-compatibility/2006" xmlns:r="http://schemas.openxmlformats.org/officeDocument/2006/relationships" xmlns:w="http://schemas.openxmlformats.org/wordprocessingml/2006/main" xmlns:w14="http://schemas.microsoft.com/office/word/2010/wordml" xmlns:w15="http://schemas.microsoft.com/office/word/2012/wordml" xmlns:w16cid="http://schemas.microsoft.com/office/word/2016/wordml/cid" xmlns:w16se="http://schemas.microsoft.com/office/word/2015/wordml/symex" mc:Ignorable="w14 w15 w16se w16cid">
+<w:styles xmlns:mc="http://schemas.openxmlformats.org/markup-compatibility/2006" xmlns:r="http://schemas.openxmlformats.org/officeDocument/2006/relationships" xmlns:w="http://schemas.openxmlformats.org/wordprocessingml/2006/main" xmlns:w14="http://schemas.microsoft.com/office/word/2010/wordml" xmlns:w15="http://schemas.microsoft.com/office/word/2012/wordml" xmlns:w16cex="http://schemas.microsoft.com/office/word/2018/wordml/cex" xmlns:w16cid="http://schemas.microsoft.com/office/word/2016/wordml/cid" xmlns:w16="http://schemas.microsoft.com/office/word/2018/wordml" xmlns:w16se="http://schemas.microsoft.com/office/word/2015/wordml/symex" mc:Ignorable="w14 w15 w16se w16cid w16 w16cex">
   <w:docDefaults>
     <w:rPrDefault>
       <w:rPr>
@@ -6123,7 +6542,7 @@
 </file>
 
 <file path=customXml/itemProps1.xml><?xml version="1.0" encoding="utf-8"?>
-<ds:datastoreItem xmlns:ds="http://schemas.openxmlformats.org/officeDocument/2006/customXml" ds:itemID="{07BECC61-C3DE-4C61-8065-154527F3C350}">
+<ds:datastoreItem xmlns:ds="http://schemas.openxmlformats.org/officeDocument/2006/customXml" ds:itemID="{D2CEA40A-B4F0-4BAB-830C-B26AEDBBB5D2}">
   <ds:schemaRefs>
     <ds:schemaRef ds:uri="http://schemas.openxmlformats.org/officeDocument/2006/bibliography"/>
   </ds:schemaRefs>

</xml_diff>

<commit_message>
feat(practicas): practicas y apuntes
</commit_message>
<xml_diff>
--- a/patrones-diseno/patrones-diseno.docx
+++ b/patrones-diseno/patrones-diseno.docx
@@ -3192,13 +3192,7 @@
     </w:p>
     <w:p>
       <w:r>
-        <w:t>Es una descripción de clases y objetos relacionados que están adaptados para resolver un problema de</w:t>
-      </w:r>
-      <w:r>
-        <w:t xml:space="preserve"> </w:t>
-      </w:r>
-      <w:r>
-        <w:t xml:space="preserve">diseño general en un contexto determinado. </w:t>
+        <w:t xml:space="preserve">Es una descripción de clases y objetos relacionados que están adaptados para resolver un problema de diseño general en un contexto determinado. </w:t>
       </w:r>
     </w:p>
     <w:p>
@@ -3489,13 +3483,7 @@
         </w:numPr>
       </w:pPr>
       <w:r>
-        <w:t xml:space="preserve">Estudiar cómo se </w:t>
-      </w:r>
-      <w:r>
-        <w:t>interrelacionan</w:t>
-      </w:r>
-      <w:r>
-        <w:t xml:space="preserve"> los patrones.</w:t>
+        <w:t>Estudiar cómo se interrelacionan los patrones.</w:t>
       </w:r>
     </w:p>
     <w:p>
@@ -3882,37 +3870,130 @@
         <w:t xml:space="preserve"> </w:t>
       </w:r>
       <w:r>
-        <w:t>Provee una interfaz para crear familias de objetos relacionados o</w:t>
+        <w:t>Provee una interfaz para crear familias de objetos relacionados o dependientes entre ellos sin especificar una clase en concreto. Los patrones de Abstract Factory funcionan en torno a una súper fábrica que crea otras fábricas.</w:t>
+      </w:r>
+    </w:p>
+    <w:p>
+      <w:pPr>
+        <w:pStyle w:val="ListParagraph"/>
+        <w:numPr>
+          <w:ilvl w:val="0"/>
+          <w:numId w:val="21"/>
+        </w:numPr>
+      </w:pPr>
+      <w:r>
+        <w:t>Características</w:t>
+      </w:r>
+      <w:r>
+        <w:t xml:space="preserve"> de abstract factory</w:t>
+      </w:r>
+    </w:p>
+    <w:p>
+      <w:r>
+        <w:t>Aísla clases concretas. El patrón Abstract Factory ayuda a controlar las clases de objetos que crea una aplicación.</w:t>
+      </w:r>
+    </w:p>
+    <w:p>
+      <w:r>
+        <w:t>Facilita el intercambio de familias de productos. La clase de una fábrica concreta aparece solo una vez en una aplicación, es decir, donde se instancia. Esto facilita cambiar la fábrica concreta que utiliza una aplicación.</w:t>
+      </w:r>
+    </w:p>
+    <w:p>
+      <w:r>
+        <w:t>Promueve la consistencia entre los productos. Cuando los objetos de productos en una familia están diseñados para trabajar juntos, es importante que una aplicación use objetos de una sola familia a la vez.</w:t>
+      </w:r>
+    </w:p>
+    <w:p>
+      <w:pPr>
+        <w:pStyle w:val="ListParagraph"/>
+        <w:numPr>
+          <w:ilvl w:val="0"/>
+          <w:numId w:val="21"/>
+        </w:numPr>
+      </w:pPr>
+      <w:r>
+        <w:t>Menciona y explica la estructura del patrón abstract factory</w:t>
+      </w:r>
+    </w:p>
+    <w:p>
+      <w:r>
+        <w:t>Cliente (Client): La clase que llamará a la fábrica adecuada ya que necesita crear uno de los objetos que provee la fábrica, es decir, Cliente lo que quiere es obtener una instancia de alguno de los productos</w:t>
+      </w:r>
+      <w:r>
+        <w:t>.</w:t>
+      </w:r>
+    </w:p>
+    <w:p>
+      <w:r>
+        <w:t xml:space="preserve">Fábricas Abstractas (Abstract Factory): Es la definición de las interfaces de las fábricas. Debe de proveer un método para la obtención de cada objeto o producto abstracto que pueda crear. </w:t>
+      </w:r>
+    </w:p>
+    <w:p>
+      <w:r>
+        <w:t xml:space="preserve">Fábricas Concretas (Concrete Factory): Estas son las diferentes familias de productos. Provee de la instancia concreta de la que se encarga de crear. </w:t>
+      </w:r>
+    </w:p>
+    <w:p>
+      <w:r>
+        <w:t xml:space="preserve"> Producto abstracto (Abstract Product): Definición de las interfaces para la familia de productos genéricos. El cliente trabajará directamente sobre esta interfaz, que será implementada por los diferentes productos concretos.</w:t>
+      </w:r>
+    </w:p>
+    <w:p>
+      <w:r>
+        <w:t xml:space="preserve">Producto concreto (Concrete Product): Implementación de los diferentes productos abstractos. </w:t>
+      </w:r>
+    </w:p>
+    <w:p>
+      <w:pPr>
+        <w:pStyle w:val="ListParagraph"/>
+        <w:numPr>
+          <w:ilvl w:val="0"/>
+          <w:numId w:val="21"/>
+        </w:numPr>
+      </w:pPr>
+      <w:r>
+        <w:t>Escribe un ejemplo de este p</w:t>
+      </w:r>
+      <w:r>
+        <w:t>atrón</w:t>
+      </w:r>
+    </w:p>
+    <w:p>
+      <w:r>
+        <w:t xml:space="preserve">Un ejemplo de esto sería una clase de fábrica abstracta DocumentCreator que proporciona interfaces para crear una serie de productos (por ejemplo, createLetter() y createResume()). El sistema tendría cualquier número de versiones concretas derivadas de la claseDocumentCreator como FancyDocumentCreator o ModernDocumentCreator, cada una con una implementación diferente de createLetter() y createResume() que crearía un objeto correspondiente como FancyLetter o ModernResume. Cada uno de estos productos se deriva de una clase abstracta simple como Carta o Currículum vitae que el cliente conoce. El código del cliente obtendría una instancia apropiada de DocumentCreator y llamaría a sus métodos de fábrica. Cada uno de los objetos resultantes se crearía a partir de la misma implementación de DocumentCreator y compartiría un tema común (todos serían </w:t>
+      </w:r>
+      <w:r>
+        <w:lastRenderedPageBreak/>
+        <w:t>objetos elegantes o modernos). El cliente solo necesitaría saber cómo manejar la clase abstracta de Letter o Resume, no la versión específica que obtuvo de la fábrica de concreto.</w:t>
+      </w:r>
+    </w:p>
+    <w:p>
+      <w:pPr>
+        <w:pStyle w:val="ListParagraph"/>
+        <w:numPr>
+          <w:ilvl w:val="0"/>
+          <w:numId w:val="21"/>
+        </w:numPr>
+      </w:pPr>
+      <w:r>
+        <w:t>Qué es el patrón builder</w:t>
+      </w:r>
+    </w:p>
+    <w:p>
+      <w:r>
+        <w:t>El patrón de diseño Builder separa la creación de un objeto complejo de su</w:t>
       </w:r>
       <w:r>
         <w:t xml:space="preserve"> </w:t>
       </w:r>
       <w:r>
-        <w:t>dependientes entre ellos sin</w:t>
+        <w:t>representación de modo que el mismo proceso de construcción pueda crear</w:t>
       </w:r>
       <w:r>
         <w:t xml:space="preserve"> </w:t>
       </w:r>
       <w:r>
-        <w:t>especificar una clase en concreto. Los patrones</w:t>
-      </w:r>
-      <w:r>
-        <w:t xml:space="preserve"> </w:t>
-      </w:r>
-      <w:r>
-        <w:t xml:space="preserve">de Abstract Factory funcionan en torno a una </w:t>
-      </w:r>
-      <w:r>
-        <w:t>súper fábrica</w:t>
-      </w:r>
-      <w:r>
-        <w:t xml:space="preserve"> que crea otras</w:t>
-      </w:r>
-      <w:r>
-        <w:t xml:space="preserve"> </w:t>
-      </w:r>
-      <w:r>
-        <w:t>fábricas.</w:t>
+        <w:t>representaciones diferentes.</w:t>
       </w:r>
     </w:p>
     <w:p>
@@ -3924,61 +4005,27 @@
         </w:numPr>
       </w:pPr>
       <w:r>
-        <w:t>Características</w:t>
-      </w:r>
-      <w:r>
-        <w:t xml:space="preserve"> de abstract factory</w:t>
-      </w:r>
-    </w:p>
-    <w:p>
-      <w:r>
-        <w:t>Aísla clases concretas. El patrón Abstract Factory ayuda a controlar las</w:t>
-      </w:r>
-      <w:r>
-        <w:t xml:space="preserve"> </w:t>
-      </w:r>
-      <w:r>
-        <w:t>clases de objetos que crea una aplicación.</w:t>
-      </w:r>
-    </w:p>
-    <w:p>
-      <w:r>
-        <w:t>Facilita el intercambio de familias de productos. La clase de una fábrica</w:t>
-      </w:r>
-      <w:r>
-        <w:t xml:space="preserve"> </w:t>
-      </w:r>
-      <w:r>
-        <w:t>concreta aparece solo una vez en una aplicación, es decir, donde se</w:t>
-      </w:r>
-      <w:r>
-        <w:t xml:space="preserve"> </w:t>
-      </w:r>
-      <w:r>
-        <w:t>instancia. Esto facilita cambiar la fábrica concreta que utiliza una</w:t>
-      </w:r>
-      <w:r>
-        <w:t xml:space="preserve"> </w:t>
-      </w:r>
-      <w:r>
-        <w:t>aplicación.</w:t>
-      </w:r>
-    </w:p>
-    <w:p>
-      <w:r>
-        <w:t>Promueve la consistencia entre los productos. Cuando los objetos de</w:t>
-      </w:r>
-      <w:r>
-        <w:t xml:space="preserve"> </w:t>
-      </w:r>
-      <w:r>
-        <w:t>productos en una familia están diseñados para trabajar juntos, es</w:t>
-      </w:r>
-      <w:r>
-        <w:t xml:space="preserve"> </w:t>
-      </w:r>
-      <w:r>
-        <w:t>importante que una aplicación use objetos de una sola familia a la vez.</w:t>
+        <w:t>Menciona y explica la estructura del patrón builder</w:t>
+      </w:r>
+    </w:p>
+    <w:p>
+      <w:r>
+        <w:t>Director: Se encarga de construir un objeto utilizando el Constructor (Builder).</w:t>
+      </w:r>
+    </w:p>
+    <w:p>
+      <w:r>
+        <w:t>Builder: Interfaz abstracta que permite la creación de objetos.</w:t>
+      </w:r>
+    </w:p>
+    <w:p>
+      <w:r>
+        <w:t>Concrete Builder: Implementación concreta del Builder definida para cada uno de los tipos. Permite crear el objeto concreto recopilando y creando cada una de las partes que lo compone.</w:t>
+      </w:r>
+    </w:p>
+    <w:p>
+      <w:r>
+        <w:t>Product: Objeto que se ha construido tras el proceso definido por el patrón.</w:t>
       </w:r>
     </w:p>
     <w:p>
@@ -3990,363 +4037,208 @@
         </w:numPr>
       </w:pPr>
       <w:r>
-        <w:t>Menciona y explica la estructura del patrón abstract factory</w:t>
-      </w:r>
-    </w:p>
-    <w:p>
-      <w:r>
-        <w:t>Cliente (Client): La clase que llamará a la fábrica adecuada ya que necesita crear uno</w:t>
-      </w:r>
-      <w:r>
-        <w:t xml:space="preserve"> </w:t>
-      </w:r>
-      <w:r>
-        <w:t>de los objetos que provee la fábrica, es decir, Cliente lo que quiere es obtener una</w:t>
-      </w:r>
-      <w:r>
-        <w:t xml:space="preserve"> </w:t>
-      </w:r>
-      <w:r>
-        <w:t>instancia de alguno de los productos</w:t>
-      </w:r>
-      <w:r>
-        <w:t>.</w:t>
-      </w:r>
-    </w:p>
-    <w:p>
-      <w:r>
-        <w:t>Fábricas Abstractas (Abstract Factory): Es la definición de las interfaces de las</w:t>
-      </w:r>
-      <w:r>
-        <w:t xml:space="preserve"> </w:t>
-      </w:r>
-      <w:r>
-        <w:t>fábricas. Debe de proveer un método para la obtención de cada objeto o producto</w:t>
-      </w:r>
-      <w:r>
-        <w:t xml:space="preserve"> </w:t>
-      </w:r>
-      <w:r>
-        <w:t xml:space="preserve">abstracto que pueda crear. </w:t>
-      </w:r>
-    </w:p>
-    <w:p>
-      <w:r>
-        <w:t>Fábricas Concretas (Concrete Factory): Estas son las diferentes familias de</w:t>
-      </w:r>
-      <w:r>
-        <w:t xml:space="preserve"> </w:t>
-      </w:r>
-      <w:r>
-        <w:t xml:space="preserve">productos. Provee de la instancia concreta de la que se encarga de crear. </w:t>
-      </w:r>
-    </w:p>
-    <w:p>
-      <w:r>
-        <w:t xml:space="preserve"> </w:t>
-      </w:r>
-      <w:r>
-        <w:t>Producto abstracto (Abstract Product): Definición de las interfaces para la familia de</w:t>
-      </w:r>
-      <w:r>
-        <w:t xml:space="preserve"> </w:t>
-      </w:r>
-      <w:r>
-        <w:t>productos genéricos. El cliente trabajará directamente sobre esta interfaz, que será</w:t>
-      </w:r>
-      <w:r>
-        <w:t xml:space="preserve"> </w:t>
-      </w:r>
-      <w:r>
-        <w:t>implementada por los diferentes productos concretos</w:t>
-      </w:r>
-      <w:r>
-        <w:t>.</w:t>
-      </w:r>
-    </w:p>
-    <w:p>
-      <w:r>
-        <w:t>Producto concreto (Concrete Product): Implementación de los diferentes productos</w:t>
-      </w:r>
-      <w:r>
-        <w:t xml:space="preserve"> </w:t>
-      </w:r>
-      <w:r>
-        <w:t xml:space="preserve">abstractos. </w:t>
-      </w:r>
-    </w:p>
-    <w:p>
-      <w:pPr>
-        <w:pStyle w:val="ListParagraph"/>
-        <w:numPr>
-          <w:ilvl w:val="0"/>
-          <w:numId w:val="21"/>
-        </w:numPr>
-      </w:pPr>
-      <w:r>
-        <w:t>Escribe un ejemplo de este p</w:t>
-      </w:r>
-      <w:r>
-        <w:t>atrón</w:t>
-      </w:r>
-    </w:p>
-    <w:p>
-      <w:r>
-        <w:t>Un ejemplo de esto sería una clase de fábrica abstracta DocumentCreator que proporciona</w:t>
-      </w:r>
-      <w:r>
-        <w:t xml:space="preserve"> </w:t>
-      </w:r>
-      <w:r>
-        <w:t>interfaces para crear una serie de productos (por ejemplo, createLetter() y createResume()). El</w:t>
-      </w:r>
-      <w:r>
-        <w:t xml:space="preserve"> </w:t>
-      </w:r>
-      <w:r>
-        <w:t>sistema tendría cualquier número de versiones concretas derivadas de la claseDocumentCreator como</w:t>
-      </w:r>
-      <w:r>
-        <w:t xml:space="preserve"> F</w:t>
-      </w:r>
-      <w:r>
-        <w:t>ancyDocumentCreator o ModernDocumentCreator, cada una con una</w:t>
-      </w:r>
-      <w:r>
-        <w:t xml:space="preserve"> </w:t>
-      </w:r>
-      <w:r>
-        <w:t>implementación diferente de createLetter() y createResume() que crearía un objeto</w:t>
-      </w:r>
-      <w:r>
-        <w:t xml:space="preserve"> </w:t>
-      </w:r>
-      <w:r>
-        <w:t>correspondiente como FancyLetter o ModernResume. Cada uno de estos productos se deriva</w:t>
-      </w:r>
-      <w:r>
-        <w:t xml:space="preserve"> </w:t>
-      </w:r>
-      <w:r>
-        <w:t>de una clase abstracta simple como Carta o Currículum vitae que el cliente conoce. El código</w:t>
-      </w:r>
-      <w:r>
-        <w:t xml:space="preserve"> </w:t>
-      </w:r>
-      <w:r>
-        <w:t>del cliente obtendría una instancia apropiada de DocumentCreator y llamaría a sus métodos de</w:t>
-      </w:r>
-      <w:r>
-        <w:t xml:space="preserve"> </w:t>
-      </w:r>
-      <w:r>
-        <w:t>fábrica. Cada uno de los objetos resultantes se crearía a partir de la misma implementación de</w:t>
-      </w:r>
-      <w:r>
-        <w:t xml:space="preserve"> </w:t>
-      </w:r>
-      <w:r>
-        <w:t xml:space="preserve">DocumentCreator y compartiría un tema común (todos serían </w:t>
-      </w:r>
+        <w:t>Menciona aplicaciones del patrón builder</w:t>
+      </w:r>
+    </w:p>
+    <w:p>
+      <w:r>
+        <w:t xml:space="preserve">Cuando alguna de las características puede ser separada de las partes que componen el objeto. </w:t>
+      </w:r>
+    </w:p>
+    <w:p>
+      <w:r>
+        <w:t>Cuando el proceso de construcción debe permitir distintas representaciones para el objeto que se  construye.</w:t>
+      </w:r>
+    </w:p>
+    <w:p>
+      <w:r>
+        <w:t>Cuando el objeto a construir es complejo y sus distintas configuraciones son limitadas.</w:t>
+      </w:r>
+    </w:p>
+    <w:p>
+      <w:r>
+        <w:br w:type="page"/>
+      </w:r>
+    </w:p>
+    <w:p>
+      <w:pPr>
+        <w:pStyle w:val="Heading2"/>
+      </w:pPr>
       <w:r>
         <w:lastRenderedPageBreak/>
-        <w:t>objetos elegantes o modernos).</w:t>
-      </w:r>
-      <w:r>
-        <w:t xml:space="preserve"> </w:t>
-      </w:r>
-      <w:r>
-        <w:t>El cliente solo necesitaría saber cómo manejar la clase abstracta de Letter o Resume, no la</w:t>
-      </w:r>
-      <w:r>
-        <w:t xml:space="preserve"> </w:t>
-      </w:r>
-      <w:r>
-        <w:t>versión específica que obtuvo de la fábrica de concreto.</w:t>
-      </w:r>
-    </w:p>
-    <w:p>
-      <w:pPr>
-        <w:pStyle w:val="ListParagraph"/>
-        <w:numPr>
-          <w:ilvl w:val="0"/>
-          <w:numId w:val="21"/>
-        </w:numPr>
-      </w:pPr>
-      <w:r>
-        <w:t>Qué es el patrón builder</w:t>
-      </w:r>
-    </w:p>
-    <w:p>
-      <w:r>
-        <w:t>El patrón de diseño Builder separa la</w:t>
-      </w:r>
-      <w:r>
-        <w:t xml:space="preserve"> </w:t>
-      </w:r>
-      <w:r>
-        <w:t>creación de un objeto complejo de su</w:t>
-      </w:r>
-      <w:r>
-        <w:t xml:space="preserve"> </w:t>
-      </w:r>
-      <w:r>
-        <w:t>representación de modo que el mismo</w:t>
-      </w:r>
-      <w:r>
-        <w:t xml:space="preserve"> </w:t>
-      </w:r>
-      <w:r>
-        <w:t>proceso de construcción pueda crear</w:t>
-      </w:r>
-      <w:r>
-        <w:t xml:space="preserve"> </w:t>
-      </w:r>
-      <w:r>
-        <w:t>representaciones diferentes.</w:t>
-      </w:r>
-    </w:p>
-    <w:p>
-      <w:pPr>
-        <w:pStyle w:val="ListParagraph"/>
-        <w:numPr>
-          <w:ilvl w:val="0"/>
-          <w:numId w:val="21"/>
-        </w:numPr>
-      </w:pPr>
-      <w:r>
-        <w:t>Menciona y explica la estructura del patrón builder</w:t>
-      </w:r>
-    </w:p>
-    <w:p>
-      <w:r>
-        <w:t>Director: Se encarga de construir un objeto</w:t>
-      </w:r>
-      <w:r>
-        <w:t xml:space="preserve"> </w:t>
-      </w:r>
-      <w:r>
-        <w:t>utilizando el Constructor (Builder).</w:t>
-      </w:r>
-    </w:p>
-    <w:p>
-      <w:r>
-        <w:t>Builder: Interfaz abstracta que permite la</w:t>
-      </w:r>
-      <w:r>
-        <w:t xml:space="preserve"> </w:t>
-      </w:r>
-      <w:r>
-        <w:t>creación de objetos.</w:t>
-      </w:r>
-    </w:p>
-    <w:p>
-      <w:r>
-        <w:t>Concrete Builder: Implementación</w:t>
-      </w:r>
-      <w:r>
-        <w:t xml:space="preserve"> </w:t>
-      </w:r>
-      <w:r>
-        <w:t>concreta del Builder definida para cada uno</w:t>
-      </w:r>
-      <w:r>
-        <w:t xml:space="preserve"> </w:t>
-      </w:r>
-      <w:r>
-        <w:t>de los tipos. Permite crear el objeto concreto</w:t>
-      </w:r>
-      <w:r>
-        <w:t xml:space="preserve"> </w:t>
-      </w:r>
-      <w:r>
-        <w:t>recopilando y creando cada una de las partes</w:t>
-      </w:r>
-      <w:r>
-        <w:t xml:space="preserve"> </w:t>
-      </w:r>
-      <w:r>
-        <w:t>que lo compone.</w:t>
-      </w:r>
-    </w:p>
-    <w:p>
-      <w:r>
-        <w:t>Product: Objeto que se ha construido tras el</w:t>
-      </w:r>
-      <w:r>
-        <w:t xml:space="preserve"> </w:t>
-      </w:r>
-      <w:r>
-        <w:t>proceso definido por el patrón.</w:t>
-      </w:r>
-    </w:p>
-    <w:p>
-      <w:pPr>
-        <w:pStyle w:val="ListParagraph"/>
-        <w:numPr>
-          <w:ilvl w:val="0"/>
-          <w:numId w:val="21"/>
-        </w:numPr>
-      </w:pPr>
-      <w:r>
-        <w:t>Menciona aplicaciones del patrón builder</w:t>
-      </w:r>
-    </w:p>
-    <w:p>
-      <w:r>
-        <w:t>Cuando alguna de las características puede</w:t>
-      </w:r>
-      <w:r>
-        <w:t xml:space="preserve"> </w:t>
-      </w:r>
-      <w:r>
-        <w:t>ser separada de las partes que componen el</w:t>
-      </w:r>
-      <w:r>
-        <w:t xml:space="preserve"> </w:t>
-      </w:r>
-      <w:r>
-        <w:t>objeto.</w:t>
-      </w:r>
-      <w:r>
-        <w:t xml:space="preserve"> </w:t>
-      </w:r>
-    </w:p>
-    <w:p>
-      <w:r>
-        <w:t>Cuando el proceso de construcción debe</w:t>
-      </w:r>
-      <w:r>
-        <w:t xml:space="preserve"> </w:t>
-      </w:r>
-      <w:r>
-        <w:t>permitir distintas representaciones para el</w:t>
-      </w:r>
-      <w:r>
-        <w:t xml:space="preserve"> </w:t>
-      </w:r>
-      <w:r>
-        <w:t xml:space="preserve">objeto que se </w:t>
-      </w:r>
-      <w:r>
-        <w:t xml:space="preserve"> c</w:t>
+        <w:t>1</w:t>
+      </w:r>
+      <w:r>
+        <w:t>8</w:t>
+      </w:r>
+      <w:r>
+        <w:t>/02/02</w:t>
+      </w:r>
+    </w:p>
+    <w:p>
+      <w:pPr>
+        <w:pStyle w:val="Heading3"/>
+      </w:pPr>
+      <w:r>
+        <w:t>Método de fábrica</w:t>
+      </w:r>
+    </w:p>
+    <w:p>
+      <w:r>
+        <w:t>Trata la creación de objetos sin especificar explícitamente la clase real que tendrá la instancia.</w:t>
+      </w:r>
+    </w:p>
+    <w:p>
+      <w:pPr>
+        <w:rPr>
+          <w:lang w:val="en-US"/>
+        </w:rPr>
+      </w:pPr>
+      <w:r>
+        <w:rPr>
+          <w:lang w:val="en-US"/>
+        </w:rPr>
+        <w:t>IProduct</w:t>
+      </w:r>
+      <w:r>
+        <w:rPr>
+          <w:lang w:val="en-US"/>
+        </w:rPr>
+        <w:t>: Pr</w:t>
+      </w:r>
+      <w:r>
+        <w:rPr>
+          <w:lang w:val="en-US"/>
+        </w:rPr>
+        <w:t>oducto abstract</w:t>
+      </w:r>
+    </w:p>
+    <w:p>
+      <w:r>
+        <w:t>Concrete Product</w:t>
+      </w:r>
+      <w:r>
+        <w:t>: Producto concreto</w:t>
+      </w:r>
+    </w:p>
+    <w:p>
+      <w:r>
+        <w:t>Concrete Factory</w:t>
+      </w:r>
+      <w:r>
+        <w:t>:</w:t>
+      </w:r>
+      <w:r>
+        <w:t xml:space="preserve"> Fábrica concreta</w:t>
+      </w:r>
+    </w:p>
+    <w:p>
+      <w:r>
+        <w:t>Abstract Factory</w:t>
+      </w:r>
+      <w:r>
+        <w:t xml:space="preserve">: </w:t>
+      </w:r>
+      <w:r>
+        <w:t>Fábrica abstracta</w:t>
+      </w:r>
+    </w:p>
+    <w:p>
+      <w:pPr>
+        <w:pStyle w:val="Heading3"/>
+      </w:pPr>
+      <w:r>
+        <w:t>Patrón prototype</w:t>
+      </w:r>
+    </w:p>
+    <w:p>
+      <w:r>
+        <w:t>CLONAR OBJETOS</w:t>
+      </w:r>
+    </w:p>
+    <w:p>
+      <w:r>
+        <w:t>IPrototype</w:t>
+      </w:r>
+    </w:p>
+    <w:p>
+      <w:pPr>
+        <w:rPr>
+          <w:lang w:val="en-US"/>
+        </w:rPr>
+      </w:pPr>
+      <w:r>
+        <w:rPr>
+          <w:lang w:val="en-US"/>
+        </w:rPr>
+        <w:t>ConcretePrototype</w:t>
+      </w:r>
+      <w:r>
+        <w:rPr>
+          <w:lang w:val="en-US"/>
+        </w:rPr>
+        <w:t xml:space="preserve"> extends IPrototype</w:t>
+      </w:r>
+    </w:p>
+    <w:p>
+      <w:pPr>
+        <w:rPr>
+          <w:lang w:val="en-US"/>
+        </w:rPr>
+      </w:pPr>
+      <w:r>
+        <w:rPr>
+          <w:lang w:val="en-US"/>
+        </w:rPr>
+        <w:t>PrototypeFactory</w:t>
+      </w:r>
+      <w:r>
+        <w:rPr>
+          <w:lang w:val="en-US"/>
+        </w:rPr>
+        <w:t xml:space="preserve"> clone I</w:t>
+      </w:r>
+      <w:r>
+        <w:rPr>
+          <w:lang w:val="en-US"/>
+        </w:rPr>
+        <w:t>Prototype</w:t>
+      </w:r>
+    </w:p>
+    <w:p>
+      <w:pPr>
+        <w:rPr>
+          <w:lang w:val="en-US"/>
+        </w:rPr>
+      </w:pPr>
+      <w:r>
+        <w:rPr>
+          <w:lang w:val="en-US"/>
+        </w:rPr>
+        <w:t>Client use Prototype and IPrototype</w:t>
+      </w:r>
+    </w:p>
+    <w:p>
+      <w:pPr>
+        <w:rPr>
+          <w:lang w:val="en-US"/>
+        </w:rPr>
+      </w:pPr>
+    </w:p>
+    <w:p>
+      <w:pPr>
+        <w:rPr>
+          <w:lang w:val="en-US"/>
+        </w:rPr>
+      </w:pPr>
+      <w:r>
+        <w:rPr>
+          <w:lang w:val="en-US"/>
+        </w:rPr>
+        <w:t>Clonación simple y clonación completa</w:t>
       </w:r>
       <w:bookmarkStart w:id="19" w:name="_GoBack"/>
       <w:bookmarkEnd w:id="19"/>
-      <w:r>
-        <w:t>onstruye.</w:t>
-      </w:r>
-    </w:p>
-    <w:p>
-      <w:r>
-        <w:t>Cuando el objeto a construir es complejo y</w:t>
-      </w:r>
-      <w:r>
-        <w:t xml:space="preserve"> </w:t>
-      </w:r>
-      <w:r>
-        <w:t>sus distintas configuraciones son limitadas.</w:t>
-      </w:r>
     </w:p>
     <w:sectPr>
       <w:pgSz w:w="12240" w:h="15840"/>
@@ -7616,6 +7508,28 @@
       <w:szCs w:val="24"/>
     </w:rPr>
   </w:style>
+  <w:style w:type="paragraph" w:styleId="Heading4">
+    <w:name w:val="heading 4"/>
+    <w:basedOn w:val="Normal"/>
+    <w:next w:val="Normal"/>
+    <w:link w:val="Heading4Char"/>
+    <w:uiPriority w:val="9"/>
+    <w:unhideWhenUsed/>
+    <w:qFormat/>
+    <w:rsid w:val="00305AD6"/>
+    <w:pPr>
+      <w:keepNext/>
+      <w:keepLines/>
+      <w:spacing w:before="40" w:after="0"/>
+      <w:outlineLvl w:val="3"/>
+    </w:pPr>
+    <w:rPr>
+      <w:rFonts w:asciiTheme="majorHAnsi" w:eastAsiaTheme="majorEastAsia" w:hAnsiTheme="majorHAnsi" w:cstheme="majorBidi"/>
+      <w:i/>
+      <w:iCs/>
+      <w:color w:val="2F5496" w:themeColor="accent1" w:themeShade="BF"/>
+    </w:rPr>
+  </w:style>
   <w:style w:type="character" w:default="1" w:styleId="DefaultParagraphFont">
     <w:name w:val="Default Paragraph Font"/>
     <w:uiPriority w:val="1"/>
@@ -7817,6 +7731,20 @@
     <w:rPr>
       <w:color w:val="0563C1" w:themeColor="hyperlink"/>
       <w:u w:val="single"/>
+    </w:rPr>
+  </w:style>
+  <w:style w:type="character" w:customStyle="1" w:styleId="Heading4Char">
+    <w:name w:val="Heading 4 Char"/>
+    <w:basedOn w:val="DefaultParagraphFont"/>
+    <w:link w:val="Heading4"/>
+    <w:uiPriority w:val="9"/>
+    <w:rsid w:val="00305AD6"/>
+    <w:rPr>
+      <w:rFonts w:asciiTheme="majorHAnsi" w:eastAsiaTheme="majorEastAsia" w:hAnsiTheme="majorHAnsi" w:cstheme="majorBidi"/>
+      <w:i/>
+      <w:iCs/>
+      <w:color w:val="2F5496" w:themeColor="accent1" w:themeShade="BF"/>
+      <w:lang w:val="es-MX"/>
     </w:rPr>
   </w:style>
 </w:styles>
@@ -8122,7 +8050,7 @@
 </file>
 
 <file path=customXml/itemProps1.xml><?xml version="1.0" encoding="utf-8"?>
-<ds:datastoreItem xmlns:ds="http://schemas.openxmlformats.org/officeDocument/2006/customXml" ds:itemID="{5B7AE45A-76FB-478D-8AE8-F1782A354756}">
+<ds:datastoreItem xmlns:ds="http://schemas.openxmlformats.org/officeDocument/2006/customXml" ds:itemID="{BDD48758-CFAD-4ED1-83B4-4053C3FC17EE}">
   <ds:schemaRefs>
     <ds:schemaRef ds:uri="http://schemas.openxmlformats.org/officeDocument/2006/bibliography"/>
   </ds:schemaRefs>

</xml_diff>

<commit_message>
feat: practicas y apuntes
</commit_message>
<xml_diff>
--- a/patrones-diseno/patrones-diseno.docx
+++ b/patrones-diseno/patrones-diseno.docx
@@ -1,6 +1,6 @@
 
 <file path=word/document.xml><?xml version="1.0" encoding="utf-8"?>
-<w:document xmlns:wpc="http://schemas.microsoft.com/office/word/2010/wordprocessingCanvas" xmlns:cx="http://schemas.microsoft.com/office/drawing/2014/chartex" xmlns:cx1="http://schemas.microsoft.com/office/drawing/2015/9/8/chartex" xmlns:cx2="http://schemas.microsoft.com/office/drawing/2015/10/21/chartex" xmlns:cx3="http://schemas.microsoft.com/office/drawing/2016/5/9/chartex" xmlns:cx4="http://schemas.microsoft.com/office/drawing/2016/5/10/chartex" xmlns:cx5="http://schemas.microsoft.com/office/drawing/2016/5/11/chartex" xmlns:cx6="http://schemas.microsoft.com/office/drawing/2016/5/12/chartex" xmlns:cx7="http://schemas.microsoft.com/office/drawing/2016/5/13/chartex" xmlns:cx8="http://schemas.microsoft.com/office/drawing/2016/5/14/chartex" xmlns:mc="http://schemas.openxmlformats.org/markup-compatibility/2006" xmlns:aink="http://schemas.microsoft.com/office/drawing/2016/ink" xmlns:am3d="http://schemas.microsoft.com/office/drawing/2017/model3d" xmlns:o="urn:schemas-microsoft-com:office:office" xmlns:r="http://schemas.openxmlformats.org/officeDocument/2006/relationships" xmlns:m="http://schemas.openxmlformats.org/officeDocument/2006/math" xmlns:v="urn:schemas-microsoft-com:vml" xmlns:wp14="http://schemas.microsoft.com/office/word/2010/wordprocessingDrawing" xmlns:wp="http://schemas.openxmlformats.org/drawingml/2006/wordprocessingDrawing" xmlns:w10="urn:schemas-microsoft-com:office:word" xmlns:w="http://schemas.openxmlformats.org/wordprocessingml/2006/main" xmlns:w14="http://schemas.microsoft.com/office/word/2010/wordml" xmlns:w15="http://schemas.microsoft.com/office/word/2012/wordml" xmlns:w16cex="http://schemas.microsoft.com/office/word/2018/wordml/cex" xmlns:w16cid="http://schemas.microsoft.com/office/word/2016/wordml/cid" xmlns:w16="http://schemas.microsoft.com/office/word/2018/wordml" xmlns:w16se="http://schemas.microsoft.com/office/word/2015/wordml/symex" xmlns:wpg="http://schemas.microsoft.com/office/word/2010/wordprocessingGroup" xmlns:wpi="http://schemas.microsoft.com/office/word/2010/wordprocessingInk" xmlns:wne="http://schemas.microsoft.com/office/word/2006/wordml" xmlns:wps="http://schemas.microsoft.com/office/word/2010/wordprocessingShape" mc:Ignorable="w14 w15 w16se w16cid w16 w16cex wp14">
+<w:document xmlns:wpc="http://schemas.microsoft.com/office/word/2010/wordprocessingCanvas" xmlns:cx="http://schemas.microsoft.com/office/drawing/2014/chartex" xmlns:cx1="http://schemas.microsoft.com/office/drawing/2015/9/8/chartex" xmlns:cx2="http://schemas.microsoft.com/office/drawing/2015/10/21/chartex" xmlns:cx3="http://schemas.microsoft.com/office/drawing/2016/5/9/chartex" xmlns:cx4="http://schemas.microsoft.com/office/drawing/2016/5/10/chartex" xmlns:cx5="http://schemas.microsoft.com/office/drawing/2016/5/11/chartex" xmlns:cx6="http://schemas.microsoft.com/office/drawing/2016/5/12/chartex" xmlns:cx7="http://schemas.microsoft.com/office/drawing/2016/5/13/chartex" xmlns:cx8="http://schemas.microsoft.com/office/drawing/2016/5/14/chartex" xmlns:mc="http://schemas.openxmlformats.org/markup-compatibility/2006" xmlns:aink="http://schemas.microsoft.com/office/drawing/2016/ink" xmlns:am3d="http://schemas.microsoft.com/office/drawing/2017/model3d" xmlns:o="urn:schemas-microsoft-com:office:office" xmlns:r="http://schemas.openxmlformats.org/officeDocument/2006/relationships" xmlns:m="http://schemas.openxmlformats.org/officeDocument/2006/math" xmlns:v="urn:schemas-microsoft-com:vml" xmlns:wp14="http://schemas.microsoft.com/office/word/2010/wordprocessingDrawing" xmlns:wp="http://schemas.openxmlformats.org/drawingml/2006/wordprocessingDrawing" xmlns:w10="urn:schemas-microsoft-com:office:word" xmlns:w="http://schemas.openxmlformats.org/wordprocessingml/2006/main" xmlns:w14="http://schemas.microsoft.com/office/word/2010/wordml" xmlns:w15="http://schemas.microsoft.com/office/word/2012/wordml" xmlns:w16cid="http://schemas.microsoft.com/office/word/2016/wordml/cid" xmlns:w16se="http://schemas.microsoft.com/office/word/2015/wordml/symex" xmlns:wpg="http://schemas.microsoft.com/office/word/2010/wordprocessingGroup" xmlns:wpi="http://schemas.microsoft.com/office/word/2010/wordprocessingInk" xmlns:wne="http://schemas.microsoft.com/office/word/2006/wordml" xmlns:wps="http://schemas.microsoft.com/office/word/2010/wordprocessingShape" mc:Ignorable="w14 w15 w16se w16cid wp14">
   <w:body>
     <w:sdt>
       <w:sdtPr>
@@ -28,9 +28,11 @@
           <w:pPr>
             <w:pStyle w:val="TOCHeading"/>
           </w:pPr>
+          <w:proofErr w:type="spellStart"/>
           <w:r>
             <w:t>Contents</w:t>
           </w:r>
+          <w:proofErr w:type="spellEnd"/>
         </w:p>
         <w:p>
           <w:pPr>
@@ -1391,9 +1393,19 @@
       <w:bookmarkEnd w:id="1"/>
     </w:p>
     <w:p>
-      <w:r>
-        <w:t>Classroom: jsykkdh</w:t>
-      </w:r>
+      <w:proofErr w:type="spellStart"/>
+      <w:r>
+        <w:t>Classroom</w:t>
+      </w:r>
+      <w:proofErr w:type="spellEnd"/>
+      <w:r>
+        <w:t xml:space="preserve">: </w:t>
+      </w:r>
+      <w:proofErr w:type="spellStart"/>
+      <w:r>
+        <w:t>jsykkdh</w:t>
+      </w:r>
+      <w:proofErr w:type="spellEnd"/>
     </w:p>
     <w:p>
       <w:r>
@@ -2058,12 +2070,28 @@
     </w:p>
     <w:p>
       <w:r>
-        <w:t>![Descripción de un patrón de diseño.](/images/1.png "Descripción de un patrón de diseño")</w:t>
-      </w:r>
-    </w:p>
-    <w:p>
-      <w:r>
-        <w:t>Los patrones de diseño se defines con un alto nivel de abstración.</w:t>
+        <w:t>![Descripción de un patrón de diseño.](/</w:t>
+      </w:r>
+      <w:proofErr w:type="spellStart"/>
+      <w:r>
+        <w:t>images</w:t>
+      </w:r>
+      <w:proofErr w:type="spellEnd"/>
+      <w:r>
+        <w:t>/1.png "Descripción de un patrón de diseño")</w:t>
+      </w:r>
+    </w:p>
+    <w:p>
+      <w:r>
+        <w:t xml:space="preserve">Los patrones de diseño se defines con un alto nivel de </w:t>
+      </w:r>
+      <w:proofErr w:type="spellStart"/>
+      <w:r>
+        <w:t>abstración</w:t>
+      </w:r>
+      <w:proofErr w:type="spellEnd"/>
+      <w:r>
+        <w:t>.</w:t>
       </w:r>
       <w:r>
         <w:t xml:space="preserve"> </w:t>
@@ -2080,7 +2108,15 @@
         <w:t xml:space="preserve"> </w:t>
       </w:r>
       <w:r>
-        <w:t>demostrado su válidez en muchas aplicaciones.</w:t>
+        <w:t xml:space="preserve">demostrado su </w:t>
+      </w:r>
+      <w:proofErr w:type="spellStart"/>
+      <w:r>
+        <w:t>válidez</w:t>
+      </w:r>
+      <w:proofErr w:type="spellEnd"/>
+      <w:r>
+        <w:t xml:space="preserve"> en muchas aplicaciones.</w:t>
       </w:r>
     </w:p>
     <w:p>
@@ -2126,7 +2162,15 @@
         </w:numPr>
       </w:pPr>
       <w:r>
-        <w:t>Arquitectura de modulos y sus interconexiones.</w:t>
+        <w:t xml:space="preserve">Arquitectura de </w:t>
+      </w:r>
+      <w:proofErr w:type="spellStart"/>
+      <w:r>
+        <w:t>modulos</w:t>
+      </w:r>
+      <w:proofErr w:type="spellEnd"/>
+      <w:r>
+        <w:t xml:space="preserve"> y sus interconexiones.</w:t>
       </w:r>
     </w:p>
     <w:p/>
@@ -2190,7 +2234,15 @@
     </w:p>
     <w:p>
       <w:r>
-        <w:t>Proporciona un esquema para refinar los subsitemas o componentes de un sistema de software o las relaciones</w:t>
+        <w:t xml:space="preserve">Proporciona un esquema para refinar los </w:t>
+      </w:r>
+      <w:proofErr w:type="spellStart"/>
+      <w:r>
+        <w:t>subsitemas</w:t>
+      </w:r>
+      <w:proofErr w:type="spellEnd"/>
+      <w:r>
+        <w:t xml:space="preserve"> o componentes de un sistema de software o las relaciones</w:t>
       </w:r>
       <w:r>
         <w:t xml:space="preserve"> </w:t>
@@ -2488,7 +2540,15 @@
         </w:numPr>
       </w:pPr>
       <w:r>
-        <w:t>Capturan el conocimiento de los expertos y lo hacen accessible a toda la comunidad del software.</w:t>
+        <w:t xml:space="preserve">Capturan el conocimiento de los expertos y lo hacen </w:t>
+      </w:r>
+      <w:proofErr w:type="spellStart"/>
+      <w:r>
+        <w:t>accessible</w:t>
+      </w:r>
+      <w:proofErr w:type="spellEnd"/>
+      <w:r>
+        <w:t xml:space="preserve"> a toda la comunidad del software.</w:t>
       </w:r>
     </w:p>
     <w:p>
@@ -2531,7 +2591,15 @@
       </w:pPr>
       <w:r>
         <w:lastRenderedPageBreak/>
-        <w:t>Favorecen la transmisión de conomiento entre los profesionales y entre clientes y desarrolladores.</w:t>
+        <w:t xml:space="preserve">Favorecen la transmisión de </w:t>
+      </w:r>
+      <w:proofErr w:type="spellStart"/>
+      <w:r>
+        <w:t>conomiento</w:t>
+      </w:r>
+      <w:proofErr w:type="spellEnd"/>
+      <w:r>
+        <w:t xml:space="preserve"> entre los profesionales y entre clientes y desarrolladores.</w:t>
       </w:r>
     </w:p>
     <w:p>
@@ -2637,7 +2705,15 @@
       </w:pPr>
       <w:bookmarkStart w:id="15" w:name="_Toc32243090"/>
       <w:r>
-        <w:t>Cómo seleccionar un patron de diseño</w:t>
+        <w:t xml:space="preserve">Cómo seleccionar un </w:t>
+      </w:r>
+      <w:proofErr w:type="spellStart"/>
+      <w:r>
+        <w:t>patron</w:t>
+      </w:r>
+      <w:proofErr w:type="spellEnd"/>
+      <w:r>
+        <w:t xml:space="preserve"> de diseño</w:t>
       </w:r>
       <w:bookmarkEnd w:id="15"/>
     </w:p>
@@ -2677,7 +2753,15 @@
         <w:t xml:space="preserve">Estudiar </w:t>
       </w:r>
       <w:r>
-        <w:t>cómo se interelacionan los patrones.</w:t>
+        <w:t xml:space="preserve">cómo se </w:t>
+      </w:r>
+      <w:proofErr w:type="spellStart"/>
+      <w:r>
+        <w:t>interelacionan</w:t>
+      </w:r>
+      <w:proofErr w:type="spellEnd"/>
+      <w:r>
+        <w:t xml:space="preserve"> los patrones.</w:t>
       </w:r>
     </w:p>
     <w:p>
@@ -2735,7 +2819,15 @@
         </w:numPr>
       </w:pPr>
       <w:r>
-        <w:t>Leer el patrón para tener una vision general</w:t>
+        <w:t xml:space="preserve">Leer el patrón para tener una </w:t>
+      </w:r>
+      <w:proofErr w:type="spellStart"/>
+      <w:r>
+        <w:t>vision</w:t>
+      </w:r>
+      <w:proofErr w:type="spellEnd"/>
+      <w:r>
+        <w:t xml:space="preserve"> general</w:t>
       </w:r>
     </w:p>
     <w:p>
@@ -2759,7 +2851,15 @@
         </w:numPr>
       </w:pPr>
       <w:r>
-        <w:t>Ver un ejemplo códificado del patrón.</w:t>
+        <w:t xml:space="preserve">Ver un ejemplo </w:t>
+      </w:r>
+      <w:proofErr w:type="spellStart"/>
+      <w:r>
+        <w:t>códificado</w:t>
+      </w:r>
+      <w:proofErr w:type="spellEnd"/>
+      <w:r>
+        <w:t xml:space="preserve"> del patrón.</w:t>
       </w:r>
     </w:p>
     <w:p>
@@ -2771,7 +2871,15 @@
         </w:numPr>
       </w:pPr>
       <w:r>
-        <w:t xml:space="preserve">Elegir nombres para los participantes del patrón que sean significativos en el context de la aplicación. </w:t>
+        <w:t xml:space="preserve">Elegir nombres para los participantes del patrón que sean significativos en el </w:t>
+      </w:r>
+      <w:proofErr w:type="spellStart"/>
+      <w:r>
+        <w:t>context</w:t>
+      </w:r>
+      <w:proofErr w:type="spellEnd"/>
+      <w:r>
+        <w:t xml:space="preserve"> de la aplicación. </w:t>
       </w:r>
     </w:p>
     <w:p>
@@ -3005,7 +3113,15 @@
         <w:t xml:space="preserve">Contexto resultante: </w:t>
       </w:r>
       <w:r>
-        <w:t>es el estado o configuración del Sistema despues de aplicar el patrón.</w:t>
+        <w:t xml:space="preserve">es el estado o configuración del Sistema </w:t>
+      </w:r>
+      <w:proofErr w:type="spellStart"/>
+      <w:r>
+        <w:t>despues</w:t>
+      </w:r>
+      <w:proofErr w:type="spellEnd"/>
+      <w:r>
+        <w:t xml:space="preserve"> de aplicar el patrón.</w:t>
       </w:r>
     </w:p>
     <w:p>
@@ -3081,12 +3197,22 @@
         <w:pStyle w:val="Heading3"/>
       </w:pPr>
       <w:r>
-        <w:t>EXPO: Builder</w:t>
-      </w:r>
-    </w:p>
-    <w:p>
-      <w:r>
-        <w:t>Patron de diseño creacional.</w:t>
+        <w:t xml:space="preserve">EXPO: </w:t>
+      </w:r>
+      <w:proofErr w:type="spellStart"/>
+      <w:r>
+        <w:t>Builder</w:t>
+      </w:r>
+      <w:proofErr w:type="spellEnd"/>
+    </w:p>
+    <w:p>
+      <w:proofErr w:type="spellStart"/>
+      <w:r>
+        <w:t>Patron</w:t>
+      </w:r>
+      <w:proofErr w:type="spellEnd"/>
+      <w:r>
+        <w:t xml:space="preserve"> de diseño creacional.</w:t>
       </w:r>
     </w:p>
     <w:p>
@@ -3151,7 +3277,23 @@
     </w:p>
     <w:p>
       <w:r>
-        <w:t>El código es mantenible si el numeroi de parametros para crear el objeto es mayor que cuatro.</w:t>
+        <w:t xml:space="preserve">El código es mantenible si el </w:t>
+      </w:r>
+      <w:proofErr w:type="spellStart"/>
+      <w:r>
+        <w:t>numeroi</w:t>
+      </w:r>
+      <w:proofErr w:type="spellEnd"/>
+      <w:r>
+        <w:t xml:space="preserve"> de </w:t>
+      </w:r>
+      <w:proofErr w:type="spellStart"/>
+      <w:r>
+        <w:t>parametros</w:t>
+      </w:r>
+      <w:proofErr w:type="spellEnd"/>
+      <w:r>
+        <w:t xml:space="preserve"> para crear el objeto es mayor que cuatro.</w:t>
       </w:r>
     </w:p>
     <w:p>
@@ -3370,7 +3512,15 @@
         </w:numPr>
       </w:pPr>
       <w:r>
-        <w:t>Capturan el conocimiento de los expertos y lo hacen accessible a toda la comunidad del software.</w:t>
+        <w:t xml:space="preserve">Capturan el conocimiento de los expertos y lo hacen </w:t>
+      </w:r>
+      <w:proofErr w:type="spellStart"/>
+      <w:r>
+        <w:t>accessible</w:t>
+      </w:r>
+      <w:proofErr w:type="spellEnd"/>
+      <w:r>
+        <w:t xml:space="preserve"> a toda la comunidad del software.</w:t>
       </w:r>
     </w:p>
     <w:p>
@@ -3406,7 +3556,15 @@
         </w:numPr>
       </w:pPr>
       <w:r>
-        <w:t>Favorecen la transmisión de conomiento entre los profesionales y entre clientes y desarrolladores.</w:t>
+        <w:t xml:space="preserve">Favorecen la transmisión de </w:t>
+      </w:r>
+      <w:proofErr w:type="spellStart"/>
+      <w:r>
+        <w:t>conomiento</w:t>
+      </w:r>
+      <w:proofErr w:type="spellEnd"/>
+      <w:r>
+        <w:t xml:space="preserve"> entre los profesionales y entre clientes y desarrolladores.</w:t>
       </w:r>
     </w:p>
     <w:p>
@@ -3662,7 +3820,15 @@
         </w:numPr>
       </w:pPr>
       <w:r>
-        <w:t>Contexto resultante: es el estado o configuración del Sistema despues de aplicar el patrón.</w:t>
+        <w:t xml:space="preserve">Contexto resultante: es el estado o configuración del Sistema </w:t>
+      </w:r>
+      <w:proofErr w:type="spellStart"/>
+      <w:r>
+        <w:t>despues</w:t>
+      </w:r>
+      <w:proofErr w:type="spellEnd"/>
+      <w:r>
+        <w:t xml:space="preserve"> de aplicar el patrón.</w:t>
       </w:r>
     </w:p>
     <w:p>
@@ -3769,7 +3935,15 @@
         </w:numPr>
       </w:pPr>
       <w:r>
-        <w:t>Leer el patrón para tener una vision general</w:t>
+        <w:t xml:space="preserve">Leer el patrón para tener una </w:t>
+      </w:r>
+      <w:proofErr w:type="spellStart"/>
+      <w:r>
+        <w:t>vision</w:t>
+      </w:r>
+      <w:proofErr w:type="spellEnd"/>
+      <w:r>
+        <w:t xml:space="preserve"> general</w:t>
       </w:r>
     </w:p>
     <w:p>
@@ -3793,7 +3967,15 @@
         </w:numPr>
       </w:pPr>
       <w:r>
-        <w:t>Ver un ejemplo códificado del patrón.</w:t>
+        <w:t xml:space="preserve">Ver un ejemplo </w:t>
+      </w:r>
+      <w:proofErr w:type="spellStart"/>
+      <w:r>
+        <w:t>códificado</w:t>
+      </w:r>
+      <w:proofErr w:type="spellEnd"/>
+      <w:r>
+        <w:t xml:space="preserve"> del patrón.</w:t>
       </w:r>
     </w:p>
     <w:p>
@@ -3805,7 +3987,15 @@
         </w:numPr>
       </w:pPr>
       <w:r>
-        <w:t xml:space="preserve">Elegir nombres para los participantes del patrón que sean significativos en el context de la aplicación. </w:t>
+        <w:t xml:space="preserve">Elegir nombres para los participantes del patrón que sean significativos en el </w:t>
+      </w:r>
+      <w:proofErr w:type="spellStart"/>
+      <w:r>
+        <w:t>context</w:t>
+      </w:r>
+      <w:proofErr w:type="spellEnd"/>
+      <w:r>
+        <w:t xml:space="preserve"> de la aplicación. </w:t>
       </w:r>
     </w:p>
     <w:p>
@@ -3859,18 +4049,44 @@
         </w:numPr>
       </w:pPr>
       <w:r>
-        <w:t>Dar la definición de abstract factory</w:t>
-      </w:r>
-    </w:p>
-    <w:p>
-      <w:r>
-        <w:t>Abstract Factory es un patrón de diseño creacional para el desarrollo de software.</w:t>
-      </w:r>
+        <w:t xml:space="preserve">Dar la definición de </w:t>
+      </w:r>
+      <w:proofErr w:type="spellStart"/>
+      <w:r>
+        <w:t>abstract</w:t>
+      </w:r>
+      <w:proofErr w:type="spellEnd"/>
       <w:r>
         <w:t xml:space="preserve"> </w:t>
       </w:r>
-      <w:r>
-        <w:t>Provee una interfaz para crear familias de objetos relacionados o dependientes entre ellos sin especificar una clase en concreto. Los patrones de Abstract Factory funcionan en torno a una súper fábrica que crea otras fábricas.</w:t>
+      <w:proofErr w:type="spellStart"/>
+      <w:r>
+        <w:t>factory</w:t>
+      </w:r>
+      <w:proofErr w:type="spellEnd"/>
+    </w:p>
+    <w:p>
+      <w:proofErr w:type="spellStart"/>
+      <w:r>
+        <w:t>Abstract</w:t>
+      </w:r>
+      <w:proofErr w:type="spellEnd"/>
+      <w:r>
+        <w:t xml:space="preserve"> Factory es un patrón de diseño creacional para el desarrollo de software.</w:t>
+      </w:r>
+      <w:r>
+        <w:t xml:space="preserve"> </w:t>
+      </w:r>
+      <w:r>
+        <w:t xml:space="preserve">Provee una interfaz para crear familias de objetos relacionados o dependientes entre ellos sin especificar una clase en concreto. Los patrones de </w:t>
+      </w:r>
+      <w:proofErr w:type="spellStart"/>
+      <w:r>
+        <w:t>Abstract</w:t>
+      </w:r>
+      <w:proofErr w:type="spellEnd"/>
+      <w:r>
+        <w:t xml:space="preserve"> Factory funcionan en torno a una súper fábrica que crea otras fábricas.</w:t>
       </w:r>
     </w:p>
     <w:p>
@@ -3885,12 +4101,33 @@
         <w:t>Características</w:t>
       </w:r>
       <w:r>
-        <w:t xml:space="preserve"> de abstract factory</w:t>
-      </w:r>
-    </w:p>
-    <w:p>
-      <w:r>
-        <w:t>Aísla clases concretas. El patrón Abstract Factory ayuda a controlar las clases de objetos que crea una aplicación.</w:t>
+        <w:t xml:space="preserve"> de </w:t>
+      </w:r>
+      <w:proofErr w:type="spellStart"/>
+      <w:r>
+        <w:t>abstract</w:t>
+      </w:r>
+      <w:proofErr w:type="spellEnd"/>
+      <w:r>
+        <w:t xml:space="preserve"> </w:t>
+      </w:r>
+      <w:proofErr w:type="spellStart"/>
+      <w:r>
+        <w:t>factory</w:t>
+      </w:r>
+      <w:proofErr w:type="spellEnd"/>
+    </w:p>
+    <w:p>
+      <w:r>
+        <w:t xml:space="preserve">Aísla clases concretas. El patrón </w:t>
+      </w:r>
+      <w:proofErr w:type="spellStart"/>
+      <w:r>
+        <w:t>Abstract</w:t>
+      </w:r>
+      <w:proofErr w:type="spellEnd"/>
+      <w:r>
+        <w:t xml:space="preserve"> Factory ayuda a controlar las clases de objetos que crea una aplicación.</w:t>
       </w:r>
     </w:p>
     <w:p>
@@ -3912,8 +4149,21 @@
         </w:numPr>
       </w:pPr>
       <w:r>
-        <w:t>Menciona y explica la estructura del patrón abstract factory</w:t>
-      </w:r>
+        <w:t xml:space="preserve">Menciona y explica la estructura del patrón </w:t>
+      </w:r>
+      <w:proofErr w:type="spellStart"/>
+      <w:r>
+        <w:t>abstract</w:t>
+      </w:r>
+      <w:proofErr w:type="spellEnd"/>
+      <w:r>
+        <w:t xml:space="preserve"> </w:t>
+      </w:r>
+      <w:proofErr w:type="spellStart"/>
+      <w:r>
+        <w:t>factory</w:t>
+      </w:r>
+      <w:proofErr w:type="spellEnd"/>
     </w:p>
     <w:p>
       <w:r>
@@ -3925,7 +4175,15 @@
     </w:p>
     <w:p>
       <w:r>
-        <w:t xml:space="preserve">Fábricas Abstractas (Abstract Factory): Es la definición de las interfaces de las fábricas. Debe de proveer un método para la obtención de cada objeto o producto abstracto que pueda crear. </w:t>
+        <w:t>Fábricas Abstractas (</w:t>
+      </w:r>
+      <w:proofErr w:type="spellStart"/>
+      <w:r>
+        <w:t>Abstract</w:t>
+      </w:r>
+      <w:proofErr w:type="spellEnd"/>
+      <w:r>
+        <w:t xml:space="preserve"> Factory): Es la definición de las interfaces de las fábricas. Debe de proveer un método para la obtención de cada objeto o producto abstracto que pueda crear. </w:t>
       </w:r>
     </w:p>
     <w:p>
@@ -3935,12 +4193,36 @@
     </w:p>
     <w:p>
       <w:r>
-        <w:t xml:space="preserve"> Producto abstracto (Abstract Product): Definición de las interfaces para la familia de productos genéricos. El cliente trabajará directamente sobre esta interfaz, que será implementada por los diferentes productos concretos.</w:t>
-      </w:r>
-    </w:p>
-    <w:p>
-      <w:r>
-        <w:t xml:space="preserve">Producto concreto (Concrete Product): Implementación de los diferentes productos abstractos. </w:t>
+        <w:t xml:space="preserve"> Producto abstracto (</w:t>
+      </w:r>
+      <w:proofErr w:type="spellStart"/>
+      <w:r>
+        <w:t>Abstract</w:t>
+      </w:r>
+      <w:proofErr w:type="spellEnd"/>
+      <w:r>
+        <w:t xml:space="preserve"> </w:t>
+      </w:r>
+      <w:proofErr w:type="spellStart"/>
+      <w:r>
+        <w:t>Product</w:t>
+      </w:r>
+      <w:proofErr w:type="spellEnd"/>
+      <w:r>
+        <w:t>): Definición de las interfaces para la familia de productos genéricos. El cliente trabajará directamente sobre esta interfaz, que será implementada por los diferentes productos concretos.</w:t>
+      </w:r>
+    </w:p>
+    <w:p>
+      <w:r>
+        <w:t xml:space="preserve">Producto concreto (Concrete </w:t>
+      </w:r>
+      <w:proofErr w:type="spellStart"/>
+      <w:r>
+        <w:t>Product</w:t>
+      </w:r>
+      <w:proofErr w:type="spellEnd"/>
+      <w:r>
+        <w:t xml:space="preserve">): Implementación de los diferentes productos abstractos. </w:t>
       </w:r>
     </w:p>
     <w:p>
@@ -3960,11 +4242,115 @@
     </w:p>
     <w:p>
       <w:r>
-        <w:t xml:space="preserve">Un ejemplo de esto sería una clase de fábrica abstracta DocumentCreator que proporciona interfaces para crear una serie de productos (por ejemplo, createLetter() y createResume()). El sistema tendría cualquier número de versiones concretas derivadas de la claseDocumentCreator como FancyDocumentCreator o ModernDocumentCreator, cada una con una implementación diferente de createLetter() y createResume() que crearía un objeto correspondiente como FancyLetter o ModernResume. Cada uno de estos productos se deriva de una clase abstracta simple como Carta o Currículum vitae que el cliente conoce. El código del cliente obtendría una instancia apropiada de DocumentCreator y llamaría a sus métodos de fábrica. Cada uno de los objetos resultantes se crearía a partir de la misma implementación de DocumentCreator y compartiría un tema común (todos serían </w:t>
+        <w:t xml:space="preserve">Un ejemplo de esto sería una clase de fábrica abstracta </w:t>
+      </w:r>
+      <w:proofErr w:type="spellStart"/>
+      <w:r>
+        <w:t>DocumentCreator</w:t>
+      </w:r>
+      <w:proofErr w:type="spellEnd"/>
+      <w:r>
+        <w:t xml:space="preserve"> que proporciona interfaces para crear una serie de productos (por ejemplo, </w:t>
+      </w:r>
+      <w:proofErr w:type="spellStart"/>
+      <w:r>
+        <w:t>createLetter</w:t>
+      </w:r>
+      <w:proofErr w:type="spellEnd"/>
+      <w:r>
+        <w:t xml:space="preserve">() y </w:t>
+      </w:r>
+      <w:proofErr w:type="spellStart"/>
+      <w:r>
+        <w:t>createResume</w:t>
+      </w:r>
+      <w:proofErr w:type="spellEnd"/>
+      <w:r>
+        <w:t xml:space="preserve">()). El sistema tendría cualquier número de versiones concretas derivadas de la </w:t>
+      </w:r>
+      <w:proofErr w:type="spellStart"/>
+      <w:r>
+        <w:t>claseDocumentCreator</w:t>
+      </w:r>
+      <w:proofErr w:type="spellEnd"/>
+      <w:r>
+        <w:t xml:space="preserve"> como </w:t>
+      </w:r>
+      <w:proofErr w:type="spellStart"/>
+      <w:r>
+        <w:t>FancyDocumentCreator</w:t>
+      </w:r>
+      <w:proofErr w:type="spellEnd"/>
+      <w:r>
+        <w:t xml:space="preserve"> o </w:t>
+      </w:r>
+      <w:proofErr w:type="spellStart"/>
+      <w:r>
+        <w:t>ModernDocumentCreator</w:t>
+      </w:r>
+      <w:proofErr w:type="spellEnd"/>
+      <w:r>
+        <w:t xml:space="preserve">, cada una con una implementación diferente de </w:t>
+      </w:r>
+      <w:proofErr w:type="spellStart"/>
+      <w:r>
+        <w:t>createLetter</w:t>
+      </w:r>
+      <w:proofErr w:type="spellEnd"/>
+      <w:r>
+        <w:t xml:space="preserve">() y </w:t>
+      </w:r>
+      <w:proofErr w:type="spellStart"/>
+      <w:r>
+        <w:t>createResume</w:t>
+      </w:r>
+      <w:proofErr w:type="spellEnd"/>
+      <w:r>
+        <w:t xml:space="preserve">() que crearía un objeto correspondiente como </w:t>
+      </w:r>
+      <w:proofErr w:type="spellStart"/>
+      <w:r>
+        <w:t>FancyLetter</w:t>
+      </w:r>
+      <w:proofErr w:type="spellEnd"/>
+      <w:r>
+        <w:t xml:space="preserve"> o </w:t>
+      </w:r>
+      <w:proofErr w:type="spellStart"/>
+      <w:r>
+        <w:t>ModernResume</w:t>
+      </w:r>
+      <w:proofErr w:type="spellEnd"/>
+      <w:r>
+        <w:t xml:space="preserve">. Cada uno de estos productos se deriva de una clase abstracta simple como Carta o Currículum vitae que el cliente conoce. El código del cliente obtendría una instancia apropiada de </w:t>
+      </w:r>
+      <w:proofErr w:type="spellStart"/>
+      <w:r>
+        <w:t>DocumentCreator</w:t>
+      </w:r>
+      <w:proofErr w:type="spellEnd"/>
+      <w:r>
+        <w:t xml:space="preserve"> y llamaría a sus métodos de fábrica. Cada uno de los objetos resultantes se crearía a partir de la misma implementación de </w:t>
+      </w:r>
+      <w:proofErr w:type="spellStart"/>
+      <w:r>
+        <w:t>DocumentCreator</w:t>
+      </w:r>
+      <w:proofErr w:type="spellEnd"/>
+      <w:r>
+        <w:t xml:space="preserve"> y compartiría un tema común (todos serían </w:t>
       </w:r>
       <w:r>
         <w:lastRenderedPageBreak/>
-        <w:t>objetos elegantes o modernos). El cliente solo necesitaría saber cómo manejar la clase abstracta de Letter o Resume, no la versión específica que obtuvo de la fábrica de concreto.</w:t>
+        <w:t xml:space="preserve">objetos elegantes o modernos). El cliente solo necesitaría saber cómo manejar la clase abstracta de </w:t>
+      </w:r>
+      <w:proofErr w:type="spellStart"/>
+      <w:r>
+        <w:t>Letter</w:t>
+      </w:r>
+      <w:proofErr w:type="spellEnd"/>
+      <w:r>
+        <w:t xml:space="preserve"> o Resume, no la versión específica que obtuvo de la fábrica de concreto.</w:t>
       </w:r>
     </w:p>
     <w:p>
@@ -3976,12 +4362,25 @@
         </w:numPr>
       </w:pPr>
       <w:r>
-        <w:t>Qué es el patrón builder</w:t>
-      </w:r>
-    </w:p>
-    <w:p>
-      <w:r>
-        <w:t>El patrón de diseño Builder separa la creación de un objeto complejo de su</w:t>
+        <w:t xml:space="preserve">Qué es el patrón </w:t>
+      </w:r>
+      <w:proofErr w:type="spellStart"/>
+      <w:r>
+        <w:t>builder</w:t>
+      </w:r>
+      <w:proofErr w:type="spellEnd"/>
+    </w:p>
+    <w:p>
+      <w:r>
+        <w:t xml:space="preserve">El patrón de diseño </w:t>
+      </w:r>
+      <w:proofErr w:type="spellStart"/>
+      <w:r>
+        <w:t>Builder</w:t>
+      </w:r>
+      <w:proofErr w:type="spellEnd"/>
+      <w:r>
+        <w:t xml:space="preserve"> separa la creación de un objeto complejo de su</w:t>
       </w:r>
       <w:r>
         <w:t xml:space="preserve"> </w:t>
@@ -4005,27 +4404,66 @@
         </w:numPr>
       </w:pPr>
       <w:r>
-        <w:t>Menciona y explica la estructura del patrón builder</w:t>
-      </w:r>
-    </w:p>
-    <w:p>
-      <w:r>
-        <w:t>Director: Se encarga de construir un objeto utilizando el Constructor (Builder).</w:t>
-      </w:r>
-    </w:p>
-    <w:p>
-      <w:r>
-        <w:t>Builder: Interfaz abstracta que permite la creación de objetos.</w:t>
-      </w:r>
-    </w:p>
-    <w:p>
-      <w:r>
-        <w:t>Concrete Builder: Implementación concreta del Builder definida para cada uno de los tipos. Permite crear el objeto concreto recopilando y creando cada una de las partes que lo compone.</w:t>
-      </w:r>
-    </w:p>
-    <w:p>
-      <w:r>
-        <w:t>Product: Objeto que se ha construido tras el proceso definido por el patrón.</w:t>
+        <w:t xml:space="preserve">Menciona y explica la estructura del patrón </w:t>
+      </w:r>
+      <w:proofErr w:type="spellStart"/>
+      <w:r>
+        <w:t>builder</w:t>
+      </w:r>
+      <w:proofErr w:type="spellEnd"/>
+    </w:p>
+    <w:p>
+      <w:r>
+        <w:t>Director: Se encarga de construir un objeto utilizando el Constructor (</w:t>
+      </w:r>
+      <w:proofErr w:type="spellStart"/>
+      <w:r>
+        <w:t>Builder</w:t>
+      </w:r>
+      <w:proofErr w:type="spellEnd"/>
+      <w:r>
+        <w:t>).</w:t>
+      </w:r>
+    </w:p>
+    <w:p>
+      <w:proofErr w:type="spellStart"/>
+      <w:r>
+        <w:t>Builder</w:t>
+      </w:r>
+      <w:proofErr w:type="spellEnd"/>
+      <w:r>
+        <w:t>: Interfaz abstracta que permite la creación de objetos.</w:t>
+      </w:r>
+    </w:p>
+    <w:p>
+      <w:r>
+        <w:t xml:space="preserve">Concrete </w:t>
+      </w:r>
+      <w:proofErr w:type="spellStart"/>
+      <w:r>
+        <w:t>Builder</w:t>
+      </w:r>
+      <w:proofErr w:type="spellEnd"/>
+      <w:r>
+        <w:t xml:space="preserve">: Implementación concreta del </w:t>
+      </w:r>
+      <w:proofErr w:type="spellStart"/>
+      <w:r>
+        <w:t>Builder</w:t>
+      </w:r>
+      <w:proofErr w:type="spellEnd"/>
+      <w:r>
+        <w:t xml:space="preserve"> definida para cada uno de los tipos. Permite crear el objeto concreto recopilando y creando cada una de las partes que lo compone.</w:t>
+      </w:r>
+    </w:p>
+    <w:p>
+      <w:proofErr w:type="spellStart"/>
+      <w:r>
+        <w:t>Product</w:t>
+      </w:r>
+      <w:proofErr w:type="spellEnd"/>
+      <w:r>
+        <w:t>: Objeto que se ha construido tras el proceso definido por el patrón.</w:t>
       </w:r>
     </w:p>
     <w:p>
@@ -4037,8 +4475,13 @@
         </w:numPr>
       </w:pPr>
       <w:r>
-        <w:t>Menciona aplicaciones del patrón builder</w:t>
-      </w:r>
+        <w:t xml:space="preserve">Menciona aplicaciones del patrón </w:t>
+      </w:r>
+      <w:proofErr w:type="spellStart"/>
+      <w:r>
+        <w:t>builder</w:t>
+      </w:r>
+      <w:proofErr w:type="spellEnd"/>
     </w:p>
     <w:p>
       <w:r>
@@ -4089,17 +4532,29 @@
       </w:r>
     </w:p>
     <w:p>
+      <w:proofErr w:type="spellStart"/>
       <w:r>
         <w:t>IProduct</w:t>
       </w:r>
-      <w:r>
-        <w:t>: Producto abstract</w:t>
-      </w:r>
-    </w:p>
-    <w:p>
-      <w:r>
-        <w:t>Concrete Product</w:t>
-      </w:r>
+      <w:proofErr w:type="spellEnd"/>
+      <w:r>
+        <w:t xml:space="preserve">: Producto </w:t>
+      </w:r>
+      <w:proofErr w:type="spellStart"/>
+      <w:r>
+        <w:t>abstract</w:t>
+      </w:r>
+      <w:proofErr w:type="spellEnd"/>
+    </w:p>
+    <w:p>
+      <w:r>
+        <w:t xml:space="preserve">Concrete </w:t>
+      </w:r>
+      <w:proofErr w:type="spellStart"/>
+      <w:r>
+        <w:t>Product</w:t>
+      </w:r>
+      <w:proofErr w:type="spellEnd"/>
       <w:r>
         <w:t>: Producto concreto</w:t>
       </w:r>
@@ -4116,8 +4571,13 @@
       </w:r>
     </w:p>
     <w:p>
-      <w:r>
-        <w:t>Abstract Factory</w:t>
+      <w:proofErr w:type="spellStart"/>
+      <w:r>
+        <w:t>Abstract</w:t>
+      </w:r>
+      <w:proofErr w:type="spellEnd"/>
+      <w:r>
+        <w:t xml:space="preserve"> Factory</w:t>
       </w:r>
       <w:r>
         <w:t xml:space="preserve">: </w:t>
@@ -4131,8 +4591,13 @@
         <w:pStyle w:val="Heading3"/>
       </w:pPr>
       <w:r>
-        <w:t>Patrón prototype</w:t>
-      </w:r>
+        <w:t xml:space="preserve">Patrón </w:t>
+      </w:r>
+      <w:proofErr w:type="spellStart"/>
+      <w:r>
+        <w:t>prototype</w:t>
+      </w:r>
+      <w:proofErr w:type="spellEnd"/>
     </w:p>
     <w:p>
       <w:r>
@@ -4140,17 +4605,34 @@
       </w:r>
     </w:p>
     <w:p>
+      <w:proofErr w:type="spellStart"/>
       <w:r>
         <w:t>IPrototype</w:t>
       </w:r>
-    </w:p>
-    <w:p>
+      <w:proofErr w:type="spellEnd"/>
+    </w:p>
+    <w:p>
+      <w:proofErr w:type="spellStart"/>
       <w:r>
         <w:t>ConcretePrototype</w:t>
       </w:r>
-      <w:r>
-        <w:t xml:space="preserve"> extends IPrototype</w:t>
-      </w:r>
+      <w:proofErr w:type="spellEnd"/>
+      <w:r>
+        <w:t xml:space="preserve"> </w:t>
+      </w:r>
+      <w:proofErr w:type="spellStart"/>
+      <w:r>
+        <w:t>extends</w:t>
+      </w:r>
+      <w:proofErr w:type="spellEnd"/>
+      <w:r>
+        <w:t xml:space="preserve"> </w:t>
+      </w:r>
+      <w:proofErr w:type="spellStart"/>
+      <w:r>
+        <w:t>IPrototype</w:t>
+      </w:r>
+      <w:proofErr w:type="spellEnd"/>
     </w:p>
     <w:p>
       <w:pPr>
@@ -4158,17 +4640,26 @@
           <w:lang w:val="en-US"/>
         </w:rPr>
       </w:pPr>
+      <w:proofErr w:type="spellStart"/>
       <w:r>
         <w:rPr>
           <w:lang w:val="en-US"/>
         </w:rPr>
         <w:t>PrototypeFactory</w:t>
       </w:r>
+      <w:proofErr w:type="spellEnd"/>
       <w:r>
         <w:rPr>
           <w:lang w:val="en-US"/>
         </w:rPr>
-        <w:t xml:space="preserve"> clone I</w:t>
+        <w:t xml:space="preserve"> clone </w:t>
+      </w:r>
+      <w:proofErr w:type="spellStart"/>
+      <w:r>
+        <w:rPr>
+          <w:lang w:val="en-US"/>
+        </w:rPr>
+        <w:t>I</w:t>
       </w:r>
       <w:r>
         <w:rPr>
@@ -4176,6 +4667,7 @@
         </w:rPr>
         <w:t>Prototype</w:t>
       </w:r>
+      <w:proofErr w:type="spellEnd"/>
     </w:p>
     <w:p>
       <w:pPr>
@@ -4187,14 +4679,22 @@
         <w:rPr>
           <w:lang w:val="en-US"/>
         </w:rPr>
-        <w:t>Client use Prototype and IPrototype</w:t>
-      </w:r>
-    </w:p>
-    <w:p>
-      <w:pPr>
+        <w:t xml:space="preserve">Client use Prototype and </w:t>
+      </w:r>
+      <w:proofErr w:type="spellStart"/>
+      <w:r>
         <w:rPr>
           <w:lang w:val="en-US"/>
         </w:rPr>
+        <w:t>IPrototype</w:t>
+      </w:r>
+      <w:proofErr w:type="spellEnd"/>
+    </w:p>
+    <w:p>
+      <w:pPr>
+        <w:rPr>
+          <w:lang w:val="en-US"/>
+        </w:rPr>
       </w:pPr>
     </w:p>
     <w:p>
@@ -4233,9 +4733,11 @@
       </w:r>
     </w:p>
     <w:p>
+      <w:proofErr w:type="spellStart"/>
       <w:r>
         <w:t>ReusablePool</w:t>
       </w:r>
+      <w:proofErr w:type="spellEnd"/>
       <w:r>
         <w:t xml:space="preserve">: </w:t>
       </w:r>
@@ -4244,6 +4746,7 @@
       </w:r>
     </w:p>
     <w:p>
+      <w:proofErr w:type="spellStart"/>
       <w:r>
         <w:t>Object</w:t>
       </w:r>
@@ -4253,6 +4756,7 @@
       <w:r>
         <w:t>ool</w:t>
       </w:r>
+      <w:proofErr w:type="spellEnd"/>
       <w:r>
         <w:t>: Lista de objetos disponibles y los que ya se han utilizado.</w:t>
       </w:r>
@@ -4279,9 +4783,11 @@
       </w:r>
     </w:p>
     <w:p>
+      <w:proofErr w:type="spellStart"/>
       <w:r>
         <w:t>Adaptee</w:t>
       </w:r>
+      <w:proofErr w:type="spellEnd"/>
     </w:p>
     <w:p>
       <w:r>
@@ -4289,9 +4795,11 @@
       </w:r>
     </w:p>
     <w:p>
+      <w:proofErr w:type="spellStart"/>
       <w:r>
         <w:t>Adapter</w:t>
       </w:r>
+      <w:proofErr w:type="spellEnd"/>
     </w:p>
     <w:p>
       <w:pPr>
@@ -4334,16 +4842,460 @@
     </w:p>
     <w:p>
       <w:r>
-        <w:t>Abstracción, abstración refinada</w:t>
+        <w:t xml:space="preserve">Abstracción, </w:t>
+      </w:r>
+      <w:proofErr w:type="spellStart"/>
+      <w:r>
+        <w:t>abstración</w:t>
+      </w:r>
+      <w:proofErr w:type="spellEnd"/>
+      <w:r>
+        <w:t xml:space="preserve"> refinada</w:t>
       </w:r>
     </w:p>
     <w:p>
       <w:r>
         <w:t>Implementador, implementador concreto</w:t>
       </w:r>
+    </w:p>
+    <w:p>
+      <w:pPr>
+        <w:pStyle w:val="Heading2"/>
+      </w:pPr>
+      <w:r>
+        <w:t>04/02/2020</w:t>
+      </w:r>
+    </w:p>
+    <w:p>
+      <w:pPr>
+        <w:pStyle w:val="Heading2"/>
+      </w:pPr>
+      <w:r>
+        <w:t>Guía examen</w:t>
+      </w:r>
+    </w:p>
+    <w:p>
+      <w:r>
+        <w:t>Examen día martes 10 de marzo</w:t>
+      </w:r>
+    </w:p>
+    <w:p>
+      <w:pPr>
+        <w:pStyle w:val="ListParagraph"/>
+        <w:numPr>
+          <w:ilvl w:val="0"/>
+          <w:numId w:val="29"/>
+        </w:numPr>
+      </w:pPr>
+      <w:r>
+        <w:t>Definición de método fábrica</w:t>
+      </w:r>
+    </w:p>
+    <w:p>
+      <w:pPr>
+        <w:pStyle w:val="ListParagraph"/>
+        <w:numPr>
+          <w:ilvl w:val="0"/>
+          <w:numId w:val="29"/>
+        </w:numPr>
+      </w:pPr>
+      <w:r>
+        <w:t xml:space="preserve">Menciona las ventajas y desventajas de </w:t>
+      </w:r>
+      <w:proofErr w:type="spellStart"/>
+      <w:r>
+        <w:t>factory</w:t>
+      </w:r>
+      <w:proofErr w:type="spellEnd"/>
+      <w:r>
+        <w:t xml:space="preserve"> </w:t>
+      </w:r>
+      <w:proofErr w:type="spellStart"/>
+      <w:r>
+        <w:t>method</w:t>
+      </w:r>
+      <w:proofErr w:type="spellEnd"/>
+      <w:r>
+        <w:t xml:space="preserve"> </w:t>
+      </w:r>
+    </w:p>
+    <w:p>
+      <w:pPr>
+        <w:pStyle w:val="ListParagraph"/>
+        <w:numPr>
+          <w:ilvl w:val="0"/>
+          <w:numId w:val="29"/>
+        </w:numPr>
+      </w:pPr>
+      <w:r>
+        <w:t xml:space="preserve">Definición de patrón </w:t>
+      </w:r>
+      <w:proofErr w:type="spellStart"/>
+      <w:r>
+        <w:t>prototype</w:t>
+      </w:r>
+      <w:proofErr w:type="spellEnd"/>
+    </w:p>
+    <w:p>
+      <w:pPr>
+        <w:pStyle w:val="ListParagraph"/>
+        <w:numPr>
+          <w:ilvl w:val="0"/>
+          <w:numId w:val="29"/>
+        </w:numPr>
+      </w:pPr>
+      <w:r>
+        <w:t>¿Cuándo debemos aplicar el patrón</w:t>
+      </w:r>
+      <w:r>
+        <w:t xml:space="preserve"> </w:t>
+      </w:r>
+      <w:proofErr w:type="spellStart"/>
+      <w:r>
+        <w:t>prototype</w:t>
+      </w:r>
+      <w:proofErr w:type="spellEnd"/>
+      <w:r>
+        <w:t>?</w:t>
+      </w:r>
+    </w:p>
+    <w:p>
+      <w:pPr>
+        <w:pStyle w:val="ListParagraph"/>
+        <w:numPr>
+          <w:ilvl w:val="0"/>
+          <w:numId w:val="29"/>
+        </w:numPr>
+      </w:pPr>
+      <w:r>
+        <w:t xml:space="preserve">Menciona y explica los componentes del patrón </w:t>
+      </w:r>
+      <w:proofErr w:type="spellStart"/>
+      <w:r>
+        <w:t>s</w:t>
+      </w:r>
+      <w:r>
+        <w:t>ingleton</w:t>
+      </w:r>
+      <w:proofErr w:type="spellEnd"/>
+    </w:p>
+    <w:p>
+      <w:pPr>
+        <w:pStyle w:val="ListParagraph"/>
+        <w:numPr>
+          <w:ilvl w:val="0"/>
+          <w:numId w:val="29"/>
+        </w:numPr>
+      </w:pPr>
+      <w:r>
+        <w:t xml:space="preserve">Da un ejemplo en código del patrón </w:t>
+      </w:r>
+      <w:proofErr w:type="spellStart"/>
+      <w:r>
+        <w:t>s</w:t>
+      </w:r>
+      <w:r>
+        <w:t>ingleton</w:t>
+      </w:r>
+      <w:proofErr w:type="spellEnd"/>
+    </w:p>
+    <w:p>
+      <w:pPr>
+        <w:pStyle w:val="ListParagraph"/>
+        <w:numPr>
+          <w:ilvl w:val="0"/>
+          <w:numId w:val="29"/>
+        </w:numPr>
+      </w:pPr>
+      <w:r>
+        <w:t xml:space="preserve">Da la definición del patrón </w:t>
+      </w:r>
+      <w:proofErr w:type="spellStart"/>
+      <w:r>
+        <w:t>object</w:t>
+      </w:r>
+      <w:proofErr w:type="spellEnd"/>
+      <w:r>
+        <w:t xml:space="preserve"> pool</w:t>
+      </w:r>
+    </w:p>
+    <w:p>
+      <w:pPr>
+        <w:pStyle w:val="ListParagraph"/>
+        <w:numPr>
+          <w:ilvl w:val="0"/>
+          <w:numId w:val="29"/>
+        </w:numPr>
+      </w:pPr>
+      <w:r>
+        <w:t xml:space="preserve">¿Cuándo se debe usar el patrón </w:t>
+      </w:r>
+      <w:proofErr w:type="spellStart"/>
+      <w:r>
+        <w:t>object</w:t>
+      </w:r>
+      <w:proofErr w:type="spellEnd"/>
+      <w:r>
+        <w:t xml:space="preserve"> pool?</w:t>
+      </w:r>
+    </w:p>
+    <w:p>
+      <w:pPr>
+        <w:pStyle w:val="ListParagraph"/>
+        <w:numPr>
+          <w:ilvl w:val="0"/>
+          <w:numId w:val="29"/>
+        </w:numPr>
+      </w:pPr>
+      <w:r>
+        <w:t xml:space="preserve">Menciona y explica la estructura del patrón </w:t>
+      </w:r>
+      <w:proofErr w:type="spellStart"/>
+      <w:r>
+        <w:t>object</w:t>
+      </w:r>
+      <w:proofErr w:type="spellEnd"/>
+      <w:r>
+        <w:t xml:space="preserve"> pool</w:t>
+      </w:r>
+    </w:p>
+    <w:p>
+      <w:pPr>
+        <w:pStyle w:val="ListParagraph"/>
+        <w:numPr>
+          <w:ilvl w:val="0"/>
+          <w:numId w:val="29"/>
+        </w:numPr>
+      </w:pPr>
+      <w:r>
+        <w:t xml:space="preserve">Menciona las ventajas y desventajas del patrón </w:t>
+      </w:r>
+      <w:proofErr w:type="spellStart"/>
+      <w:r>
+        <w:t>adapter</w:t>
+      </w:r>
+      <w:proofErr w:type="spellEnd"/>
+    </w:p>
+    <w:p>
+      <w:pPr>
+        <w:pStyle w:val="ListParagraph"/>
+        <w:numPr>
+          <w:ilvl w:val="0"/>
+          <w:numId w:val="29"/>
+        </w:numPr>
+      </w:pPr>
+      <w:r>
+        <w:t xml:space="preserve">Menciona algunas aplicaciones del patrón </w:t>
+      </w:r>
+      <w:proofErr w:type="spellStart"/>
+      <w:r>
+        <w:t>adapter</w:t>
+      </w:r>
+      <w:proofErr w:type="spellEnd"/>
+    </w:p>
+    <w:p>
+      <w:pPr>
+        <w:pStyle w:val="ListParagraph"/>
+        <w:numPr>
+          <w:ilvl w:val="0"/>
+          <w:numId w:val="29"/>
+        </w:numPr>
+      </w:pPr>
+      <w:r>
+        <w:t xml:space="preserve">Definición del patrón </w:t>
+      </w:r>
+      <w:r>
+        <w:t>bridge</w:t>
+      </w:r>
+    </w:p>
+    <w:p>
+      <w:pPr>
+        <w:pStyle w:val="ListParagraph"/>
+        <w:numPr>
+          <w:ilvl w:val="0"/>
+          <w:numId w:val="29"/>
+        </w:numPr>
+      </w:pPr>
+      <w:r>
+        <w:t>Menciona los participantes</w:t>
+      </w:r>
+      <w:r>
+        <w:t xml:space="preserve"> en el patrón </w:t>
+      </w:r>
+      <w:r>
+        <w:t>bridge</w:t>
+      </w:r>
+    </w:p>
+    <w:p>
+      <w:pPr>
+        <w:pStyle w:val="ListParagraph"/>
+        <w:numPr>
+          <w:ilvl w:val="0"/>
+          <w:numId w:val="29"/>
+        </w:numPr>
+      </w:pPr>
+      <w:r>
+        <w:t xml:space="preserve">Da un ejemplo del patrón </w:t>
+      </w:r>
+      <w:r>
+        <w:t>bridge</w:t>
+      </w:r>
+    </w:p>
+    <w:p>
+      <w:pPr>
+        <w:pStyle w:val="ListParagraph"/>
+        <w:numPr>
+          <w:ilvl w:val="0"/>
+          <w:numId w:val="29"/>
+        </w:numPr>
+      </w:pPr>
+      <w:r>
+        <w:t>Definición patrón composite</w:t>
+      </w:r>
+    </w:p>
+    <w:p>
+      <w:pPr>
+        <w:pStyle w:val="ListParagraph"/>
+        <w:numPr>
+          <w:ilvl w:val="0"/>
+          <w:numId w:val="29"/>
+        </w:numPr>
+      </w:pPr>
+      <w:r>
+        <w:t>Menciona y explica los elementos del patrón composite</w:t>
+      </w:r>
+    </w:p>
+    <w:p>
+      <w:pPr>
+        <w:pStyle w:val="ListParagraph"/>
+        <w:numPr>
+          <w:ilvl w:val="0"/>
+          <w:numId w:val="29"/>
+        </w:numPr>
+      </w:pPr>
+      <w:r>
+        <w:t>¿Cuál es la metodología para aplicar el patrón composite?</w:t>
+      </w:r>
+    </w:p>
+    <w:p>
+      <w:pPr>
+        <w:pStyle w:val="ListParagraph"/>
+        <w:numPr>
+          <w:ilvl w:val="0"/>
+          <w:numId w:val="29"/>
+        </w:numPr>
+      </w:pPr>
+      <w:r>
+        <w:t xml:space="preserve">Definición del patrón </w:t>
+      </w:r>
+      <w:proofErr w:type="spellStart"/>
+      <w:r>
+        <w:t>decorator</w:t>
+      </w:r>
+      <w:proofErr w:type="spellEnd"/>
+    </w:p>
+    <w:p>
+      <w:pPr>
+        <w:pStyle w:val="ListParagraph"/>
+        <w:numPr>
+          <w:ilvl w:val="0"/>
+          <w:numId w:val="29"/>
+        </w:numPr>
+      </w:pPr>
+      <w:r>
+        <w:t xml:space="preserve">Ejemplo patrón </w:t>
+      </w:r>
+      <w:proofErr w:type="spellStart"/>
+      <w:r>
+        <w:t>decorator</w:t>
+      </w:r>
+      <w:proofErr w:type="spellEnd"/>
+    </w:p>
+    <w:p>
+      <w:pPr>
+        <w:pStyle w:val="ListParagraph"/>
+        <w:numPr>
+          <w:ilvl w:val="0"/>
+          <w:numId w:val="29"/>
+        </w:numPr>
+      </w:pPr>
+      <w:r>
+        <w:t xml:space="preserve">Menciona la estructura del patrón </w:t>
+      </w:r>
+      <w:proofErr w:type="spellStart"/>
+      <w:r>
+        <w:t>decorator</w:t>
+      </w:r>
+      <w:proofErr w:type="spellEnd"/>
+    </w:p>
+    <w:p>
+      <w:pPr>
+        <w:pStyle w:val="Heading2"/>
+      </w:pPr>
+      <w:r>
+        <w:t xml:space="preserve">Patrón </w:t>
+      </w:r>
+      <w:proofErr w:type="spellStart"/>
+      <w:r>
+        <w:t>Facade</w:t>
+      </w:r>
+      <w:proofErr w:type="spellEnd"/>
+    </w:p>
+    <w:p>
+      <w:r>
+        <w:t>Componentes</w:t>
+      </w:r>
+    </w:p>
+    <w:p>
+      <w:r>
+        <w:t>Fachada. Conoce los responsables de cada petición</w:t>
+      </w:r>
+    </w:p>
+    <w:p>
+      <w:r>
+        <w:t>Subclases. Contienen los procesos para cada petición. Las subclases no conocen que existe una fachada.</w:t>
+      </w:r>
+    </w:p>
+    <w:p>
+      <w:pPr>
+        <w:pStyle w:val="Heading3"/>
+      </w:pPr>
+      <w:r>
+        <w:t xml:space="preserve">Patrón </w:t>
+      </w:r>
+      <w:proofErr w:type="spellStart"/>
+      <w:r>
+        <w:t>FlyWeight</w:t>
+      </w:r>
+      <w:proofErr w:type="spellEnd"/>
+    </w:p>
+    <w:p>
+      <w:r>
+        <w:t>Client</w:t>
+      </w:r>
+    </w:p>
+    <w:p>
+      <w:proofErr w:type="spellStart"/>
+      <w:r>
+        <w:t>Flyweight</w:t>
+      </w:r>
+      <w:proofErr w:type="spellEnd"/>
+      <w:r>
+        <w:t xml:space="preserve"> Factory</w:t>
+      </w:r>
+    </w:p>
+    <w:p>
+      <w:proofErr w:type="spellStart"/>
+      <w:r>
+        <w:t>Flyweght</w:t>
+      </w:r>
+      <w:proofErr w:type="spellEnd"/>
+    </w:p>
+    <w:p>
       <w:bookmarkStart w:id="19" w:name="_GoBack"/>
       <w:bookmarkEnd w:id="19"/>
     </w:p>
+    <w:p/>
     <w:sectPr>
       <w:pgSz w:w="12240" w:h="15840"/>
       <w:pgMar w:top="1440" w:right="1440" w:bottom="1440" w:left="1440" w:header="720" w:footer="720" w:gutter="0"/>
@@ -4355,7 +5307,7 @@
 </file>
 
 <file path=word/numbering.xml><?xml version="1.0" encoding="utf-8"?>
-<w:numbering xmlns:wpc="http://schemas.microsoft.com/office/word/2010/wordprocessingCanvas" xmlns:cx="http://schemas.microsoft.com/office/drawing/2014/chartex" xmlns:cx1="http://schemas.microsoft.com/office/drawing/2015/9/8/chartex" xmlns:cx2="http://schemas.microsoft.com/office/drawing/2015/10/21/chartex" xmlns:cx3="http://schemas.microsoft.com/office/drawing/2016/5/9/chartex" xmlns:cx4="http://schemas.microsoft.com/office/drawing/2016/5/10/chartex" xmlns:cx5="http://schemas.microsoft.com/office/drawing/2016/5/11/chartex" xmlns:cx6="http://schemas.microsoft.com/office/drawing/2016/5/12/chartex" xmlns:cx7="http://schemas.microsoft.com/office/drawing/2016/5/13/chartex" xmlns:cx8="http://schemas.microsoft.com/office/drawing/2016/5/14/chartex" xmlns:mc="http://schemas.openxmlformats.org/markup-compatibility/2006" xmlns:aink="http://schemas.microsoft.com/office/drawing/2016/ink" xmlns:am3d="http://schemas.microsoft.com/office/drawing/2017/model3d" xmlns:o="urn:schemas-microsoft-com:office:office" xmlns:r="http://schemas.openxmlformats.org/officeDocument/2006/relationships" xmlns:m="http://schemas.openxmlformats.org/officeDocument/2006/math" xmlns:v="urn:schemas-microsoft-com:vml" xmlns:wp14="http://schemas.microsoft.com/office/word/2010/wordprocessingDrawing" xmlns:wp="http://schemas.openxmlformats.org/drawingml/2006/wordprocessingDrawing" xmlns:w10="urn:schemas-microsoft-com:office:word" xmlns:w="http://schemas.openxmlformats.org/wordprocessingml/2006/main" xmlns:w14="http://schemas.microsoft.com/office/word/2010/wordml" xmlns:w15="http://schemas.microsoft.com/office/word/2012/wordml" xmlns:w16cex="http://schemas.microsoft.com/office/word/2018/wordml/cex" xmlns:w16cid="http://schemas.microsoft.com/office/word/2016/wordml/cid" xmlns:w16="http://schemas.microsoft.com/office/word/2018/wordml" xmlns:w16se="http://schemas.microsoft.com/office/word/2015/wordml/symex" xmlns:wpg="http://schemas.microsoft.com/office/word/2010/wordprocessingGroup" xmlns:wpi="http://schemas.microsoft.com/office/word/2010/wordprocessingInk" xmlns:wne="http://schemas.microsoft.com/office/word/2006/wordml" xmlns:wps="http://schemas.microsoft.com/office/word/2010/wordprocessingShape" mc:Ignorable="w14 w15 w16se w16cid w16 w16cex wp14">
+<w:numbering xmlns:wpc="http://schemas.microsoft.com/office/word/2010/wordprocessingCanvas" xmlns:cx="http://schemas.microsoft.com/office/drawing/2014/chartex" xmlns:cx1="http://schemas.microsoft.com/office/drawing/2015/9/8/chartex" xmlns:cx2="http://schemas.microsoft.com/office/drawing/2015/10/21/chartex" xmlns:cx3="http://schemas.microsoft.com/office/drawing/2016/5/9/chartex" xmlns:cx4="http://schemas.microsoft.com/office/drawing/2016/5/10/chartex" xmlns:cx5="http://schemas.microsoft.com/office/drawing/2016/5/11/chartex" xmlns:cx6="http://schemas.microsoft.com/office/drawing/2016/5/12/chartex" xmlns:cx7="http://schemas.microsoft.com/office/drawing/2016/5/13/chartex" xmlns:cx8="http://schemas.microsoft.com/office/drawing/2016/5/14/chartex" xmlns:mc="http://schemas.openxmlformats.org/markup-compatibility/2006" xmlns:aink="http://schemas.microsoft.com/office/drawing/2016/ink" xmlns:am3d="http://schemas.microsoft.com/office/drawing/2017/model3d" xmlns:o="urn:schemas-microsoft-com:office:office" xmlns:r="http://schemas.openxmlformats.org/officeDocument/2006/relationships" xmlns:m="http://schemas.openxmlformats.org/officeDocument/2006/math" xmlns:v="urn:schemas-microsoft-com:vml" xmlns:wp14="http://schemas.microsoft.com/office/word/2010/wordprocessingDrawing" xmlns:wp="http://schemas.openxmlformats.org/drawingml/2006/wordprocessingDrawing" xmlns:w10="urn:schemas-microsoft-com:office:word" xmlns:w="http://schemas.openxmlformats.org/wordprocessingml/2006/main" xmlns:w14="http://schemas.microsoft.com/office/word/2010/wordml" xmlns:w15="http://schemas.microsoft.com/office/word/2012/wordml" xmlns:w16cid="http://schemas.microsoft.com/office/word/2016/wordml/cid" xmlns:w16se="http://schemas.microsoft.com/office/word/2015/wordml/symex" xmlns:wpg="http://schemas.microsoft.com/office/word/2010/wordprocessingGroup" xmlns:wpi="http://schemas.microsoft.com/office/word/2010/wordprocessingInk" xmlns:wne="http://schemas.microsoft.com/office/word/2006/wordml" xmlns:wps="http://schemas.microsoft.com/office/word/2010/wordprocessingShape" mc:Ignorable="w14 w15 w16se w16cid wp14">
   <w:abstractNum w:abstractNumId="0" w15:restartNumberingAfterBreak="0">
     <w:nsid w:val="05693416"/>
     <w:multiLevelType w:val="hybridMultilevel"/>
@@ -4669,9 +5621,9 @@
     </w:lvl>
   </w:abstractNum>
   <w:abstractNum w:abstractNumId="3" w15:restartNumberingAfterBreak="0">
-    <w:nsid w:val="1B2D52BA"/>
+    <w:nsid w:val="19A7453C"/>
     <w:multiLevelType w:val="hybridMultilevel"/>
-    <w:tmpl w:val="DBCE0982"/>
+    <w:tmpl w:val="E2FA4B04"/>
     <w:lvl w:ilvl="0" w:tplc="0409000F">
       <w:start w:val="1"/>
       <w:numFmt w:val="decimal"/>
@@ -4755,6 +5707,92 @@
     </w:lvl>
   </w:abstractNum>
   <w:abstractNum w:abstractNumId="4" w15:restartNumberingAfterBreak="0">
+    <w:nsid w:val="1B2D52BA"/>
+    <w:multiLevelType w:val="hybridMultilevel"/>
+    <w:tmpl w:val="E2FA4B04"/>
+    <w:lvl w:ilvl="0" w:tplc="0409000F">
+      <w:start w:val="1"/>
+      <w:numFmt w:val="decimal"/>
+      <w:lvlText w:val="%1."/>
+      <w:lvlJc w:val="left"/>
+      <w:pPr>
+        <w:ind w:left="720" w:hanging="360"/>
+      </w:pPr>
+    </w:lvl>
+    <w:lvl w:ilvl="1" w:tplc="04090019" w:tentative="1">
+      <w:start w:val="1"/>
+      <w:numFmt w:val="lowerLetter"/>
+      <w:lvlText w:val="%2."/>
+      <w:lvlJc w:val="left"/>
+      <w:pPr>
+        <w:ind w:left="1440" w:hanging="360"/>
+      </w:pPr>
+    </w:lvl>
+    <w:lvl w:ilvl="2" w:tplc="0409001B" w:tentative="1">
+      <w:start w:val="1"/>
+      <w:numFmt w:val="lowerRoman"/>
+      <w:lvlText w:val="%3."/>
+      <w:lvlJc w:val="right"/>
+      <w:pPr>
+        <w:ind w:left="2160" w:hanging="180"/>
+      </w:pPr>
+    </w:lvl>
+    <w:lvl w:ilvl="3" w:tplc="0409000F" w:tentative="1">
+      <w:start w:val="1"/>
+      <w:numFmt w:val="decimal"/>
+      <w:lvlText w:val="%4."/>
+      <w:lvlJc w:val="left"/>
+      <w:pPr>
+        <w:ind w:left="2880" w:hanging="360"/>
+      </w:pPr>
+    </w:lvl>
+    <w:lvl w:ilvl="4" w:tplc="04090019" w:tentative="1">
+      <w:start w:val="1"/>
+      <w:numFmt w:val="lowerLetter"/>
+      <w:lvlText w:val="%5."/>
+      <w:lvlJc w:val="left"/>
+      <w:pPr>
+        <w:ind w:left="3600" w:hanging="360"/>
+      </w:pPr>
+    </w:lvl>
+    <w:lvl w:ilvl="5" w:tplc="0409001B" w:tentative="1">
+      <w:start w:val="1"/>
+      <w:numFmt w:val="lowerRoman"/>
+      <w:lvlText w:val="%6."/>
+      <w:lvlJc w:val="right"/>
+      <w:pPr>
+        <w:ind w:left="4320" w:hanging="180"/>
+      </w:pPr>
+    </w:lvl>
+    <w:lvl w:ilvl="6" w:tplc="0409000F" w:tentative="1">
+      <w:start w:val="1"/>
+      <w:numFmt w:val="decimal"/>
+      <w:lvlText w:val="%7."/>
+      <w:lvlJc w:val="left"/>
+      <w:pPr>
+        <w:ind w:left="5040" w:hanging="360"/>
+      </w:pPr>
+    </w:lvl>
+    <w:lvl w:ilvl="7" w:tplc="04090019" w:tentative="1">
+      <w:start w:val="1"/>
+      <w:numFmt w:val="lowerLetter"/>
+      <w:lvlText w:val="%8."/>
+      <w:lvlJc w:val="left"/>
+      <w:pPr>
+        <w:ind w:left="5760" w:hanging="360"/>
+      </w:pPr>
+    </w:lvl>
+    <w:lvl w:ilvl="8" w:tplc="0409001B" w:tentative="1">
+      <w:start w:val="1"/>
+      <w:numFmt w:val="lowerRoman"/>
+      <w:lvlText w:val="%9."/>
+      <w:lvlJc w:val="right"/>
+      <w:pPr>
+        <w:ind w:left="6480" w:hanging="180"/>
+      </w:pPr>
+    </w:lvl>
+  </w:abstractNum>
+  <w:abstractNum w:abstractNumId="5" w15:restartNumberingAfterBreak="0">
     <w:nsid w:val="1F925094"/>
     <w:multiLevelType w:val="multilevel"/>
     <w:tmpl w:val="0409001F"/>
@@ -4840,7 +5878,7 @@
       </w:pPr>
     </w:lvl>
   </w:abstractNum>
-  <w:abstractNum w:abstractNumId="5" w15:restartNumberingAfterBreak="0">
+  <w:abstractNum w:abstractNumId="6" w15:restartNumberingAfterBreak="0">
     <w:nsid w:val="221E08CE"/>
     <w:multiLevelType w:val="hybridMultilevel"/>
     <w:tmpl w:val="D0D29CC6"/>
@@ -4926,7 +5964,7 @@
       </w:pPr>
     </w:lvl>
   </w:abstractNum>
-  <w:abstractNum w:abstractNumId="6" w15:restartNumberingAfterBreak="0">
+  <w:abstractNum w:abstractNumId="7" w15:restartNumberingAfterBreak="0">
     <w:nsid w:val="255435CC"/>
     <w:multiLevelType w:val="hybridMultilevel"/>
     <w:tmpl w:val="2CAC13D8"/>
@@ -5039,7 +6077,7 @@
       </w:rPr>
     </w:lvl>
   </w:abstractNum>
-  <w:abstractNum w:abstractNumId="7" w15:restartNumberingAfterBreak="0">
+  <w:abstractNum w:abstractNumId="8" w15:restartNumberingAfterBreak="0">
     <w:nsid w:val="27A52E4C"/>
     <w:multiLevelType w:val="hybridMultilevel"/>
     <w:tmpl w:val="C924E3FA"/>
@@ -5128,7 +6166,7 @@
       </w:pPr>
     </w:lvl>
   </w:abstractNum>
-  <w:abstractNum w:abstractNumId="8" w15:restartNumberingAfterBreak="0">
+  <w:abstractNum w:abstractNumId="9" w15:restartNumberingAfterBreak="0">
     <w:nsid w:val="2D21175B"/>
     <w:multiLevelType w:val="hybridMultilevel"/>
     <w:tmpl w:val="5C360E48"/>
@@ -5241,7 +6279,7 @@
       </w:rPr>
     </w:lvl>
   </w:abstractNum>
-  <w:abstractNum w:abstractNumId="9" w15:restartNumberingAfterBreak="0">
+  <w:abstractNum w:abstractNumId="10" w15:restartNumberingAfterBreak="0">
     <w:nsid w:val="32897AB5"/>
     <w:multiLevelType w:val="hybridMultilevel"/>
     <w:tmpl w:val="9ED86B9E"/>
@@ -5354,7 +6392,7 @@
       </w:rPr>
     </w:lvl>
   </w:abstractNum>
-  <w:abstractNum w:abstractNumId="10" w15:restartNumberingAfterBreak="0">
+  <w:abstractNum w:abstractNumId="11" w15:restartNumberingAfterBreak="0">
     <w:nsid w:val="33295D3B"/>
     <w:multiLevelType w:val="multilevel"/>
     <w:tmpl w:val="0409001F"/>
@@ -5440,7 +6478,7 @@
       </w:pPr>
     </w:lvl>
   </w:abstractNum>
-  <w:abstractNum w:abstractNumId="11" w15:restartNumberingAfterBreak="0">
+  <w:abstractNum w:abstractNumId="12" w15:restartNumberingAfterBreak="0">
     <w:nsid w:val="34265026"/>
     <w:multiLevelType w:val="hybridMultilevel"/>
     <w:tmpl w:val="123C0E4A"/>
@@ -5526,7 +6564,7 @@
       </w:pPr>
     </w:lvl>
   </w:abstractNum>
-  <w:abstractNum w:abstractNumId="12" w15:restartNumberingAfterBreak="0">
+  <w:abstractNum w:abstractNumId="13" w15:restartNumberingAfterBreak="0">
     <w:nsid w:val="375E55FE"/>
     <w:multiLevelType w:val="hybridMultilevel"/>
     <w:tmpl w:val="951CD710"/>
@@ -5639,7 +6677,7 @@
       </w:rPr>
     </w:lvl>
   </w:abstractNum>
-  <w:abstractNum w:abstractNumId="13" w15:restartNumberingAfterBreak="0">
+  <w:abstractNum w:abstractNumId="14" w15:restartNumberingAfterBreak="0">
     <w:nsid w:val="3DE543CA"/>
     <w:multiLevelType w:val="hybridMultilevel"/>
     <w:tmpl w:val="DA941A8E"/>
@@ -5752,7 +6790,7 @@
       </w:rPr>
     </w:lvl>
   </w:abstractNum>
-  <w:abstractNum w:abstractNumId="14" w15:restartNumberingAfterBreak="0">
+  <w:abstractNum w:abstractNumId="15" w15:restartNumberingAfterBreak="0">
     <w:nsid w:val="40BA65E5"/>
     <w:multiLevelType w:val="multilevel"/>
     <w:tmpl w:val="0409001F"/>
@@ -5838,7 +6876,7 @@
       </w:pPr>
     </w:lvl>
   </w:abstractNum>
-  <w:abstractNum w:abstractNumId="15" w15:restartNumberingAfterBreak="0">
+  <w:abstractNum w:abstractNumId="16" w15:restartNumberingAfterBreak="0">
     <w:nsid w:val="414376CD"/>
     <w:multiLevelType w:val="hybridMultilevel"/>
     <w:tmpl w:val="F0C2E1BC"/>
@@ -5927,7 +6965,7 @@
       </w:pPr>
     </w:lvl>
   </w:abstractNum>
-  <w:abstractNum w:abstractNumId="16" w15:restartNumberingAfterBreak="0">
+  <w:abstractNum w:abstractNumId="17" w15:restartNumberingAfterBreak="0">
     <w:nsid w:val="452260A5"/>
     <w:multiLevelType w:val="hybridMultilevel"/>
     <w:tmpl w:val="A6C663C0"/>
@@ -6016,7 +7054,7 @@
       </w:pPr>
     </w:lvl>
   </w:abstractNum>
-  <w:abstractNum w:abstractNumId="17" w15:restartNumberingAfterBreak="0">
+  <w:abstractNum w:abstractNumId="18" w15:restartNumberingAfterBreak="0">
     <w:nsid w:val="470E3880"/>
     <w:multiLevelType w:val="multilevel"/>
     <w:tmpl w:val="0409001F"/>
@@ -6102,7 +7140,7 @@
       </w:pPr>
     </w:lvl>
   </w:abstractNum>
-  <w:abstractNum w:abstractNumId="18" w15:restartNumberingAfterBreak="0">
+  <w:abstractNum w:abstractNumId="19" w15:restartNumberingAfterBreak="0">
     <w:nsid w:val="4C2851C9"/>
     <w:multiLevelType w:val="hybridMultilevel"/>
     <w:tmpl w:val="C3788836"/>
@@ -6215,7 +7253,7 @@
       </w:rPr>
     </w:lvl>
   </w:abstractNum>
-  <w:abstractNum w:abstractNumId="19" w15:restartNumberingAfterBreak="0">
+  <w:abstractNum w:abstractNumId="20" w15:restartNumberingAfterBreak="0">
     <w:nsid w:val="55A137FD"/>
     <w:multiLevelType w:val="hybridMultilevel"/>
     <w:tmpl w:val="2ABE273E"/>
@@ -6304,7 +7342,7 @@
       </w:pPr>
     </w:lvl>
   </w:abstractNum>
-  <w:abstractNum w:abstractNumId="20" w15:restartNumberingAfterBreak="0">
+  <w:abstractNum w:abstractNumId="21" w15:restartNumberingAfterBreak="0">
     <w:nsid w:val="5A720FCF"/>
     <w:multiLevelType w:val="multilevel"/>
     <w:tmpl w:val="0409001F"/>
@@ -6390,7 +7428,7 @@
       </w:pPr>
     </w:lvl>
   </w:abstractNum>
-  <w:abstractNum w:abstractNumId="21" w15:restartNumberingAfterBreak="0">
+  <w:abstractNum w:abstractNumId="22" w15:restartNumberingAfterBreak="0">
     <w:nsid w:val="5C601153"/>
     <w:multiLevelType w:val="multilevel"/>
     <w:tmpl w:val="0409001F"/>
@@ -6476,7 +7514,7 @@
       </w:pPr>
     </w:lvl>
   </w:abstractNum>
-  <w:abstractNum w:abstractNumId="22" w15:restartNumberingAfterBreak="0">
+  <w:abstractNum w:abstractNumId="23" w15:restartNumberingAfterBreak="0">
     <w:nsid w:val="65220585"/>
     <w:multiLevelType w:val="hybridMultilevel"/>
     <w:tmpl w:val="63FC5478"/>
@@ -6565,7 +7603,7 @@
       </w:pPr>
     </w:lvl>
   </w:abstractNum>
-  <w:abstractNum w:abstractNumId="23" w15:restartNumberingAfterBreak="0">
+  <w:abstractNum w:abstractNumId="24" w15:restartNumberingAfterBreak="0">
     <w:nsid w:val="66FD5560"/>
     <w:multiLevelType w:val="hybridMultilevel"/>
     <w:tmpl w:val="2F8A0EDE"/>
@@ -6654,7 +7692,7 @@
       </w:pPr>
     </w:lvl>
   </w:abstractNum>
-  <w:abstractNum w:abstractNumId="24" w15:restartNumberingAfterBreak="0">
+  <w:abstractNum w:abstractNumId="25" w15:restartNumberingAfterBreak="0">
     <w:nsid w:val="6B6A1252"/>
     <w:multiLevelType w:val="hybridMultilevel"/>
     <w:tmpl w:val="189A482C"/>
@@ -6743,7 +7781,7 @@
       </w:pPr>
     </w:lvl>
   </w:abstractNum>
-  <w:abstractNum w:abstractNumId="25" w15:restartNumberingAfterBreak="0">
+  <w:abstractNum w:abstractNumId="26" w15:restartNumberingAfterBreak="0">
     <w:nsid w:val="6CF00D35"/>
     <w:multiLevelType w:val="hybridMultilevel"/>
     <w:tmpl w:val="B3D689A4"/>
@@ -6832,7 +7870,7 @@
       </w:pPr>
     </w:lvl>
   </w:abstractNum>
-  <w:abstractNum w:abstractNumId="26" w15:restartNumberingAfterBreak="0">
+  <w:abstractNum w:abstractNumId="27" w15:restartNumberingAfterBreak="0">
     <w:nsid w:val="70106CEC"/>
     <w:multiLevelType w:val="hybridMultilevel"/>
     <w:tmpl w:val="CBDC67AC"/>
@@ -6945,7 +7983,7 @@
       </w:rPr>
     </w:lvl>
   </w:abstractNum>
-  <w:abstractNum w:abstractNumId="27" w15:restartNumberingAfterBreak="0">
+  <w:abstractNum w:abstractNumId="28" w15:restartNumberingAfterBreak="0">
     <w:nsid w:val="7528470C"/>
     <w:multiLevelType w:val="hybridMultilevel"/>
     <w:tmpl w:val="961AF96C"/>
@@ -7059,34 +8097,34 @@
     </w:lvl>
   </w:abstractNum>
   <w:num w:numId="1">
-    <w:abstractNumId w:val="11"/>
+    <w:abstractNumId w:val="12"/>
   </w:num>
   <w:num w:numId="2">
+    <w:abstractNumId w:val="22"/>
+  </w:num>
+  <w:num w:numId="3">
+    <w:abstractNumId w:val="15"/>
+  </w:num>
+  <w:num w:numId="4">
     <w:abstractNumId w:val="21"/>
   </w:num>
-  <w:num w:numId="3">
-    <w:abstractNumId w:val="14"/>
-  </w:num>
-  <w:num w:numId="4">
-    <w:abstractNumId w:val="20"/>
-  </w:num>
   <w:num w:numId="5">
-    <w:abstractNumId w:val="10"/>
+    <w:abstractNumId w:val="11"/>
   </w:num>
   <w:num w:numId="6">
     <w:abstractNumId w:val="2"/>
   </w:num>
   <w:num w:numId="7">
-    <w:abstractNumId w:val="17"/>
+    <w:abstractNumId w:val="18"/>
   </w:num>
   <w:num w:numId="8">
-    <w:abstractNumId w:val="22"/>
+    <w:abstractNumId w:val="23"/>
   </w:num>
   <w:num w:numId="9">
-    <w:abstractNumId w:val="12"/>
+    <w:abstractNumId w:val="13"/>
   </w:num>
   <w:num w:numId="10">
-    <w:abstractNumId w:val="13"/>
+    <w:abstractNumId w:val="14"/>
   </w:num>
   <w:num w:numId="11">
     <w:abstractNumId w:val="0"/>
@@ -7095,58 +8133,61 @@
     <w:abstractNumId w:val="1"/>
   </w:num>
   <w:num w:numId="13">
+    <w:abstractNumId w:val="27"/>
+  </w:num>
+  <w:num w:numId="14">
+    <w:abstractNumId w:val="19"/>
+  </w:num>
+  <w:num w:numId="15">
+    <w:abstractNumId w:val="5"/>
+  </w:num>
+  <w:num w:numId="16">
+    <w:abstractNumId w:val="9"/>
+  </w:num>
+  <w:num w:numId="17">
+    <w:abstractNumId w:val="28"/>
+  </w:num>
+  <w:num w:numId="18">
+    <w:abstractNumId w:val="7"/>
+  </w:num>
+  <w:num w:numId="19">
+    <w:abstractNumId w:val="10"/>
+  </w:num>
+  <w:num w:numId="20">
+    <w:abstractNumId w:val="6"/>
+  </w:num>
+  <w:num w:numId="21">
+    <w:abstractNumId w:val="4"/>
+  </w:num>
+  <w:num w:numId="22">
+    <w:abstractNumId w:val="17"/>
+  </w:num>
+  <w:num w:numId="23">
+    <w:abstractNumId w:val="8"/>
+  </w:num>
+  <w:num w:numId="24">
     <w:abstractNumId w:val="26"/>
   </w:num>
-  <w:num w:numId="14">
-    <w:abstractNumId w:val="18"/>
+  <w:num w:numId="25">
+    <w:abstractNumId w:val="25"/>
   </w:num>
-  <w:num w:numId="15">
-    <w:abstractNumId w:val="4"/>
-  </w:num>
-  <w:num w:numId="16">
-    <w:abstractNumId w:val="8"/>
-  </w:num>
-  <w:num w:numId="17">
-    <w:abstractNumId w:val="27"/>
-  </w:num>
-  <w:num w:numId="18">
-    <w:abstractNumId w:val="6"/>
-  </w:num>
-  <w:num w:numId="19">
-    <w:abstractNumId w:val="9"/>
-  </w:num>
-  <w:num w:numId="20">
-    <w:abstractNumId w:val="5"/>
-  </w:num>
-  <w:num w:numId="21">
-    <w:abstractNumId w:val="3"/>
-  </w:num>
-  <w:num w:numId="22">
+  <w:num w:numId="26">
     <w:abstractNumId w:val="16"/>
   </w:num>
-  <w:num w:numId="23">
-    <w:abstractNumId w:val="7"/>
-  </w:num>
-  <w:num w:numId="24">
-    <w:abstractNumId w:val="25"/>
-  </w:num>
-  <w:num w:numId="25">
+  <w:num w:numId="27">
     <w:abstractNumId w:val="24"/>
   </w:num>
-  <w:num w:numId="26">
-    <w:abstractNumId w:val="15"/>
+  <w:num w:numId="28">
+    <w:abstractNumId w:val="20"/>
   </w:num>
-  <w:num w:numId="27">
-    <w:abstractNumId w:val="23"/>
-  </w:num>
-  <w:num w:numId="28">
-    <w:abstractNumId w:val="19"/>
+  <w:num w:numId="29">
+    <w:abstractNumId w:val="3"/>
   </w:num>
 </w:numbering>
 </file>
 
 <file path=word/styles.xml><?xml version="1.0" encoding="utf-8"?>
-<w:styles xmlns:mc="http://schemas.openxmlformats.org/markup-compatibility/2006" xmlns:r="http://schemas.openxmlformats.org/officeDocument/2006/relationships" xmlns:w="http://schemas.openxmlformats.org/wordprocessingml/2006/main" xmlns:w14="http://schemas.microsoft.com/office/word/2010/wordml" xmlns:w15="http://schemas.microsoft.com/office/word/2012/wordml" xmlns:w16cex="http://schemas.microsoft.com/office/word/2018/wordml/cex" xmlns:w16cid="http://schemas.microsoft.com/office/word/2016/wordml/cid" xmlns:w16="http://schemas.microsoft.com/office/word/2018/wordml" xmlns:w16se="http://schemas.microsoft.com/office/word/2015/wordml/symex" mc:Ignorable="w14 w15 w16se w16cid w16 w16cex">
+<w:styles xmlns:mc="http://schemas.openxmlformats.org/markup-compatibility/2006" xmlns:r="http://schemas.openxmlformats.org/officeDocument/2006/relationships" xmlns:w="http://schemas.openxmlformats.org/wordprocessingml/2006/main" xmlns:w14="http://schemas.microsoft.com/office/word/2010/wordml" xmlns:w15="http://schemas.microsoft.com/office/word/2012/wordml" xmlns:w16cid="http://schemas.microsoft.com/office/word/2016/wordml/cid" xmlns:w16se="http://schemas.microsoft.com/office/word/2015/wordml/symex" mc:Ignorable="w14 w15 w16se w16cid">
   <w:docDefaults>
     <w:rPrDefault>
       <w:rPr>
@@ -8154,7 +9195,7 @@
 </file>
 
 <file path=customXml/itemProps1.xml><?xml version="1.0" encoding="utf-8"?>
-<ds:datastoreItem xmlns:ds="http://schemas.openxmlformats.org/officeDocument/2006/customXml" ds:itemID="{FFBC6806-07C5-48AF-8DD0-2065042EF3FE}">
+<ds:datastoreItem xmlns:ds="http://schemas.openxmlformats.org/officeDocument/2006/customXml" ds:itemID="{741E3C0E-47AB-4161-8745-CA43023096A4}">
   <ds:schemaRefs>
     <ds:schemaRef ds:uri="http://schemas.openxmlformats.org/officeDocument/2006/bibliography"/>
   </ds:schemaRefs>

</xml_diff>